<commit_message>
C code optimal well
</commit_message>
<xml_diff>
--- a/text_editing/pdf_edit/texting/table_of_Contents_from_Fabian.docx
+++ b/text_editing/pdf_edit/texting/table_of_Contents_from_Fabian.docx
@@ -20,68 +20,53 @@
     </w:p>
     <w:p>
       <w:pPr>
-        <w:ind w:firstLine="420"/>
-      </w:pPr>
-      <w:r>
-        <w:t>2.1 localization with distances</w:t>
-      </w:r>
+        <w:ind w:firstLine="420" w:firstLineChars="0"/>
+        <w:rPr>
+          <w:rFonts w:hint="default"/>
+        </w:rPr>
+      </w:pPr>
+      <w:bookmarkStart w:id="0" w:name="OLE_LINK15"/>
+      <w:r>
+        <w:rPr>
+          <w:rFonts w:hint="default"/>
+        </w:rPr>
+        <w:t xml:space="preserve">2.1 </w:t>
+      </w:r>
+      <w:bookmarkStart w:id="1" w:name="OLE_LINK11"/>
+      <w:r>
+        <w:rPr>
+          <w:rFonts w:hint="default"/>
+        </w:rPr>
+        <w:t>localization with distances</w:t>
+      </w:r>
+      <w:bookmarkEnd w:id="1"/>
     </w:p>
     <w:p>
       <w:pPr>
         <w:ind w:left="420" w:leftChars="0" w:firstLine="420"/>
         <w:rPr>
           <w:rFonts w:hint="default"/>
-          <w:lang w:val="de-DE"/>
-        </w:rPr>
-      </w:pPr>
-      <w:r>
-        <w:rPr>
-          <w:lang w:val="de-DE"/>
-        </w:rPr>
-        <w:t xml:space="preserve">In </w:t>
-      </w:r>
-      <w:r>
-        <w:rPr>
-          <w:rFonts w:hint="default"/>
-          <w:lang w:val="de-DE"/>
-        </w:rPr>
-        <w:t xml:space="preserve">Geometry, </w:t>
-      </w:r>
-      <w:r>
-        <w:rPr>
-          <w:lang w:val="de-DE"/>
-        </w:rPr>
-        <w:t xml:space="preserve">the position of a point can be determine by several methods, such as </w:t>
-      </w:r>
-      <w:bookmarkStart w:id="0" w:name="OLE_LINK10"/>
-      <w:r>
-        <w:rPr>
-          <w:rFonts w:hint="default"/>
-          <w:lang w:val="de-DE"/>
+        </w:rPr>
+      </w:pPr>
+      <w:r>
+        <w:rPr>
+          <w:rFonts w:hint="default"/>
+        </w:rPr>
+        <w:t xml:space="preserve">In Geometry, the position of a point can be determined by several methods, such as </w:t>
+      </w:r>
+      <w:bookmarkStart w:id="2" w:name="OLE_LINK13"/>
+      <w:r>
+        <w:rPr>
+          <w:rFonts w:hint="default"/>
         </w:rPr>
         <w:t xml:space="preserve">Trilateration </w:t>
       </w:r>
-      <w:bookmarkEnd w:id="0"/>
-      <w:r>
-        <w:rPr>
-          <w:rFonts w:hint="default"/>
-          <w:lang w:val="de-DE"/>
-        </w:rPr>
-        <w:t>and Triangulation. In this thesis, Trilateration is used for location determination. Followed is a brief introduction</w:t>
-      </w:r>
-      <w:r>
-        <w:rPr>
-          <w:rFonts w:hint="eastAsia"/>
-          <w:lang w:val="en-US" w:eastAsia="zh-CN"/>
-        </w:rPr>
-        <w:t xml:space="preserve"> about </w:t>
-      </w:r>
-      <w:r>
-        <w:rPr>
-          <w:rFonts w:hint="default"/>
-          <w:lang w:val="de-DE"/>
-        </w:rPr>
-        <w:t>Trilateration:</w:t>
+      <w:bookmarkEnd w:id="2"/>
+      <w:r>
+        <w:rPr>
+          <w:rFonts w:hint="default"/>
+        </w:rPr>
+        <w:t>and Triangulation. In this thesis, Trilateration is used for location determination. Followed is a brief introduction about Trilateration:</w:t>
       </w:r>
     </w:p>
     <w:p>
@@ -89,31 +74,13 @@
         <w:ind w:left="420" w:leftChars="0" w:firstLine="420"/>
         <w:rPr>
           <w:rFonts w:hint="default"/>
-          <w:lang w:val="de-DE"/>
-        </w:rPr>
-      </w:pPr>
-      <w:r>
-        <w:rPr>
-          <w:rFonts w:hint="default"/>
-          <w:lang w:val="de-DE"/>
-        </w:rPr>
-        <w:t>In a two dimensional space, to determine the position of a point, at least 3 distances to 3</w:t>
-      </w:r>
-      <w:bookmarkStart w:id="1" w:name="OLE_LINK11"/>
-      <w:r>
-        <w:rPr>
-          <w:rFonts w:hint="default"/>
-          <w:lang w:val="de-DE"/>
-        </w:rPr>
-        <w:t xml:space="preserve"> different fixed position</w:t>
-      </w:r>
-      <w:bookmarkEnd w:id="1"/>
-      <w:r>
-        <w:rPr>
-          <w:rFonts w:hint="default"/>
-          <w:lang w:val="de-DE"/>
-        </w:rPr>
-        <w:t>s are required(these 3 fixed positions should not lie in a same line).</w:t>
+        </w:rPr>
+      </w:pPr>
+      <w:r>
+        <w:rPr>
+          <w:rFonts w:hint="default"/>
+        </w:rPr>
+        <w:t>In a two dimensional space, to determine the position of a point, at least 3 distances to 3 different fixed positions are required(these 3 fixed positions should not lie on the same line).</w:t>
       </w:r>
     </w:p>
     <w:p>
@@ -124,79 +91,314 @@
           <w:lang w:val="de-DE"/>
         </w:rPr>
       </w:pPr>
-      <w:bookmarkStart w:id="2" w:name="OLE_LINK15"/>
-      <w:r>
-        <w:rPr>
-          <w:rFonts w:hint="default"/>
-          <w:lang w:val="de-DE"/>
-        </w:rPr>
-        <w:t xml:space="preserve">When the exact distances from a </w:t>
-      </w:r>
-      <w:bookmarkStart w:id="3" w:name="OLE_LINK13"/>
-      <w:r>
-        <w:rPr>
-          <w:rFonts w:hint="default"/>
-          <w:lang w:val="de-DE"/>
-        </w:rPr>
-        <w:t>mobile Tag</w:t>
-      </w:r>
-      <w:bookmarkEnd w:id="3"/>
-      <w:r>
-        <w:rPr>
-          <w:rFonts w:hint="default"/>
-          <w:lang w:val="de-DE"/>
-        </w:rPr>
-        <w:t xml:space="preserve"> to 3 anchor Nodes are known, the position of this mobile Tag can be determined by the intersection point</w:t>
-      </w:r>
-      <w:r>
-        <w:rPr>
-          <w:rFonts w:hint="eastAsia"/>
-          <w:lang w:val="en-US" w:eastAsia="zh-CN"/>
-        </w:rPr>
-        <w:t xml:space="preserve"> </w:t>
-      </w:r>
-      <w:r>
-        <w:rPr>
-          <w:rFonts w:hint="default"/>
-          <w:lang w:val="de-DE" w:eastAsia="zh-CN"/>
-        </w:rPr>
-        <w:t>of</w:t>
-      </w:r>
-      <w:r>
-        <w:rPr>
-          <w:rFonts w:hint="default"/>
-          <w:lang w:val="de-DE"/>
-        </w:rPr>
-        <w:t xml:space="preserve"> circles around the Nodes with corresponding </w:t>
-      </w:r>
-      <w:bookmarkStart w:id="4" w:name="OLE_LINK14"/>
-      <w:r>
-        <w:rPr>
-          <w:rFonts w:hint="default"/>
-          <w:lang w:val="de-DE"/>
-        </w:rPr>
-        <w:t>radius</w:t>
-      </w:r>
-      <w:bookmarkEnd w:id="4"/>
-      <w:r>
-        <w:rPr>
-          <w:rFonts w:hint="default"/>
-          <w:lang w:val="de-DE"/>
-        </w:rPr>
-        <w:t>.</w:t>
-      </w:r>
-    </w:p>
-    <w:bookmarkEnd w:id="2"/>
+      <w:r>
+        <w:rPr>
+          <w:rFonts w:hint="default"/>
+        </w:rPr>
+        <w:t>When the exact distances from a mobile Tag to 3 anchor Nodes are known, the position of this mobile Tag can be determined by the intersection point of circles around the Nodes with the corresponding radius.</w:t>
+      </w:r>
+    </w:p>
+    <w:bookmarkEnd w:id="0"/>
     <w:p>
       <w:pPr>
         <w:ind w:left="420" w:leftChars="0" w:firstLine="420"/>
       </w:pPr>
+      <w:r>
+        <w:rPr>
+          <w:sz w:val="21"/>
+        </w:rPr>
+        <mc:AlternateContent>
+          <mc:Choice Requires="wps">
+            <w:drawing>
+              <wp:anchor distT="0" distB="0" distL="114300" distR="114300" simplePos="0" relativeHeight="251658240" behindDoc="0" locked="0" layoutInCell="1" allowOverlap="1">
+                <wp:simplePos x="0" y="0"/>
+                <wp:positionH relativeFrom="column">
+                  <wp:posOffset>3786505</wp:posOffset>
+                </wp:positionH>
+                <wp:positionV relativeFrom="paragraph">
+                  <wp:posOffset>1382395</wp:posOffset>
+                </wp:positionV>
+                <wp:extent cx="916305" cy="1192530"/>
+                <wp:effectExtent l="0" t="0" r="0" b="0"/>
+                <wp:wrapNone/>
+                <wp:docPr id="45" name="文本框 45"/>
+                <wp:cNvGraphicFramePr/>
+                <a:graphic xmlns:a="http://schemas.openxmlformats.org/drawingml/2006/main">
+                  <a:graphicData uri="http://schemas.microsoft.com/office/word/2010/wordprocessingShape">
+                    <wps:wsp>
+                      <wps:cNvSpPr txBox="1"/>
+                      <wps:spPr>
+                        <a:xfrm>
+                          <a:off x="2835275" y="7743825"/>
+                          <a:ext cx="916305" cy="1192530"/>
+                        </a:xfrm>
+                        <a:prstGeom prst="rect">
+                          <a:avLst/>
+                        </a:prstGeom>
+                        <a:noFill/>
+                        <a:ln w="6350">
+                          <a:noFill/>
+                        </a:ln>
+                      </wps:spPr>
+                      <wps:style>
+                        <a:lnRef idx="0">
+                          <a:schemeClr val="accent1"/>
+                        </a:lnRef>
+                        <a:fillRef idx="0">
+                          <a:schemeClr val="accent1"/>
+                        </a:fillRef>
+                        <a:effectRef idx="0">
+                          <a:schemeClr val="accent1"/>
+                        </a:effectRef>
+                        <a:fontRef idx="minor">
+                          <a:schemeClr val="dk1"/>
+                        </a:fontRef>
+                      </wps:style>
+                      <wps:txbx>
+                        <w:txbxContent>
+                          <w:p>
+                            <w:pPr>
+                              <w:keepNext w:val="0"/>
+                              <w:keepLines w:val="0"/>
+                              <w:pageBreakBefore w:val="0"/>
+                              <w:widowControl w:val="0"/>
+                              <w:kinsoku/>
+                              <w:wordWrap/>
+                              <w:overflowPunct/>
+                              <w:topLinePunct w:val="0"/>
+                              <w:autoSpaceDE/>
+                              <w:autoSpaceDN/>
+                              <w:bidi w:val="0"/>
+                              <w:adjustRightInd/>
+                              <w:snapToGrid/>
+                              <w:spacing w:after="200" w:line="15" w:lineRule="auto"/>
+                              <w:ind w:left="0" w:leftChars="0" w:right="0" w:rightChars="0" w:firstLine="0" w:firstLineChars="0"/>
+                              <w:jc w:val="both"/>
+                              <w:textAlignment w:val="auto"/>
+                              <w:outlineLvl w:val="9"/>
+                              <w:rPr>
+                                <w:rFonts w:hint="default" w:ascii="Times New Roman" w:hAnsi="Times New Roman" w:eastAsia="MS PGothic" w:cs="Times New Roman"/>
+                                <w:b w:val="0"/>
+                                <w:i w:val="0"/>
+                                <w:caps w:val="0"/>
+                                <w:spacing w:val="0"/>
+                                <w:sz w:val="15"/>
+                                <w:szCs w:val="15"/>
+                                <w:shd w:val="clear" w:fill="CFCFCF"/>
+                              </w:rPr>
+                            </w:pPr>
+                            <w:bookmarkStart w:id="15" w:name="OLE_LINK14"/>
+                            <w:r>
+                              <w:rPr>
+                                <w:rFonts w:hint="default" w:ascii="Times New Roman" w:hAnsi="Times New Roman" w:eastAsia="MS PGothic" w:cs="Times New Roman"/>
+                                <w:b w:val="0"/>
+                                <w:i w:val="0"/>
+                                <w:caps w:val="0"/>
+                                <w:spacing w:val="0"/>
+                                <w:sz w:val="15"/>
+                                <w:szCs w:val="15"/>
+                                <w:shd w:val="clear" w:fill="CFCFCF"/>
+                                <w:lang w:val="de-DE"/>
+                              </w:rPr>
+                              <w:t>I</w:t>
+                            </w:r>
+                            <w:r>
+                              <w:rPr>
+                                <w:rFonts w:hint="default" w:ascii="Times New Roman" w:hAnsi="Times New Roman" w:eastAsia="MS PGothic" w:cs="Times New Roman"/>
+                                <w:b w:val="0"/>
+                                <w:i w:val="0"/>
+                                <w:caps w:val="0"/>
+                                <w:spacing w:val="0"/>
+                                <w:sz w:val="15"/>
+                                <w:szCs w:val="15"/>
+                                <w:shd w:val="clear" w:fill="CFCFCF"/>
+                              </w:rPr>
+                              <w:t>ntersection point</w:t>
+                            </w:r>
+                          </w:p>
+                          <w:bookmarkEnd w:id="15"/>
+                          <w:p>
+                            <w:pPr>
+                              <w:rPr>
+                                <w:rFonts w:hint="default" w:ascii="Times New Roman" w:hAnsi="Times New Roman" w:eastAsia="MS PGothic" w:cs="Times New Roman"/>
+                                <w:b w:val="0"/>
+                                <w:i w:val="0"/>
+                                <w:caps w:val="0"/>
+                                <w:spacing w:val="0"/>
+                                <w:sz w:val="15"/>
+                                <w:szCs w:val="15"/>
+                                <w:shd w:val="clear" w:fill="CFCFCF"/>
+                                <w:lang w:val="de-DE"/>
+                              </w:rPr>
+                            </w:pPr>
+                            <w:r>
+                              <w:rPr>
+                                <w:rFonts w:hint="default" w:ascii="Times New Roman" w:hAnsi="Times New Roman" w:eastAsia="MS PGothic" w:cs="Times New Roman"/>
+                                <w:b w:val="0"/>
+                                <w:i w:val="0"/>
+                                <w:caps w:val="0"/>
+                                <w:spacing w:val="0"/>
+                                <w:sz w:val="15"/>
+                                <w:szCs w:val="15"/>
+                                <w:shd w:val="clear" w:fill="CFCFCF"/>
+                                <w:lang w:val="de-DE"/>
+                              </w:rPr>
+                              <w:t>SDA</w:t>
+                            </w:r>
+                          </w:p>
+                          <w:p>
+                            <w:pPr>
+                              <w:rPr>
+                                <w:rFonts w:hint="default" w:ascii="Times New Roman" w:hAnsi="Times New Roman" w:eastAsia="MS PGothic" w:cs="Times New Roman"/>
+                                <w:b w:val="0"/>
+                                <w:i w:val="0"/>
+                                <w:caps w:val="0"/>
+                                <w:spacing w:val="0"/>
+                                <w:sz w:val="15"/>
+                                <w:szCs w:val="15"/>
+                                <w:shd w:val="clear" w:fill="CFCFCF"/>
+                                <w:lang w:val="de-DE"/>
+                              </w:rPr>
+                            </w:pPr>
+                          </w:p>
+                        </w:txbxContent>
+                      </wps:txbx>
+                      <wps:bodyPr rot="0" spcFirstLastPara="0" vertOverflow="overflow" horzOverflow="overflow" vert="horz" wrap="square" lIns="91440" tIns="45720" rIns="91440" bIns="45720" numCol="1" spcCol="0" rtlCol="0" fromWordArt="0" anchor="t" anchorCtr="0" forceAA="0" compatLnSpc="1">
+                        <a:noAutofit/>
+                      </wps:bodyPr>
+                    </wps:wsp>
+                  </a:graphicData>
+                </a:graphic>
+              </wp:anchor>
+            </w:drawing>
+          </mc:Choice>
+          <mc:Fallback>
+            <w:pict>
+              <v:shape id="_x0000_s1026" o:spid="_x0000_s1026" o:spt="202" type="#_x0000_t202" style="position:absolute;left:0pt;margin-left:298.15pt;margin-top:108.85pt;height:93.9pt;width:72.15pt;z-index:251658240;mso-width-relative:page;mso-height-relative:page;" filled="f" stroked="f" coordsize="21600,21600" o:gfxdata="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">
+                <v:fill on="f" focussize="0,0"/>
+                <v:stroke on="f" weight="0.5pt"/>
+                <v:imagedata o:title=""/>
+                <o:lock v:ext="edit" aspectratio="f"/>
+                <v:textbox>
+                  <w:txbxContent>
+                    <w:p>
+                      <w:pPr>
+                        <w:keepNext w:val="0"/>
+                        <w:keepLines w:val="0"/>
+                        <w:pageBreakBefore w:val="0"/>
+                        <w:widowControl w:val="0"/>
+                        <w:kinsoku/>
+                        <w:wordWrap/>
+                        <w:overflowPunct/>
+                        <w:topLinePunct w:val="0"/>
+                        <w:autoSpaceDE/>
+                        <w:autoSpaceDN/>
+                        <w:bidi w:val="0"/>
+                        <w:adjustRightInd/>
+                        <w:snapToGrid/>
+                        <w:spacing w:after="200" w:line="15" w:lineRule="auto"/>
+                        <w:ind w:left="0" w:leftChars="0" w:right="0" w:rightChars="0" w:firstLine="0" w:firstLineChars="0"/>
+                        <w:jc w:val="both"/>
+                        <w:textAlignment w:val="auto"/>
+                        <w:outlineLvl w:val="9"/>
+                        <w:rPr>
+                          <w:rFonts w:hint="default" w:ascii="Times New Roman" w:hAnsi="Times New Roman" w:eastAsia="MS PGothic" w:cs="Times New Roman"/>
+                          <w:b w:val="0"/>
+                          <w:i w:val="0"/>
+                          <w:caps w:val="0"/>
+                          <w:spacing w:val="0"/>
+                          <w:sz w:val="15"/>
+                          <w:szCs w:val="15"/>
+                          <w:shd w:val="clear" w:fill="CFCFCF"/>
+                        </w:rPr>
+                      </w:pPr>
+                      <w:bookmarkStart w:id="15" w:name="OLE_LINK14"/>
+                      <w:r>
+                        <w:rPr>
+                          <w:rFonts w:hint="default" w:ascii="Times New Roman" w:hAnsi="Times New Roman" w:eastAsia="MS PGothic" w:cs="Times New Roman"/>
+                          <w:b w:val="0"/>
+                          <w:i w:val="0"/>
+                          <w:caps w:val="0"/>
+                          <w:spacing w:val="0"/>
+                          <w:sz w:val="15"/>
+                          <w:szCs w:val="15"/>
+                          <w:shd w:val="clear" w:fill="CFCFCF"/>
+                          <w:lang w:val="de-DE"/>
+                        </w:rPr>
+                        <w:t>I</w:t>
+                      </w:r>
+                      <w:r>
+                        <w:rPr>
+                          <w:rFonts w:hint="default" w:ascii="Times New Roman" w:hAnsi="Times New Roman" w:eastAsia="MS PGothic" w:cs="Times New Roman"/>
+                          <w:b w:val="0"/>
+                          <w:i w:val="0"/>
+                          <w:caps w:val="0"/>
+                          <w:spacing w:val="0"/>
+                          <w:sz w:val="15"/>
+                          <w:szCs w:val="15"/>
+                          <w:shd w:val="clear" w:fill="CFCFCF"/>
+                        </w:rPr>
+                        <w:t>ntersection point</w:t>
+                      </w:r>
+                    </w:p>
+                    <w:bookmarkEnd w:id="15"/>
+                    <w:p>
+                      <w:pPr>
+                        <w:rPr>
+                          <w:rFonts w:hint="default" w:ascii="Times New Roman" w:hAnsi="Times New Roman" w:eastAsia="MS PGothic" w:cs="Times New Roman"/>
+                          <w:b w:val="0"/>
+                          <w:i w:val="0"/>
+                          <w:caps w:val="0"/>
+                          <w:spacing w:val="0"/>
+                          <w:sz w:val="15"/>
+                          <w:szCs w:val="15"/>
+                          <w:shd w:val="clear" w:fill="CFCFCF"/>
+                          <w:lang w:val="de-DE"/>
+                        </w:rPr>
+                      </w:pPr>
+                      <w:r>
+                        <w:rPr>
+                          <w:rFonts w:hint="default" w:ascii="Times New Roman" w:hAnsi="Times New Roman" w:eastAsia="MS PGothic" w:cs="Times New Roman"/>
+                          <w:b w:val="0"/>
+                          <w:i w:val="0"/>
+                          <w:caps w:val="0"/>
+                          <w:spacing w:val="0"/>
+                          <w:sz w:val="15"/>
+                          <w:szCs w:val="15"/>
+                          <w:shd w:val="clear" w:fill="CFCFCF"/>
+                          <w:lang w:val="de-DE"/>
+                        </w:rPr>
+                        <w:t>SDA</w:t>
+                      </w:r>
+                    </w:p>
+                    <w:p>
+                      <w:pPr>
+                        <w:rPr>
+                          <w:rFonts w:hint="default" w:ascii="Times New Roman" w:hAnsi="Times New Roman" w:eastAsia="MS PGothic" w:cs="Times New Roman"/>
+                          <w:b w:val="0"/>
+                          <w:i w:val="0"/>
+                          <w:caps w:val="0"/>
+                          <w:spacing w:val="0"/>
+                          <w:sz w:val="15"/>
+                          <w:szCs w:val="15"/>
+                          <w:shd w:val="clear" w:fill="CFCFCF"/>
+                          <w:lang w:val="de-DE"/>
+                        </w:rPr>
+                      </w:pPr>
+                    </w:p>
+                  </w:txbxContent>
+                </v:textbox>
+              </v:shape>
+            </w:pict>
+          </mc:Fallback>
+        </mc:AlternateContent>
+      </w:r>
       <w:r>
         <w:drawing>
           <wp:inline distT="0" distB="0" distL="114300" distR="114300">
             <wp:extent cx="2920365" cy="1928495"/>
             <wp:effectExtent l="0" t="0" r="13335" b="14605"/>
-            <wp:docPr id="4" name="图片 3"/>
+            <wp:docPr id="44" name="图片 3"/>
             <wp:cNvGraphicFramePr>
               <a:graphicFrameLocks xmlns:a="http://schemas.openxmlformats.org/drawingml/2006/main" noChangeAspect="1"/>
             </wp:cNvGraphicFramePr>
@@ -204,7 +406,7 @@
               <a:graphicData uri="http://schemas.openxmlformats.org/drawingml/2006/picture">
                 <pic:pic xmlns:pic="http://schemas.openxmlformats.org/drawingml/2006/picture">
                   <pic:nvPicPr>
-                    <pic:cNvPr id="4" name="图片 3"/>
+                    <pic:cNvPr id="44" name="图片 3"/>
                     <pic:cNvPicPr>
                       <a:picLocks noChangeAspect="1"/>
                     </pic:cNvPicPr>
@@ -234,10 +436,349 @@
           </wp:inline>
         </w:drawing>
       </w:r>
+      <w:r>
+        <w:rPr>
+          <w:sz w:val="21"/>
+        </w:rPr>
+        <mc:AlternateContent>
+          <mc:Choice Requires="wps">
+            <w:drawing>
+              <wp:anchor distT="0" distB="0" distL="114300" distR="114300" simplePos="0" relativeHeight="251659264" behindDoc="0" locked="0" layoutInCell="1" allowOverlap="1">
+                <wp:simplePos x="0" y="0"/>
+                <wp:positionH relativeFrom="column">
+                  <wp:posOffset>3384550</wp:posOffset>
+                </wp:positionH>
+                <wp:positionV relativeFrom="paragraph">
+                  <wp:posOffset>551180</wp:posOffset>
+                </wp:positionV>
+                <wp:extent cx="2628265" cy="1006475"/>
+                <wp:effectExtent l="0" t="0" r="635" b="3175"/>
+                <wp:wrapNone/>
+                <wp:docPr id="46" name="文本框 46"/>
+                <wp:cNvGraphicFramePr/>
+                <a:graphic xmlns:a="http://schemas.openxmlformats.org/drawingml/2006/main">
+                  <a:graphicData uri="http://schemas.microsoft.com/office/word/2010/wordprocessingShape">
+                    <wps:wsp>
+                      <wps:cNvSpPr txBox="1"/>
+                      <wps:spPr>
+                        <a:xfrm>
+                          <a:off x="3985260" y="7212965"/>
+                          <a:ext cx="2628265" cy="1006475"/>
+                        </a:xfrm>
+                        <a:prstGeom prst="rect">
+                          <a:avLst/>
+                        </a:prstGeom>
+                        <a:solidFill>
+                          <a:schemeClr val="lt1"/>
+                        </a:solidFill>
+                        <a:ln w="6350">
+                          <a:noFill/>
+                        </a:ln>
+                      </wps:spPr>
+                      <wps:style>
+                        <a:lnRef idx="0">
+                          <a:schemeClr val="accent1"/>
+                        </a:lnRef>
+                        <a:fillRef idx="0">
+                          <a:schemeClr val="accent1"/>
+                        </a:fillRef>
+                        <a:effectRef idx="0">
+                          <a:schemeClr val="accent1"/>
+                        </a:effectRef>
+                        <a:fontRef idx="minor">
+                          <a:schemeClr val="dk1"/>
+                        </a:fontRef>
+                      </wps:style>
+                      <wps:txbx>
+                        <w:txbxContent>
+                          <w:p>
+                            <w:pPr>
+                              <w:keepNext w:val="0"/>
+                              <w:keepLines w:val="0"/>
+                              <w:pageBreakBefore w:val="0"/>
+                              <w:widowControl w:val="0"/>
+                              <w:kinsoku/>
+                              <w:wordWrap/>
+                              <w:overflowPunct/>
+                              <w:topLinePunct w:val="0"/>
+                              <w:autoSpaceDE/>
+                              <w:autoSpaceDN/>
+                              <w:bidi w:val="0"/>
+                              <w:adjustRightInd/>
+                              <w:snapToGrid/>
+                              <w:spacing w:after="200" w:line="240" w:lineRule="auto"/>
+                              <w:ind w:left="0" w:leftChars="0" w:right="0" w:rightChars="0" w:firstLine="0" w:firstLineChars="0"/>
+                              <w:jc w:val="both"/>
+                              <w:textAlignment w:val="auto"/>
+                              <w:outlineLvl w:val="9"/>
+                              <w:rPr>
+                                <w:sz w:val="16"/>
+                                <w:szCs w:val="20"/>
+                                <w:lang w:val="de-DE"/>
+                              </w:rPr>
+                            </w:pPr>
+                            <w:r>
+                              <w:rPr>
+                                <w:sz w:val="16"/>
+                                <w:szCs w:val="20"/>
+                                <w:lang w:val="de-DE"/>
+                              </w:rPr>
+                              <w:t>intersection point:</w:t>
+                            </w:r>
+                          </w:p>
+                          <w:p>
+                            <w:pPr>
+                              <w:keepNext w:val="0"/>
+                              <w:keepLines w:val="0"/>
+                              <w:pageBreakBefore w:val="0"/>
+                              <w:widowControl w:val="0"/>
+                              <w:kinsoku/>
+                              <w:wordWrap/>
+                              <w:overflowPunct/>
+                              <w:topLinePunct w:val="0"/>
+                              <w:autoSpaceDE/>
+                              <w:autoSpaceDN/>
+                              <w:bidi w:val="0"/>
+                              <w:adjustRightInd/>
+                              <w:snapToGrid/>
+                              <w:spacing w:after="200" w:line="240" w:lineRule="auto"/>
+                              <w:ind w:left="0" w:leftChars="0" w:right="0" w:rightChars="0" w:firstLine="0" w:firstLineChars="0"/>
+                              <w:jc w:val="both"/>
+                              <w:textAlignment w:val="auto"/>
+                              <w:outlineLvl w:val="9"/>
+                              <w:rPr>
+                                <w:sz w:val="16"/>
+                                <w:szCs w:val="20"/>
+                                <w:lang w:val="de-DE"/>
+                              </w:rPr>
+                            </w:pPr>
+                            <w:bookmarkStart w:id="16" w:name="OLE_LINK16"/>
+                            <w:r>
+                              <w:rPr>
+                                <w:sz w:val="16"/>
+                                <w:szCs w:val="20"/>
+                                <w:lang w:val="de-DE"/>
+                              </w:rPr>
+                              <w:t>Mobile tag position</w:t>
+                            </w:r>
+                          </w:p>
+                          <w:bookmarkEnd w:id="16"/>
+                          <w:p>
+                            <w:pPr>
+                              <w:keepNext w:val="0"/>
+                              <w:keepLines w:val="0"/>
+                              <w:pageBreakBefore w:val="0"/>
+                              <w:widowControl w:val="0"/>
+                              <w:kinsoku/>
+                              <w:wordWrap/>
+                              <w:overflowPunct/>
+                              <w:topLinePunct w:val="0"/>
+                              <w:autoSpaceDE/>
+                              <w:autoSpaceDN/>
+                              <w:bidi w:val="0"/>
+                              <w:adjustRightInd/>
+                              <w:snapToGrid/>
+                              <w:spacing w:after="200" w:line="240" w:lineRule="auto"/>
+                              <w:ind w:left="0" w:leftChars="0" w:right="0" w:rightChars="0" w:firstLine="0" w:firstLineChars="0"/>
+                              <w:jc w:val="both"/>
+                              <w:textAlignment w:val="auto"/>
+                              <w:outlineLvl w:val="9"/>
+                              <w:rPr>
+                                <w:sz w:val="24"/>
+                                <w:szCs w:val="32"/>
+                                <w:lang w:val="de-DE"/>
+                              </w:rPr>
+                            </w:pPr>
+                          </w:p>
+                          <w:p>
+                            <w:pPr>
+                              <w:keepNext w:val="0"/>
+                              <w:keepLines w:val="0"/>
+                              <w:pageBreakBefore w:val="0"/>
+                              <w:widowControl w:val="0"/>
+                              <w:kinsoku/>
+                              <w:wordWrap/>
+                              <w:overflowPunct/>
+                              <w:topLinePunct w:val="0"/>
+                              <w:autoSpaceDE/>
+                              <w:autoSpaceDN/>
+                              <w:bidi w:val="0"/>
+                              <w:adjustRightInd/>
+                              <w:snapToGrid/>
+                              <w:spacing w:after="200" w:line="240" w:lineRule="auto"/>
+                              <w:ind w:left="0" w:leftChars="0" w:right="0" w:rightChars="0" w:firstLine="0" w:firstLineChars="0"/>
+                              <w:jc w:val="both"/>
+                              <w:textAlignment w:val="auto"/>
+                              <w:outlineLvl w:val="9"/>
+                              <w:rPr>
+                                <w:sz w:val="24"/>
+                                <w:szCs w:val="32"/>
+                                <w:lang w:val="de-DE"/>
+                              </w:rPr>
+                            </w:pPr>
+                          </w:p>
+                        </w:txbxContent>
+                      </wps:txbx>
+                      <wps:bodyPr rot="0" spcFirstLastPara="0" vertOverflow="overflow" horzOverflow="overflow" vert="horz" wrap="square" lIns="91440" tIns="45720" rIns="91440" bIns="45720" numCol="1" spcCol="0" rtlCol="0" fromWordArt="0" anchor="t" anchorCtr="0" forceAA="0" upright="0" compatLnSpc="1">
+                        <a:noAutofit/>
+                      </wps:bodyPr>
+                    </wps:wsp>
+                  </a:graphicData>
+                </a:graphic>
+              </wp:anchor>
+            </w:drawing>
+          </mc:Choice>
+          <mc:Fallback>
+            <w:pict>
+              <v:shape id="_x0000_s1026" o:spid="_x0000_s1026" o:spt="202" type="#_x0000_t202" style="position:absolute;left:0pt;margin-left:266.5pt;margin-top:43.4pt;height:79.25pt;width:206.95pt;z-index:251659264;mso-width-relative:page;mso-height-relative:page;" fillcolor="#FFFFFF [3201]" filled="t" stroked="f" coordsize="21600,21600" o:gfxdata="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">
+                <v:fill on="t" focussize="0,0"/>
+                <v:stroke on="f" weight="0.5pt"/>
+                <v:imagedata o:title=""/>
+                <o:lock v:ext="edit" aspectratio="f"/>
+                <v:textbox>
+                  <w:txbxContent>
+                    <w:p>
+                      <w:pPr>
+                        <w:keepNext w:val="0"/>
+                        <w:keepLines w:val="0"/>
+                        <w:pageBreakBefore w:val="0"/>
+                        <w:widowControl w:val="0"/>
+                        <w:kinsoku/>
+                        <w:wordWrap/>
+                        <w:overflowPunct/>
+                        <w:topLinePunct w:val="0"/>
+                        <w:autoSpaceDE/>
+                        <w:autoSpaceDN/>
+                        <w:bidi w:val="0"/>
+                        <w:adjustRightInd/>
+                        <w:snapToGrid/>
+                        <w:spacing w:after="200" w:line="240" w:lineRule="auto"/>
+                        <w:ind w:left="0" w:leftChars="0" w:right="0" w:rightChars="0" w:firstLine="0" w:firstLineChars="0"/>
+                        <w:jc w:val="both"/>
+                        <w:textAlignment w:val="auto"/>
+                        <w:outlineLvl w:val="9"/>
+                        <w:rPr>
+                          <w:sz w:val="16"/>
+                          <w:szCs w:val="20"/>
+                          <w:lang w:val="de-DE"/>
+                        </w:rPr>
+                      </w:pPr>
+                      <w:r>
+                        <w:rPr>
+                          <w:sz w:val="16"/>
+                          <w:szCs w:val="20"/>
+                          <w:lang w:val="de-DE"/>
+                        </w:rPr>
+                        <w:t>intersection point:</w:t>
+                      </w:r>
+                    </w:p>
+                    <w:p>
+                      <w:pPr>
+                        <w:keepNext w:val="0"/>
+                        <w:keepLines w:val="0"/>
+                        <w:pageBreakBefore w:val="0"/>
+                        <w:widowControl w:val="0"/>
+                        <w:kinsoku/>
+                        <w:wordWrap/>
+                        <w:overflowPunct/>
+                        <w:topLinePunct w:val="0"/>
+                        <w:autoSpaceDE/>
+                        <w:autoSpaceDN/>
+                        <w:bidi w:val="0"/>
+                        <w:adjustRightInd/>
+                        <w:snapToGrid/>
+                        <w:spacing w:after="200" w:line="240" w:lineRule="auto"/>
+                        <w:ind w:left="0" w:leftChars="0" w:right="0" w:rightChars="0" w:firstLine="0" w:firstLineChars="0"/>
+                        <w:jc w:val="both"/>
+                        <w:textAlignment w:val="auto"/>
+                        <w:outlineLvl w:val="9"/>
+                        <w:rPr>
+                          <w:sz w:val="16"/>
+                          <w:szCs w:val="20"/>
+                          <w:lang w:val="de-DE"/>
+                        </w:rPr>
+                      </w:pPr>
+                      <w:bookmarkStart w:id="16" w:name="OLE_LINK16"/>
+                      <w:r>
+                        <w:rPr>
+                          <w:sz w:val="16"/>
+                          <w:szCs w:val="20"/>
+                          <w:lang w:val="de-DE"/>
+                        </w:rPr>
+                        <w:t>Mobile tag position</w:t>
+                      </w:r>
+                    </w:p>
+                    <w:bookmarkEnd w:id="16"/>
+                    <w:p>
+                      <w:pPr>
+                        <w:keepNext w:val="0"/>
+                        <w:keepLines w:val="0"/>
+                        <w:pageBreakBefore w:val="0"/>
+                        <w:widowControl w:val="0"/>
+                        <w:kinsoku/>
+                        <w:wordWrap/>
+                        <w:overflowPunct/>
+                        <w:topLinePunct w:val="0"/>
+                        <w:autoSpaceDE/>
+                        <w:autoSpaceDN/>
+                        <w:bidi w:val="0"/>
+                        <w:adjustRightInd/>
+                        <w:snapToGrid/>
+                        <w:spacing w:after="200" w:line="240" w:lineRule="auto"/>
+                        <w:ind w:left="0" w:leftChars="0" w:right="0" w:rightChars="0" w:firstLine="0" w:firstLineChars="0"/>
+                        <w:jc w:val="both"/>
+                        <w:textAlignment w:val="auto"/>
+                        <w:outlineLvl w:val="9"/>
+                        <w:rPr>
+                          <w:sz w:val="24"/>
+                          <w:szCs w:val="32"/>
+                          <w:lang w:val="de-DE"/>
+                        </w:rPr>
+                      </w:pPr>
+                    </w:p>
+                    <w:p>
+                      <w:pPr>
+                        <w:keepNext w:val="0"/>
+                        <w:keepLines w:val="0"/>
+                        <w:pageBreakBefore w:val="0"/>
+                        <w:widowControl w:val="0"/>
+                        <w:kinsoku/>
+                        <w:wordWrap/>
+                        <w:overflowPunct/>
+                        <w:topLinePunct w:val="0"/>
+                        <w:autoSpaceDE/>
+                        <w:autoSpaceDN/>
+                        <w:bidi w:val="0"/>
+                        <w:adjustRightInd/>
+                        <w:snapToGrid/>
+                        <w:spacing w:after="200" w:line="240" w:lineRule="auto"/>
+                        <w:ind w:left="0" w:leftChars="0" w:right="0" w:rightChars="0" w:firstLine="0" w:firstLineChars="0"/>
+                        <w:jc w:val="both"/>
+                        <w:textAlignment w:val="auto"/>
+                        <w:outlineLvl w:val="9"/>
+                        <w:rPr>
+                          <w:sz w:val="24"/>
+                          <w:szCs w:val="32"/>
+                          <w:lang w:val="de-DE"/>
+                        </w:rPr>
+                      </w:pPr>
+                    </w:p>
+                  </w:txbxContent>
+                </v:textbox>
+              </v:shape>
+            </w:pict>
+          </mc:Fallback>
+        </mc:AlternateContent>
+      </w:r>
     </w:p>
     <w:p>
       <w:pPr>
         <w:ind w:left="420" w:leftChars="0" w:firstLine="420"/>
+      </w:pPr>
+    </w:p>
+    <w:p>
+      <w:pPr>
+        <w:ind w:left="420" w:leftChars="0" w:firstLine="420"/>
         <w:rPr>
           <w:rFonts w:hint="default"/>
           <w:lang w:val="de-DE"/>
@@ -278,7 +819,7 @@
           <w:rFonts w:hint="default"/>
           <w:lang w:val="de-DE"/>
         </w:rPr>
-        <w:t>When the distances from a mobile Tag to 3 anchor Nodes are added with noise due to the inherent error</w:t>
+        <w:t>When noises due to the inherent error</w:t>
       </w:r>
       <w:r>
         <w:rPr>
@@ -290,9 +831,16 @@
       <w:r>
         <w:rPr>
           <w:rFonts w:hint="default"/>
-          <w:lang w:val="de-DE"/>
-        </w:rPr>
-        <w:t xml:space="preserve">, the position of this mobile Tag </w:t>
+          <w:lang w:val="de-DE" w:eastAsia="zh-CN"/>
+        </w:rPr>
+        <w:t xml:space="preserve"> are added to </w:t>
+      </w:r>
+      <w:r>
+        <w:rPr>
+          <w:rFonts w:hint="default"/>
+          <w:lang w:val="de-DE"/>
+        </w:rPr>
+        <w:t xml:space="preserve">the distances from a mobile Tag to 3 anchor Nodes, the position of this mobile Tag </w:t>
       </w:r>
       <w:r>
         <w:rPr>
@@ -412,7 +960,7 @@
           <w:lang w:val="de-DE"/>
         </w:rPr>
       </w:pPr>
-      <w:bookmarkStart w:id="5" w:name="OLE_LINK12"/>
+      <w:bookmarkStart w:id="3" w:name="OLE_LINK12"/>
       <w:r>
         <w:rPr>
           <w:rFonts w:hint="default"/>
@@ -420,79 +968,179 @@
         </w:rPr>
         <w:t>(pic from ‘https://en.wikipedia.org/wiki/Trilateration’)</w:t>
       </w:r>
+      <w:bookmarkEnd w:id="3"/>
+    </w:p>
+    <w:p>
+      <w:pPr>
+        <w:rPr>
+          <w:rFonts w:hint="default"/>
+          <w:lang w:val="de-DE"/>
+        </w:rPr>
+      </w:pPr>
+    </w:p>
+    <w:p>
+      <w:pPr>
+        <w:ind w:left="420" w:leftChars="0" w:firstLine="420"/>
+        <w:rPr>
+          <w:rFonts w:hint="default"/>
+          <w:lang w:val="de-DE"/>
+        </w:rPr>
+      </w:pPr>
+    </w:p>
+    <w:p>
+      <w:pPr>
+        <w:ind w:firstLine="420"/>
+      </w:pPr>
+      <w:r>
+        <w:t xml:space="preserve">2.2 </w:t>
+      </w:r>
+      <w:bookmarkStart w:id="4" w:name="OLE_LINK1"/>
+      <w:bookmarkStart w:id="5" w:name="OLE_LINK17"/>
+      <w:r>
+        <w:t>distance measurements</w:t>
+      </w:r>
+      <w:bookmarkEnd w:id="4"/>
+      <w:r>
+        <w:t xml:space="preserve"> base on UWB signal</w:t>
+      </w:r>
       <w:bookmarkEnd w:id="5"/>
     </w:p>
     <w:p>
       <w:pPr>
-        <w:rPr>
-          <w:rFonts w:hint="default"/>
-          <w:lang w:val="de-DE"/>
-        </w:rPr>
-      </w:pPr>
-    </w:p>
-    <w:p>
-      <w:pPr>
         <w:ind w:left="420" w:leftChars="0" w:firstLine="420"/>
         <w:rPr>
-          <w:rFonts w:hint="default"/>
-          <w:lang w:val="de-DE"/>
-        </w:rPr>
-      </w:pPr>
-    </w:p>
-    <w:p>
-      <w:pPr>
-        <w:ind w:firstLine="420"/>
-      </w:pPr>
-      <w:r>
-        <w:t xml:space="preserve">2.2 </w:t>
-      </w:r>
-      <w:bookmarkStart w:id="6" w:name="OLE_LINK1"/>
+          <w:lang w:val="de-DE"/>
+        </w:rPr>
+      </w:pPr>
+      <w:r>
+        <w:t>2.2</w:t>
+      </w:r>
+      <w:r>
+        <w:rPr>
+          <w:lang w:val="de-DE"/>
+        </w:rPr>
+        <w:t>.1 UWB</w:t>
+      </w:r>
+    </w:p>
+    <w:p>
+      <w:pPr>
+        <w:ind w:left="420" w:leftChars="0" w:firstLine="420"/>
+      </w:pPr>
+      <w:r>
+        <w:t>2.2</w:t>
+      </w:r>
+      <w:r>
+        <w:rPr>
+          <w:lang w:val="de-DE"/>
+        </w:rPr>
+        <w:t xml:space="preserve">.2 </w:t>
+      </w:r>
       <w:r>
         <w:t>distance measurements</w:t>
       </w:r>
-      <w:bookmarkEnd w:id="6"/>
-      <w:r>
-        <w:t xml:space="preserve"> base on UWB signal</w:t>
-      </w:r>
     </w:p>
     <w:p>
       <w:pPr>
         <w:ind w:left="420" w:leftChars="0" w:firstLine="420"/>
         <w:rPr>
-          <w:lang w:val="de-DE"/>
-        </w:rPr>
-      </w:pPr>
-      <w:r>
-        <w:t>2.2</w:t>
-      </w:r>
-      <w:r>
-        <w:rPr>
-          <w:lang w:val="de-DE"/>
-        </w:rPr>
-        <w:t>.1 UWB</w:t>
+          <w:rFonts w:hint="default"/>
+        </w:rPr>
+      </w:pPr>
+      <w:r>
+        <w:rPr>
+          <w:rFonts w:hint="default"/>
+        </w:rPr>
+        <w:t>Figure\ref{figure3_1}</w:t>
       </w:r>
     </w:p>
     <w:p>
       <w:pPr>
         <w:ind w:left="420" w:leftChars="0" w:firstLine="420"/>
-      </w:pPr>
-      <w:r>
-        <w:t>2.2</w:t>
-      </w:r>
-      <w:r>
-        <w:rPr>
-          <w:lang w:val="de-DE"/>
-        </w:rPr>
-        <w:t xml:space="preserve">.2 </w:t>
-      </w:r>
-      <w:r>
-        <w:t>distance measurements</w:t>
-      </w:r>
+        <w:rPr>
+          <w:rFonts w:hint="default"/>
+        </w:rPr>
+      </w:pPr>
     </w:p>
     <w:p>
       <w:pPr>
         <w:ind w:left="420" w:leftChars="0" w:firstLine="420"/>
-      </w:pPr>
+        <w:rPr>
+          <w:rFonts w:hint="default"/>
+        </w:rPr>
+      </w:pPr>
+      <w:r>
+        <w:rPr>
+          <w:rFonts w:hint="default"/>
+        </w:rPr>
+        <w:t>\begin{figure}[ht]%</w:t>
+      </w:r>
+    </w:p>
+    <w:p>
+      <w:pPr>
+        <w:ind w:left="420" w:leftChars="0" w:firstLine="420"/>
+        <w:rPr>
+          <w:rFonts w:hint="default"/>
+        </w:rPr>
+      </w:pPr>
+      <w:r>
+        <w:rPr>
+          <w:rFonts w:hint="default"/>
+        </w:rPr>
+        <w:t>\centering</w:t>
+      </w:r>
+    </w:p>
+    <w:p>
+      <w:pPr>
+        <w:ind w:left="420" w:leftChars="0" w:firstLine="420"/>
+        <w:rPr>
+          <w:rFonts w:hint="default"/>
+        </w:rPr>
+      </w:pPr>
+      <w:r>
+        <w:rPr>
+          <w:rFonts w:hint="default"/>
+        </w:rPr>
+        <w:t>\includegraphics[width=0.6\textwidth]{figures/theoreticalBackground/3circles.PNG}%</w:t>
+      </w:r>
+    </w:p>
+    <w:p>
+      <w:pPr>
+        <w:ind w:left="420" w:leftChars="0" w:firstLine="420"/>
+        <w:rPr>
+          <w:rFonts w:hint="default"/>
+        </w:rPr>
+      </w:pPr>
+      <w:r>
+        <w:rPr>
+          <w:rFonts w:hint="default"/>
+        </w:rPr>
+        <w:t>\caption{localize the position of a mobile tag with distances to other 3 anchor nodes \cite{Patrick}.}%</w:t>
+      </w:r>
+    </w:p>
+    <w:p>
+      <w:pPr>
+        <w:ind w:left="420" w:leftChars="0" w:firstLine="420"/>
+        <w:rPr>
+          <w:rFonts w:hint="default"/>
+        </w:rPr>
+      </w:pPr>
+      <w:r>
+        <w:rPr>
+          <w:rFonts w:hint="default"/>
+        </w:rPr>
+        <w:t>\label{figure3_1}%</w:t>
+      </w:r>
+    </w:p>
+    <w:p>
+      <w:pPr>
+        <w:ind w:left="420" w:leftChars="0" w:firstLine="420"/>
+      </w:pPr>
+      <w:r>
+        <w:rPr>
+          <w:rFonts w:hint="default"/>
+        </w:rPr>
+        <w:t>\end{figure}</w:t>
+      </w:r>
       <w:r>
         <w:drawing>
           <wp:inline distT="0" distB="0" distL="114300" distR="114300">
@@ -731,6 +1379,124 @@
       </w:pPr>
       <w:r>
         <w:rPr>
+          <w:sz w:val="21"/>
+        </w:rPr>
+        <mc:AlternateContent>
+          <mc:Choice Requires="wps">
+            <w:drawing>
+              <wp:anchor distT="0" distB="0" distL="114300" distR="114300" simplePos="0" relativeHeight="251669504" behindDoc="0" locked="0" layoutInCell="1" allowOverlap="1">
+                <wp:simplePos x="0" y="0"/>
+                <wp:positionH relativeFrom="column">
+                  <wp:posOffset>4154805</wp:posOffset>
+                </wp:positionH>
+                <wp:positionV relativeFrom="paragraph">
+                  <wp:posOffset>352425</wp:posOffset>
+                </wp:positionV>
+                <wp:extent cx="1168400" cy="318770"/>
+                <wp:effectExtent l="4445" t="4445" r="8255" b="19685"/>
+                <wp:wrapNone/>
+                <wp:docPr id="48" name="文本框 48"/>
+                <wp:cNvGraphicFramePr/>
+                <a:graphic xmlns:a="http://schemas.openxmlformats.org/drawingml/2006/main">
+                  <a:graphicData uri="http://schemas.microsoft.com/office/word/2010/wordprocessingShape">
+                    <wps:wsp>
+                      <wps:cNvSpPr txBox="1"/>
+                      <wps:spPr>
+                        <a:xfrm>
+                          <a:off x="0" y="0"/>
+                          <a:ext cx="1168400" cy="318770"/>
+                        </a:xfrm>
+                        <a:prstGeom prst="rect">
+                          <a:avLst/>
+                        </a:prstGeom>
+                        <a:solidFill>
+                          <a:schemeClr val="lt1"/>
+                        </a:solidFill>
+                        <a:ln w="6350">
+                          <a:solidFill>
+                            <a:prstClr val="black"/>
+                          </a:solidFill>
+                        </a:ln>
+                      </wps:spPr>
+                      <wps:style>
+                        <a:lnRef idx="0">
+                          <a:schemeClr val="accent1"/>
+                        </a:lnRef>
+                        <a:fillRef idx="0">
+                          <a:schemeClr val="accent1"/>
+                        </a:fillRef>
+                        <a:effectRef idx="0">
+                          <a:schemeClr val="accent1"/>
+                        </a:effectRef>
+                        <a:fontRef idx="minor">
+                          <a:schemeClr val="dk1"/>
+                        </a:fontRef>
+                      </wps:style>
+                      <wps:txbx>
+                        <w:txbxContent>
+                          <w:p>
+                            <w:pPr>
+                              <w:rPr>
+                                <w:sz w:val="16"/>
+                                <w:szCs w:val="20"/>
+                              </w:rPr>
+                            </w:pPr>
+                            <w:r>
+                              <w:rPr>
+                                <w:rFonts w:hint="default" w:ascii="Courier New" w:hAnsi="Courier New"/>
+                                <w:color w:val="000000"/>
+                                <w:sz w:val="24"/>
+                                <w:highlight w:val="lightGray"/>
+                              </w:rPr>
+                              <w:t>final_tx_ts</w:t>
+                            </w:r>
+                          </w:p>
+                        </w:txbxContent>
+                      </wps:txbx>
+                      <wps:bodyPr rot="0" spcFirstLastPara="0" vertOverflow="overflow" horzOverflow="overflow" vert="horz" wrap="square" lIns="91440" tIns="45720" rIns="91440" bIns="45720" numCol="1" spcCol="0" rtlCol="0" fromWordArt="0" anchor="t" anchorCtr="0" forceAA="0" compatLnSpc="1">
+                        <a:noAutofit/>
+                      </wps:bodyPr>
+                    </wps:wsp>
+                  </a:graphicData>
+                </a:graphic>
+              </wp:anchor>
+            </w:drawing>
+          </mc:Choice>
+          <mc:Fallback>
+            <w:pict>
+              <v:shape id="_x0000_s1026" o:spid="_x0000_s1026" o:spt="202" type="#_x0000_t202" style="position:absolute;left:0pt;margin-left:327.15pt;margin-top:27.75pt;height:25.1pt;width:92pt;z-index:251669504;mso-width-relative:page;mso-height-relative:page;" fillcolor="#FFFFFF [3201]" filled="t" stroked="t" coordsize="21600,21600" o:gfxdata="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">
+                <v:fill on="t" focussize="0,0"/>
+                <v:stroke weight="0.5pt" color="#000000 [3204]" joinstyle="round"/>
+                <v:imagedata o:title=""/>
+                <o:lock v:ext="edit" aspectratio="f"/>
+                <v:textbox>
+                  <w:txbxContent>
+                    <w:p>
+                      <w:pPr>
+                        <w:rPr>
+                          <w:sz w:val="16"/>
+                          <w:szCs w:val="20"/>
+                        </w:rPr>
+                      </w:pPr>
+                      <w:r>
+                        <w:rPr>
+                          <w:rFonts w:hint="default" w:ascii="Courier New" w:hAnsi="Courier New"/>
+                          <w:color w:val="000000"/>
+                          <w:sz w:val="24"/>
+                          <w:highlight w:val="lightGray"/>
+                        </w:rPr>
+                        <w:t>final_tx_ts</w:t>
+                      </w:r>
+                    </w:p>
+                  </w:txbxContent>
+                </v:textbox>
+              </v:shape>
+            </w:pict>
+          </mc:Fallback>
+        </mc:AlternateContent>
+      </w:r>
+      <w:r>
+        <w:rPr>
           <w:rFonts w:hint="default"/>
           <w:lang w:val="de-DE"/>
         </w:rPr>
@@ -764,10 +1530,1270 @@
         </w:rPr>
         <w:t>’)</w:t>
       </w:r>
+      <w:bookmarkStart w:id="17" w:name="_GoBack"/>
+      <w:bookmarkEnd w:id="17"/>
     </w:p>
     <w:p>
       <w:pPr>
         <w:ind w:left="420" w:leftChars="0" w:firstLine="420"/>
+        <w:rPr>
+          <w:rFonts w:hint="default"/>
+          <w:lang w:val="de-DE"/>
+        </w:rPr>
+      </w:pPr>
+      <w:r>
+        <w:rPr>
+          <w:sz w:val="21"/>
+        </w:rPr>
+        <mc:AlternateContent>
+          <mc:Choice Requires="wps">
+            <w:drawing>
+              <wp:anchor distT="0" distB="0" distL="114300" distR="114300" simplePos="0" relativeHeight="251691008" behindDoc="0" locked="0" layoutInCell="1" allowOverlap="1">
+                <wp:simplePos x="0" y="0"/>
+                <wp:positionH relativeFrom="column">
+                  <wp:posOffset>-1045845</wp:posOffset>
+                </wp:positionH>
+                <wp:positionV relativeFrom="paragraph">
+                  <wp:posOffset>5715</wp:posOffset>
+                </wp:positionV>
+                <wp:extent cx="1168400" cy="318770"/>
+                <wp:effectExtent l="4445" t="4445" r="8255" b="19685"/>
+                <wp:wrapNone/>
+                <wp:docPr id="52" name="文本框 52"/>
+                <wp:cNvGraphicFramePr/>
+                <a:graphic xmlns:a="http://schemas.openxmlformats.org/drawingml/2006/main">
+                  <a:graphicData uri="http://schemas.microsoft.com/office/word/2010/wordprocessingShape">
+                    <wps:wsp>
+                      <wps:cNvSpPr txBox="1"/>
+                      <wps:spPr>
+                        <a:xfrm>
+                          <a:off x="0" y="0"/>
+                          <a:ext cx="1168400" cy="318770"/>
+                        </a:xfrm>
+                        <a:prstGeom prst="rect">
+                          <a:avLst/>
+                        </a:prstGeom>
+                        <a:solidFill>
+                          <a:schemeClr val="lt1"/>
+                        </a:solidFill>
+                        <a:ln w="6350">
+                          <a:solidFill>
+                            <a:prstClr val="black"/>
+                          </a:solidFill>
+                        </a:ln>
+                      </wps:spPr>
+                      <wps:style>
+                        <a:lnRef idx="0">
+                          <a:schemeClr val="accent1"/>
+                        </a:lnRef>
+                        <a:fillRef idx="0">
+                          <a:schemeClr val="accent1"/>
+                        </a:fillRef>
+                        <a:effectRef idx="0">
+                          <a:schemeClr val="accent1"/>
+                        </a:effectRef>
+                        <a:fontRef idx="minor">
+                          <a:schemeClr val="dk1"/>
+                        </a:fontRef>
+                      </wps:style>
+                      <wps:txbx>
+                        <w:txbxContent>
+                          <w:p>
+                            <w:pPr>
+                              <w:rPr>
+                                <w:sz w:val="16"/>
+                                <w:szCs w:val="20"/>
+                                <w:lang w:val="de-DE"/>
+                              </w:rPr>
+                            </w:pPr>
+                            <w:r>
+                              <w:rPr>
+                                <w:rFonts w:hint="default" w:ascii="Courier New" w:hAnsi="Courier New"/>
+                                <w:color w:val="000000"/>
+                                <w:sz w:val="20"/>
+                                <w:szCs w:val="20"/>
+                                <w:highlight w:val="lightGray"/>
+                                <w:lang w:val="de-DE"/>
+                              </w:rPr>
+                              <w:t>node</w:t>
+                            </w:r>
+                          </w:p>
+                        </w:txbxContent>
+                      </wps:txbx>
+                      <wps:bodyPr rot="0" spcFirstLastPara="0" vertOverflow="overflow" horzOverflow="overflow" vert="horz" wrap="square" lIns="91440" tIns="45720" rIns="91440" bIns="45720" numCol="1" spcCol="0" rtlCol="0" fromWordArt="0" anchor="t" anchorCtr="0" forceAA="0" compatLnSpc="1">
+                        <a:noAutofit/>
+                      </wps:bodyPr>
+                    </wps:wsp>
+                  </a:graphicData>
+                </a:graphic>
+              </wp:anchor>
+            </w:drawing>
+          </mc:Choice>
+          <mc:Fallback>
+            <w:pict>
+              <v:shape id="_x0000_s1026" o:spid="_x0000_s1026" o:spt="202" type="#_x0000_t202" style="position:absolute;left:0pt;margin-left:-82.35pt;margin-top:0.45pt;height:25.1pt;width:92pt;z-index:251691008;mso-width-relative:page;mso-height-relative:page;" fillcolor="#FFFFFF [3201]" filled="t" stroked="t" coordsize="21600,21600" o:gfxdata="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">
+                <v:fill on="t" focussize="0,0"/>
+                <v:stroke weight="0.5pt" color="#000000 [3204]" joinstyle="round"/>
+                <v:imagedata o:title=""/>
+                <o:lock v:ext="edit" aspectratio="f"/>
+                <v:textbox>
+                  <w:txbxContent>
+                    <w:p>
+                      <w:pPr>
+                        <w:rPr>
+                          <w:sz w:val="16"/>
+                          <w:szCs w:val="20"/>
+                          <w:lang w:val="de-DE"/>
+                        </w:rPr>
+                      </w:pPr>
+                      <w:r>
+                        <w:rPr>
+                          <w:rFonts w:hint="default" w:ascii="Courier New" w:hAnsi="Courier New"/>
+                          <w:color w:val="000000"/>
+                          <w:sz w:val="20"/>
+                          <w:szCs w:val="20"/>
+                          <w:highlight w:val="lightGray"/>
+                          <w:lang w:val="de-DE"/>
+                        </w:rPr>
+                        <w:t>node</w:t>
+                      </w:r>
+                    </w:p>
+                  </w:txbxContent>
+                </v:textbox>
+              </v:shape>
+            </w:pict>
+          </mc:Fallback>
+        </mc:AlternateContent>
+      </w:r>
+      <w:r>
+        <w:rPr>
+          <w:sz w:val="21"/>
+        </w:rPr>
+        <mc:AlternateContent>
+          <mc:Choice Requires="wps">
+            <w:drawing>
+              <wp:anchor distT="0" distB="0" distL="114300" distR="114300" simplePos="0" relativeHeight="251663360" behindDoc="0" locked="0" layoutInCell="1" allowOverlap="1">
+                <wp:simplePos x="0" y="0"/>
+                <wp:positionH relativeFrom="column">
+                  <wp:posOffset>2567305</wp:posOffset>
+                </wp:positionH>
+                <wp:positionV relativeFrom="paragraph">
+                  <wp:posOffset>12065</wp:posOffset>
+                </wp:positionV>
+                <wp:extent cx="1168400" cy="318770"/>
+                <wp:effectExtent l="4445" t="4445" r="8255" b="19685"/>
+                <wp:wrapNone/>
+                <wp:docPr id="47" name="文本框 47"/>
+                <wp:cNvGraphicFramePr/>
+                <a:graphic xmlns:a="http://schemas.openxmlformats.org/drawingml/2006/main">
+                  <a:graphicData uri="http://schemas.microsoft.com/office/word/2010/wordprocessingShape">
+                    <wps:wsp>
+                      <wps:cNvSpPr txBox="1"/>
+                      <wps:spPr>
+                        <a:xfrm>
+                          <a:off x="0" y="0"/>
+                          <a:ext cx="1168400" cy="318770"/>
+                        </a:xfrm>
+                        <a:prstGeom prst="rect">
+                          <a:avLst/>
+                        </a:prstGeom>
+                        <a:solidFill>
+                          <a:schemeClr val="lt1"/>
+                        </a:solidFill>
+                        <a:ln w="6350">
+                          <a:solidFill>
+                            <a:prstClr val="black"/>
+                          </a:solidFill>
+                        </a:ln>
+                      </wps:spPr>
+                      <wps:style>
+                        <a:lnRef idx="0">
+                          <a:schemeClr val="accent1"/>
+                        </a:lnRef>
+                        <a:fillRef idx="0">
+                          <a:schemeClr val="accent1"/>
+                        </a:fillRef>
+                        <a:effectRef idx="0">
+                          <a:schemeClr val="accent1"/>
+                        </a:effectRef>
+                        <a:fontRef idx="minor">
+                          <a:schemeClr val="dk1"/>
+                        </a:fontRef>
+                      </wps:style>
+                      <wps:txbx>
+                        <w:txbxContent>
+                          <w:p>
+                            <w:pPr>
+                              <w:rPr>
+                                <w:sz w:val="16"/>
+                                <w:szCs w:val="20"/>
+                              </w:rPr>
+                            </w:pPr>
+                            <w:r>
+                              <w:rPr>
+                                <w:rFonts w:hint="default" w:ascii="Courier New" w:hAnsi="Courier New"/>
+                                <w:color w:val="000000"/>
+                                <w:sz w:val="24"/>
+                                <w:highlight w:val="white"/>
+                              </w:rPr>
+                              <w:t>resp_rx_ts</w:t>
+                            </w:r>
+                          </w:p>
+                        </w:txbxContent>
+                      </wps:txbx>
+                      <wps:bodyPr rot="0" spcFirstLastPara="0" vertOverflow="overflow" horzOverflow="overflow" vert="horz" wrap="square" lIns="91440" tIns="45720" rIns="91440" bIns="45720" numCol="1" spcCol="0" rtlCol="0" fromWordArt="0" anchor="t" anchorCtr="0" forceAA="0" compatLnSpc="1">
+                        <a:noAutofit/>
+                      </wps:bodyPr>
+                    </wps:wsp>
+                  </a:graphicData>
+                </a:graphic>
+              </wp:anchor>
+            </w:drawing>
+          </mc:Choice>
+          <mc:Fallback>
+            <w:pict>
+              <v:shape id="_x0000_s1026" o:spid="_x0000_s1026" o:spt="202" type="#_x0000_t202" style="position:absolute;left:0pt;margin-left:202.15pt;margin-top:0.95pt;height:25.1pt;width:92pt;z-index:251663360;mso-width-relative:page;mso-height-relative:page;" fillcolor="#FFFFFF [3201]" filled="t" stroked="t" coordsize="21600,21600" o:gfxdata="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">
+                <v:fill on="t" focussize="0,0"/>
+                <v:stroke weight="0.5pt" color="#000000 [3204]" joinstyle="round"/>
+                <v:imagedata o:title=""/>
+                <o:lock v:ext="edit" aspectratio="f"/>
+                <v:textbox>
+                  <w:txbxContent>
+                    <w:p>
+                      <w:pPr>
+                        <w:rPr>
+                          <w:sz w:val="16"/>
+                          <w:szCs w:val="20"/>
+                        </w:rPr>
+                      </w:pPr>
+                      <w:r>
+                        <w:rPr>
+                          <w:rFonts w:hint="default" w:ascii="Courier New" w:hAnsi="Courier New"/>
+                          <w:color w:val="000000"/>
+                          <w:sz w:val="24"/>
+                          <w:highlight w:val="white"/>
+                        </w:rPr>
+                        <w:t>resp_rx_ts</w:t>
+                      </w:r>
+                    </w:p>
+                  </w:txbxContent>
+                </v:textbox>
+              </v:shape>
+            </w:pict>
+          </mc:Fallback>
+        </mc:AlternateContent>
+      </w:r>
+      <w:r>
+        <w:rPr>
+          <w:sz w:val="21"/>
+        </w:rPr>
+        <mc:AlternateContent>
+          <mc:Choice Requires="wps">
+            <w:drawing>
+              <wp:anchor distT="0" distB="0" distL="114300" distR="114300" simplePos="0" relativeHeight="251660288" behindDoc="0" locked="0" layoutInCell="1" allowOverlap="1">
+                <wp:simplePos x="0" y="0"/>
+                <wp:positionH relativeFrom="column">
+                  <wp:posOffset>319405</wp:posOffset>
+                </wp:positionH>
+                <wp:positionV relativeFrom="paragraph">
+                  <wp:posOffset>19685</wp:posOffset>
+                </wp:positionV>
+                <wp:extent cx="1168400" cy="318770"/>
+                <wp:effectExtent l="4445" t="4445" r="8255" b="19685"/>
+                <wp:wrapNone/>
+                <wp:docPr id="4" name="文本框 4"/>
+                <wp:cNvGraphicFramePr/>
+                <a:graphic xmlns:a="http://schemas.openxmlformats.org/drawingml/2006/main">
+                  <a:graphicData uri="http://schemas.microsoft.com/office/word/2010/wordprocessingShape">
+                    <wps:wsp>
+                      <wps:cNvSpPr txBox="1"/>
+                      <wps:spPr>
+                        <a:xfrm>
+                          <a:off x="1716405" y="3990975"/>
+                          <a:ext cx="1168400" cy="318770"/>
+                        </a:xfrm>
+                        <a:prstGeom prst="rect">
+                          <a:avLst/>
+                        </a:prstGeom>
+                        <a:solidFill>
+                          <a:schemeClr val="lt1"/>
+                        </a:solidFill>
+                        <a:ln w="6350">
+                          <a:solidFill>
+                            <a:prstClr val="black"/>
+                          </a:solidFill>
+                        </a:ln>
+                      </wps:spPr>
+                      <wps:style>
+                        <a:lnRef idx="0">
+                          <a:schemeClr val="accent1"/>
+                        </a:lnRef>
+                        <a:fillRef idx="0">
+                          <a:schemeClr val="accent1"/>
+                        </a:fillRef>
+                        <a:effectRef idx="0">
+                          <a:schemeClr val="accent1"/>
+                        </a:effectRef>
+                        <a:fontRef idx="minor">
+                          <a:schemeClr val="dk1"/>
+                        </a:fontRef>
+                      </wps:style>
+                      <wps:txbx>
+                        <w:txbxContent>
+                          <w:p>
+                            <w:pPr>
+                              <w:rPr>
+                                <w:sz w:val="16"/>
+                                <w:szCs w:val="20"/>
+                              </w:rPr>
+                            </w:pPr>
+                            <w:r>
+                              <w:rPr>
+                                <w:rFonts w:hint="default" w:ascii="Courier New" w:hAnsi="Courier New"/>
+                                <w:color w:val="000000"/>
+                                <w:sz w:val="20"/>
+                                <w:szCs w:val="20"/>
+                                <w:highlight w:val="lightGray"/>
+                              </w:rPr>
+                              <w:t>poll_tx_ts</w:t>
+                            </w:r>
+                          </w:p>
+                        </w:txbxContent>
+                      </wps:txbx>
+                      <wps:bodyPr rot="0" spcFirstLastPara="0" vertOverflow="overflow" horzOverflow="overflow" vert="horz" wrap="square" lIns="91440" tIns="45720" rIns="91440" bIns="45720" numCol="1" spcCol="0" rtlCol="0" fromWordArt="0" anchor="t" anchorCtr="0" forceAA="0" compatLnSpc="1">
+                        <a:noAutofit/>
+                      </wps:bodyPr>
+                    </wps:wsp>
+                  </a:graphicData>
+                </a:graphic>
+              </wp:anchor>
+            </w:drawing>
+          </mc:Choice>
+          <mc:Fallback>
+            <w:pict>
+              <v:shape id="_x0000_s1026" o:spid="_x0000_s1026" o:spt="202" type="#_x0000_t202" style="position:absolute;left:0pt;margin-left:25.15pt;margin-top:1.55pt;height:25.1pt;width:92pt;z-index:251660288;mso-width-relative:page;mso-height-relative:page;" fillcolor="#FFFFFF [3201]" filled="t" stroked="t" coordsize="21600,21600" o:gfxdata="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">
+                <v:fill on="t" focussize="0,0"/>
+                <v:stroke weight="0.5pt" color="#000000 [3204]" joinstyle="round"/>
+                <v:imagedata o:title=""/>
+                <o:lock v:ext="edit" aspectratio="f"/>
+                <v:textbox>
+                  <w:txbxContent>
+                    <w:p>
+                      <w:pPr>
+                        <w:rPr>
+                          <w:sz w:val="16"/>
+                          <w:szCs w:val="20"/>
+                        </w:rPr>
+                      </w:pPr>
+                      <w:r>
+                        <w:rPr>
+                          <w:rFonts w:hint="default" w:ascii="Courier New" w:hAnsi="Courier New"/>
+                          <w:color w:val="000000"/>
+                          <w:sz w:val="20"/>
+                          <w:szCs w:val="20"/>
+                          <w:highlight w:val="lightGray"/>
+                        </w:rPr>
+                        <w:t>poll_tx_ts</w:t>
+                      </w:r>
+                    </w:p>
+                  </w:txbxContent>
+                </v:textbox>
+              </v:shape>
+            </w:pict>
+          </mc:Fallback>
+        </mc:AlternateContent>
+      </w:r>
+    </w:p>
+    <w:p>
+      <w:pPr>
+        <w:ind w:left="420" w:leftChars="0" w:firstLine="420"/>
+        <w:rPr>
+          <w:rFonts w:hint="default"/>
+          <w:lang w:val="de-DE"/>
+        </w:rPr>
+      </w:pPr>
+      <w:r>
+        <w:rPr>
+          <w:sz w:val="21"/>
+        </w:rPr>
+        <mc:AlternateContent>
+          <mc:Choice Requires="wps">
+            <w:drawing>
+              <wp:anchor distT="0" distB="0" distL="114300" distR="114300" simplePos="0" relativeHeight="251697152" behindDoc="0" locked="0" layoutInCell="1" allowOverlap="1">
+                <wp:simplePos x="0" y="0"/>
+                <wp:positionH relativeFrom="column">
+                  <wp:posOffset>4885055</wp:posOffset>
+                </wp:positionH>
+                <wp:positionV relativeFrom="paragraph">
+                  <wp:posOffset>7620</wp:posOffset>
+                </wp:positionV>
+                <wp:extent cx="349250" cy="245110"/>
+                <wp:effectExtent l="2540" t="3810" r="10160" b="17780"/>
+                <wp:wrapNone/>
+                <wp:docPr id="56" name="直接箭头连接符 56"/>
+                <wp:cNvGraphicFramePr/>
+                <a:graphic xmlns:a="http://schemas.openxmlformats.org/drawingml/2006/main">
+                  <a:graphicData uri="http://schemas.microsoft.com/office/word/2010/wordprocessingShape">
+                    <wps:wsp>
+                      <wps:cNvCnPr>
+                        <a:endCxn id="51" idx="0"/>
+                      </wps:cNvCnPr>
+                      <wps:spPr>
+                        <a:xfrm>
+                          <a:off x="6028055" y="4333875"/>
+                          <a:ext cx="349250" cy="245110"/>
+                        </a:xfrm>
+                        <a:prstGeom prst="straightConnector1">
+                          <a:avLst/>
+                        </a:prstGeom>
+                        <a:ln>
+                          <a:tailEnd type="arrow"/>
+                        </a:ln>
+                      </wps:spPr>
+                      <wps:style>
+                        <a:lnRef idx="1">
+                          <a:schemeClr val="accent1"/>
+                        </a:lnRef>
+                        <a:fillRef idx="0">
+                          <a:schemeClr val="accent1"/>
+                        </a:fillRef>
+                        <a:effectRef idx="0">
+                          <a:schemeClr val="accent1"/>
+                        </a:effectRef>
+                        <a:fontRef idx="minor">
+                          <a:schemeClr val="tx1"/>
+                        </a:fontRef>
+                      </wps:style>
+                      <wps:bodyPr/>
+                    </wps:wsp>
+                  </a:graphicData>
+                </a:graphic>
+              </wp:anchor>
+            </w:drawing>
+          </mc:Choice>
+          <mc:Fallback>
+            <w:pict>
+              <v:shape id="_x0000_s1026" o:spid="_x0000_s1026" o:spt="32" type="#_x0000_t32" style="position:absolute;left:0pt;margin-left:384.65pt;margin-top:0.6pt;height:19.3pt;width:27.5pt;z-index:251697152;mso-width-relative:page;mso-height-relative:page;" filled="f" stroked="t" coordsize="21600,21600" o:gfxdata="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">
+                <v:fill on="f" focussize="0,0"/>
+                <v:stroke weight="0.5pt" color="#5B9BD5 [3204]" miterlimit="8" joinstyle="miter" endarrow="open"/>
+                <v:imagedata o:title=""/>
+                <o:lock v:ext="edit" aspectratio="f"/>
+              </v:shape>
+            </w:pict>
+          </mc:Fallback>
+        </mc:AlternateContent>
+      </w:r>
+      <w:r>
+        <w:rPr>
+          <w:sz w:val="21"/>
+        </w:rPr>
+        <mc:AlternateContent>
+          <mc:Choice Requires="wps">
+            <w:drawing>
+              <wp:anchor distT="0" distB="0" distL="114300" distR="114300" simplePos="0" relativeHeight="251696128" behindDoc="0" locked="0" layoutInCell="1" allowOverlap="1">
+                <wp:simplePos x="0" y="0"/>
+                <wp:positionH relativeFrom="column">
+                  <wp:posOffset>2719705</wp:posOffset>
+                </wp:positionH>
+                <wp:positionV relativeFrom="paragraph">
+                  <wp:posOffset>13970</wp:posOffset>
+                </wp:positionV>
+                <wp:extent cx="323850" cy="222250"/>
+                <wp:effectExtent l="2540" t="0" r="16510" b="6350"/>
+                <wp:wrapNone/>
+                <wp:docPr id="55" name="直接箭头连接符 55"/>
+                <wp:cNvGraphicFramePr/>
+                <a:graphic xmlns:a="http://schemas.openxmlformats.org/drawingml/2006/main">
+                  <a:graphicData uri="http://schemas.microsoft.com/office/word/2010/wordprocessingShape">
+                    <wps:wsp>
+                      <wps:cNvCnPr/>
+                      <wps:spPr>
+                        <a:xfrm flipV="1">
+                          <a:off x="3862705" y="4340225"/>
+                          <a:ext cx="323850" cy="222250"/>
+                        </a:xfrm>
+                        <a:prstGeom prst="straightConnector1">
+                          <a:avLst/>
+                        </a:prstGeom>
+                        <a:ln>
+                          <a:tailEnd type="arrow"/>
+                        </a:ln>
+                      </wps:spPr>
+                      <wps:style>
+                        <a:lnRef idx="1">
+                          <a:schemeClr val="accent1"/>
+                        </a:lnRef>
+                        <a:fillRef idx="0">
+                          <a:schemeClr val="accent1"/>
+                        </a:fillRef>
+                        <a:effectRef idx="0">
+                          <a:schemeClr val="accent1"/>
+                        </a:effectRef>
+                        <a:fontRef idx="minor">
+                          <a:schemeClr val="tx1"/>
+                        </a:fontRef>
+                      </wps:style>
+                      <wps:bodyPr/>
+                    </wps:wsp>
+                  </a:graphicData>
+                </a:graphic>
+              </wp:anchor>
+            </w:drawing>
+          </mc:Choice>
+          <mc:Fallback>
+            <w:pict>
+              <v:shape id="_x0000_s1026" o:spid="_x0000_s1026" o:spt="32" type="#_x0000_t32" style="position:absolute;left:0pt;flip:y;margin-left:214.15pt;margin-top:1.1pt;height:17.5pt;width:25.5pt;z-index:251696128;mso-width-relative:page;mso-height-relative:page;" filled="f" stroked="t" coordsize="21600,21600" o:gfxdata="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">
+                <v:fill on="f" focussize="0,0"/>
+                <v:stroke weight="0.5pt" color="#5B9BD5 [3204]" miterlimit="8" joinstyle="miter" endarrow="open"/>
+                <v:imagedata o:title=""/>
+                <o:lock v:ext="edit" aspectratio="f"/>
+              </v:shape>
+            </w:pict>
+          </mc:Fallback>
+        </mc:AlternateContent>
+      </w:r>
+      <w:r>
+        <w:rPr>
+          <w:sz w:val="21"/>
+        </w:rPr>
+        <mc:AlternateContent>
+          <mc:Choice Requires="wps">
+            <w:drawing>
+              <wp:anchor distT="0" distB="0" distL="114300" distR="114300" simplePos="0" relativeHeight="251695104" behindDoc="0" locked="0" layoutInCell="1" allowOverlap="1">
+                <wp:simplePos x="0" y="0"/>
+                <wp:positionH relativeFrom="column">
+                  <wp:posOffset>903605</wp:posOffset>
+                </wp:positionH>
+                <wp:positionV relativeFrom="paragraph">
+                  <wp:posOffset>20320</wp:posOffset>
+                </wp:positionV>
+                <wp:extent cx="228600" cy="203200"/>
+                <wp:effectExtent l="3175" t="3810" r="15875" b="2540"/>
+                <wp:wrapNone/>
+                <wp:docPr id="54" name="直接箭头连接符 54"/>
+                <wp:cNvGraphicFramePr/>
+                <a:graphic xmlns:a="http://schemas.openxmlformats.org/drawingml/2006/main">
+                  <a:graphicData uri="http://schemas.microsoft.com/office/word/2010/wordprocessingShape">
+                    <wps:wsp>
+                      <wps:cNvCnPr/>
+                      <wps:spPr>
+                        <a:xfrm>
+                          <a:off x="2046605" y="4346575"/>
+                          <a:ext cx="228600" cy="203200"/>
+                        </a:xfrm>
+                        <a:prstGeom prst="straightConnector1">
+                          <a:avLst/>
+                        </a:prstGeom>
+                        <a:ln>
+                          <a:tailEnd type="arrow"/>
+                        </a:ln>
+                      </wps:spPr>
+                      <wps:style>
+                        <a:lnRef idx="1">
+                          <a:schemeClr val="accent1"/>
+                        </a:lnRef>
+                        <a:fillRef idx="0">
+                          <a:schemeClr val="accent1"/>
+                        </a:fillRef>
+                        <a:effectRef idx="0">
+                          <a:schemeClr val="accent1"/>
+                        </a:effectRef>
+                        <a:fontRef idx="minor">
+                          <a:schemeClr val="tx1"/>
+                        </a:fontRef>
+                      </wps:style>
+                      <wps:bodyPr/>
+                    </wps:wsp>
+                  </a:graphicData>
+                </a:graphic>
+              </wp:anchor>
+            </w:drawing>
+          </mc:Choice>
+          <mc:Fallback>
+            <w:pict>
+              <v:shape id="_x0000_s1026" o:spid="_x0000_s1026" o:spt="32" type="#_x0000_t32" style="position:absolute;left:0pt;margin-left:71.15pt;margin-top:1.6pt;height:16pt;width:18pt;z-index:251695104;mso-width-relative:page;mso-height-relative:page;" filled="f" stroked="t" coordsize="21600,21600" o:gfxdata="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">
+                <v:fill on="f" focussize="0,0"/>
+                <v:stroke weight="0.5pt" color="#5B9BD5 [3204]" miterlimit="8" joinstyle="miter" endarrow="open"/>
+                <v:imagedata o:title=""/>
+                <o:lock v:ext="edit" aspectratio="f"/>
+              </v:shape>
+            </w:pict>
+          </mc:Fallback>
+        </mc:AlternateContent>
+      </w:r>
+      <w:r>
+        <w:rPr>
+          <w:sz w:val="21"/>
+        </w:rPr>
+        <mc:AlternateContent>
+          <mc:Choice Requires="wps">
+            <w:drawing>
+              <wp:anchor distT="0" distB="0" distL="114300" distR="114300" simplePos="0" relativeHeight="251687936" behindDoc="0" locked="0" layoutInCell="1" allowOverlap="1">
+                <wp:simplePos x="0" y="0"/>
+                <wp:positionH relativeFrom="column">
+                  <wp:posOffset>4650105</wp:posOffset>
+                </wp:positionH>
+                <wp:positionV relativeFrom="paragraph">
+                  <wp:posOffset>252730</wp:posOffset>
+                </wp:positionV>
+                <wp:extent cx="1168400" cy="318770"/>
+                <wp:effectExtent l="4445" t="4445" r="8255" b="19685"/>
+                <wp:wrapNone/>
+                <wp:docPr id="51" name="文本框 51"/>
+                <wp:cNvGraphicFramePr/>
+                <a:graphic xmlns:a="http://schemas.openxmlformats.org/drawingml/2006/main">
+                  <a:graphicData uri="http://schemas.microsoft.com/office/word/2010/wordprocessingShape">
+                    <wps:wsp>
+                      <wps:cNvSpPr txBox="1"/>
+                      <wps:spPr>
+                        <a:xfrm>
+                          <a:off x="0" y="0"/>
+                          <a:ext cx="1168400" cy="318770"/>
+                        </a:xfrm>
+                        <a:prstGeom prst="rect">
+                          <a:avLst/>
+                        </a:prstGeom>
+                        <a:solidFill>
+                          <a:schemeClr val="lt1"/>
+                        </a:solidFill>
+                        <a:ln w="6350">
+                          <a:solidFill>
+                            <a:prstClr val="black"/>
+                          </a:solidFill>
+                        </a:ln>
+                      </wps:spPr>
+                      <wps:style>
+                        <a:lnRef idx="0">
+                          <a:schemeClr val="accent1"/>
+                        </a:lnRef>
+                        <a:fillRef idx="0">
+                          <a:schemeClr val="accent1"/>
+                        </a:fillRef>
+                        <a:effectRef idx="0">
+                          <a:schemeClr val="accent1"/>
+                        </a:effectRef>
+                        <a:fontRef idx="minor">
+                          <a:schemeClr val="dk1"/>
+                        </a:fontRef>
+                      </wps:style>
+                      <wps:txbx>
+                        <w:txbxContent>
+                          <w:p>
+                            <w:pPr>
+                              <w:rPr>
+                                <w:sz w:val="16"/>
+                                <w:szCs w:val="20"/>
+                              </w:rPr>
+                            </w:pPr>
+                            <w:r>
+                              <w:rPr>
+                                <w:rFonts w:hint="default" w:ascii="Courier New" w:hAnsi="Courier New"/>
+                                <w:color w:val="000000"/>
+                                <w:sz w:val="24"/>
+                                <w:highlight w:val="white"/>
+                              </w:rPr>
+                              <w:t>final_rx_ts</w:t>
+                            </w:r>
+                          </w:p>
+                        </w:txbxContent>
+                      </wps:txbx>
+                      <wps:bodyPr rot="0" spcFirstLastPara="0" vertOverflow="overflow" horzOverflow="overflow" vert="horz" wrap="square" lIns="91440" tIns="45720" rIns="91440" bIns="45720" numCol="1" spcCol="0" rtlCol="0" fromWordArt="0" anchor="t" anchorCtr="0" forceAA="0" compatLnSpc="1">
+                        <a:noAutofit/>
+                      </wps:bodyPr>
+                    </wps:wsp>
+                  </a:graphicData>
+                </a:graphic>
+              </wp:anchor>
+            </w:drawing>
+          </mc:Choice>
+          <mc:Fallback>
+            <w:pict>
+              <v:shape id="_x0000_s1026" o:spid="_x0000_s1026" o:spt="202" type="#_x0000_t202" style="position:absolute;left:0pt;margin-left:366.15pt;margin-top:19.9pt;height:25.1pt;width:92pt;z-index:251687936;mso-width-relative:page;mso-height-relative:page;" fillcolor="#FFFFFF [3201]" filled="t" stroked="t" coordsize="21600,21600" o:gfxdata="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">
+                <v:fill on="t" focussize="0,0"/>
+                <v:stroke weight="0.5pt" color="#000000 [3204]" joinstyle="round"/>
+                <v:imagedata o:title=""/>
+                <o:lock v:ext="edit" aspectratio="f"/>
+                <v:textbox>
+                  <w:txbxContent>
+                    <w:p>
+                      <w:pPr>
+                        <w:rPr>
+                          <w:sz w:val="16"/>
+                          <w:szCs w:val="20"/>
+                        </w:rPr>
+                      </w:pPr>
+                      <w:r>
+                        <w:rPr>
+                          <w:rFonts w:hint="default" w:ascii="Courier New" w:hAnsi="Courier New"/>
+                          <w:color w:val="000000"/>
+                          <w:sz w:val="24"/>
+                          <w:highlight w:val="white"/>
+                        </w:rPr>
+                        <w:t>final_rx_ts</w:t>
+                      </w:r>
+                    </w:p>
+                  </w:txbxContent>
+                </v:textbox>
+              </v:shape>
+            </w:pict>
+          </mc:Fallback>
+        </mc:AlternateContent>
+      </w:r>
+      <w:r>
+        <w:rPr>
+          <w:sz w:val="21"/>
+        </w:rPr>
+        <mc:AlternateContent>
+          <mc:Choice Requires="wps">
+            <w:drawing>
+              <wp:anchor distT="0" distB="0" distL="114300" distR="114300" simplePos="0" relativeHeight="251675648" behindDoc="0" locked="0" layoutInCell="1" allowOverlap="1">
+                <wp:simplePos x="0" y="0"/>
+                <wp:positionH relativeFrom="column">
+                  <wp:posOffset>2319655</wp:posOffset>
+                </wp:positionH>
+                <wp:positionV relativeFrom="paragraph">
+                  <wp:posOffset>259080</wp:posOffset>
+                </wp:positionV>
+                <wp:extent cx="1168400" cy="318770"/>
+                <wp:effectExtent l="4445" t="4445" r="8255" b="19685"/>
+                <wp:wrapNone/>
+                <wp:docPr id="49" name="文本框 49"/>
+                <wp:cNvGraphicFramePr/>
+                <a:graphic xmlns:a="http://schemas.openxmlformats.org/drawingml/2006/main">
+                  <a:graphicData uri="http://schemas.microsoft.com/office/word/2010/wordprocessingShape">
+                    <wps:wsp>
+                      <wps:cNvSpPr txBox="1"/>
+                      <wps:spPr>
+                        <a:xfrm>
+                          <a:off x="0" y="0"/>
+                          <a:ext cx="1168400" cy="318770"/>
+                        </a:xfrm>
+                        <a:prstGeom prst="rect">
+                          <a:avLst/>
+                        </a:prstGeom>
+                        <a:solidFill>
+                          <a:schemeClr val="lt1"/>
+                        </a:solidFill>
+                        <a:ln w="6350">
+                          <a:solidFill>
+                            <a:prstClr val="black"/>
+                          </a:solidFill>
+                        </a:ln>
+                      </wps:spPr>
+                      <wps:style>
+                        <a:lnRef idx="0">
+                          <a:schemeClr val="accent1"/>
+                        </a:lnRef>
+                        <a:fillRef idx="0">
+                          <a:schemeClr val="accent1"/>
+                        </a:fillRef>
+                        <a:effectRef idx="0">
+                          <a:schemeClr val="accent1"/>
+                        </a:effectRef>
+                        <a:fontRef idx="minor">
+                          <a:schemeClr val="dk1"/>
+                        </a:fontRef>
+                      </wps:style>
+                      <wps:txbx>
+                        <w:txbxContent>
+                          <w:p>
+                            <w:pPr>
+                              <w:rPr>
+                                <w:sz w:val="16"/>
+                                <w:szCs w:val="20"/>
+                              </w:rPr>
+                            </w:pPr>
+                            <w:r>
+                              <w:rPr>
+                                <w:rFonts w:hint="default" w:ascii="Courier New" w:hAnsi="Courier New"/>
+                                <w:color w:val="000000"/>
+                                <w:sz w:val="24"/>
+                                <w:highlight w:val="white"/>
+                              </w:rPr>
+                              <w:t>resp_tx_ts</w:t>
+                            </w:r>
+                          </w:p>
+                        </w:txbxContent>
+                      </wps:txbx>
+                      <wps:bodyPr rot="0" spcFirstLastPara="0" vertOverflow="overflow" horzOverflow="overflow" vert="horz" wrap="square" lIns="91440" tIns="45720" rIns="91440" bIns="45720" numCol="1" spcCol="0" rtlCol="0" fromWordArt="0" anchor="t" anchorCtr="0" forceAA="0" compatLnSpc="1">
+                        <a:noAutofit/>
+                      </wps:bodyPr>
+                    </wps:wsp>
+                  </a:graphicData>
+                </a:graphic>
+              </wp:anchor>
+            </w:drawing>
+          </mc:Choice>
+          <mc:Fallback>
+            <w:pict>
+              <v:shape id="_x0000_s1026" o:spid="_x0000_s1026" o:spt="202" type="#_x0000_t202" style="position:absolute;left:0pt;margin-left:182.65pt;margin-top:20.4pt;height:25.1pt;width:92pt;z-index:251675648;mso-width-relative:page;mso-height-relative:page;" fillcolor="#FFFFFF [3201]" filled="t" stroked="t" coordsize="21600,21600" o:gfxdata="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">
+                <v:fill on="t" focussize="0,0"/>
+                <v:stroke weight="0.5pt" color="#000000 [3204]" joinstyle="round"/>
+                <v:imagedata o:title=""/>
+                <o:lock v:ext="edit" aspectratio="f"/>
+                <v:textbox>
+                  <w:txbxContent>
+                    <w:p>
+                      <w:pPr>
+                        <w:rPr>
+                          <w:sz w:val="16"/>
+                          <w:szCs w:val="20"/>
+                        </w:rPr>
+                      </w:pPr>
+                      <w:r>
+                        <w:rPr>
+                          <w:rFonts w:hint="default" w:ascii="Courier New" w:hAnsi="Courier New"/>
+                          <w:color w:val="000000"/>
+                          <w:sz w:val="24"/>
+                          <w:highlight w:val="white"/>
+                        </w:rPr>
+                        <w:t>resp_tx_ts</w:t>
+                      </w:r>
+                    </w:p>
+                  </w:txbxContent>
+                </v:textbox>
+              </v:shape>
+            </w:pict>
+          </mc:Fallback>
+        </mc:AlternateContent>
+      </w:r>
+      <w:r>
+        <w:rPr>
+          <w:sz w:val="21"/>
+        </w:rPr>
+        <mc:AlternateContent>
+          <mc:Choice Requires="wps">
+            <w:drawing>
+              <wp:anchor distT="0" distB="0" distL="114300" distR="114300" simplePos="0" relativeHeight="251681792" behindDoc="0" locked="0" layoutInCell="1" allowOverlap="1">
+                <wp:simplePos x="0" y="0"/>
+                <wp:positionH relativeFrom="column">
+                  <wp:posOffset>617855</wp:posOffset>
+                </wp:positionH>
+                <wp:positionV relativeFrom="paragraph">
+                  <wp:posOffset>265430</wp:posOffset>
+                </wp:positionV>
+                <wp:extent cx="1168400" cy="318770"/>
+                <wp:effectExtent l="4445" t="4445" r="8255" b="19685"/>
+                <wp:wrapNone/>
+                <wp:docPr id="50" name="文本框 50"/>
+                <wp:cNvGraphicFramePr/>
+                <a:graphic xmlns:a="http://schemas.openxmlformats.org/drawingml/2006/main">
+                  <a:graphicData uri="http://schemas.microsoft.com/office/word/2010/wordprocessingShape">
+                    <wps:wsp>
+                      <wps:cNvSpPr txBox="1"/>
+                      <wps:spPr>
+                        <a:xfrm>
+                          <a:off x="0" y="0"/>
+                          <a:ext cx="1168400" cy="318770"/>
+                        </a:xfrm>
+                        <a:prstGeom prst="rect">
+                          <a:avLst/>
+                        </a:prstGeom>
+                        <a:solidFill>
+                          <a:schemeClr val="lt1"/>
+                        </a:solidFill>
+                        <a:ln w="6350">
+                          <a:solidFill>
+                            <a:prstClr val="black"/>
+                          </a:solidFill>
+                        </a:ln>
+                      </wps:spPr>
+                      <wps:style>
+                        <a:lnRef idx="0">
+                          <a:schemeClr val="accent1"/>
+                        </a:lnRef>
+                        <a:fillRef idx="0">
+                          <a:schemeClr val="accent1"/>
+                        </a:fillRef>
+                        <a:effectRef idx="0">
+                          <a:schemeClr val="accent1"/>
+                        </a:effectRef>
+                        <a:fontRef idx="minor">
+                          <a:schemeClr val="dk1"/>
+                        </a:fontRef>
+                      </wps:style>
+                      <wps:txbx>
+                        <w:txbxContent>
+                          <w:p>
+                            <w:pPr>
+                              <w:rPr>
+                                <w:sz w:val="16"/>
+                                <w:szCs w:val="20"/>
+                              </w:rPr>
+                            </w:pPr>
+                            <w:r>
+                              <w:rPr>
+                                <w:rFonts w:hint="default" w:ascii="Courier New" w:hAnsi="Courier New"/>
+                                <w:color w:val="000000"/>
+                                <w:sz w:val="24"/>
+                                <w:highlight w:val="lightGray"/>
+                              </w:rPr>
+                              <w:t>poll_rx_ts</w:t>
+                            </w:r>
+                          </w:p>
+                        </w:txbxContent>
+                      </wps:txbx>
+                      <wps:bodyPr rot="0" spcFirstLastPara="0" vertOverflow="overflow" horzOverflow="overflow" vert="horz" wrap="square" lIns="91440" tIns="45720" rIns="91440" bIns="45720" numCol="1" spcCol="0" rtlCol="0" fromWordArt="0" anchor="t" anchorCtr="0" forceAA="0" compatLnSpc="1">
+                        <a:noAutofit/>
+                      </wps:bodyPr>
+                    </wps:wsp>
+                  </a:graphicData>
+                </a:graphic>
+              </wp:anchor>
+            </w:drawing>
+          </mc:Choice>
+          <mc:Fallback>
+            <w:pict>
+              <v:shape id="_x0000_s1026" o:spid="_x0000_s1026" o:spt="202" type="#_x0000_t202" style="position:absolute;left:0pt;margin-left:48.65pt;margin-top:20.9pt;height:25.1pt;width:92pt;z-index:251681792;mso-width-relative:page;mso-height-relative:page;" fillcolor="#FFFFFF [3201]" filled="t" stroked="t" coordsize="21600,21600" o:gfxdata="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">
+                <v:fill on="t" focussize="0,0"/>
+                <v:stroke weight="0.5pt" color="#000000 [3204]" joinstyle="round"/>
+                <v:imagedata o:title=""/>
+                <o:lock v:ext="edit" aspectratio="f"/>
+                <v:textbox>
+                  <w:txbxContent>
+                    <w:p>
+                      <w:pPr>
+                        <w:rPr>
+                          <w:sz w:val="16"/>
+                          <w:szCs w:val="20"/>
+                        </w:rPr>
+                      </w:pPr>
+                      <w:r>
+                        <w:rPr>
+                          <w:rFonts w:hint="default" w:ascii="Courier New" w:hAnsi="Courier New"/>
+                          <w:color w:val="000000"/>
+                          <w:sz w:val="24"/>
+                          <w:highlight w:val="lightGray"/>
+                        </w:rPr>
+                        <w:t>poll_rx_ts</w:t>
+                      </w:r>
+                    </w:p>
+                  </w:txbxContent>
+                </v:textbox>
+              </v:shape>
+            </w:pict>
+          </mc:Fallback>
+        </mc:AlternateContent>
+      </w:r>
+    </w:p>
+    <w:p>
+      <w:pPr>
+        <w:ind w:left="420" w:leftChars="0" w:firstLine="420"/>
+      </w:pPr>
+      <w:r>
+        <w:rPr>
+          <w:sz w:val="21"/>
+        </w:rPr>
+        <mc:AlternateContent>
+          <mc:Choice Requires="wps">
+            <w:drawing>
+              <wp:anchor distT="0" distB="0" distL="114300" distR="114300" simplePos="0" relativeHeight="251694080" behindDoc="0" locked="0" layoutInCell="1" allowOverlap="1">
+                <wp:simplePos x="0" y="0"/>
+                <wp:positionH relativeFrom="column">
+                  <wp:posOffset>-925195</wp:posOffset>
+                </wp:positionH>
+                <wp:positionV relativeFrom="paragraph">
+                  <wp:posOffset>635</wp:posOffset>
+                </wp:positionV>
+                <wp:extent cx="1168400" cy="318770"/>
+                <wp:effectExtent l="4445" t="4445" r="8255" b="19685"/>
+                <wp:wrapNone/>
+                <wp:docPr id="53" name="文本框 53"/>
+                <wp:cNvGraphicFramePr/>
+                <a:graphic xmlns:a="http://schemas.openxmlformats.org/drawingml/2006/main">
+                  <a:graphicData uri="http://schemas.microsoft.com/office/word/2010/wordprocessingShape">
+                    <wps:wsp>
+                      <wps:cNvSpPr txBox="1"/>
+                      <wps:spPr>
+                        <a:xfrm>
+                          <a:off x="0" y="0"/>
+                          <a:ext cx="1168400" cy="318770"/>
+                        </a:xfrm>
+                        <a:prstGeom prst="rect">
+                          <a:avLst/>
+                        </a:prstGeom>
+                        <a:solidFill>
+                          <a:schemeClr val="lt1"/>
+                        </a:solidFill>
+                        <a:ln w="6350">
+                          <a:solidFill>
+                            <a:prstClr val="black"/>
+                          </a:solidFill>
+                        </a:ln>
+                      </wps:spPr>
+                      <wps:style>
+                        <a:lnRef idx="0">
+                          <a:schemeClr val="accent1"/>
+                        </a:lnRef>
+                        <a:fillRef idx="0">
+                          <a:schemeClr val="accent1"/>
+                        </a:fillRef>
+                        <a:effectRef idx="0">
+                          <a:schemeClr val="accent1"/>
+                        </a:effectRef>
+                        <a:fontRef idx="minor">
+                          <a:schemeClr val="dk1"/>
+                        </a:fontRef>
+                      </wps:style>
+                      <wps:txbx>
+                        <w:txbxContent>
+                          <w:p>
+                            <w:pPr>
+                              <w:rPr>
+                                <w:sz w:val="16"/>
+                                <w:szCs w:val="20"/>
+                                <w:lang w:val="de-DE"/>
+                              </w:rPr>
+                            </w:pPr>
+                            <w:r>
+                              <w:rPr>
+                                <w:rFonts w:hint="default" w:ascii="Courier New" w:hAnsi="Courier New"/>
+                                <w:color w:val="000000"/>
+                                <w:sz w:val="20"/>
+                                <w:szCs w:val="20"/>
+                                <w:highlight w:val="lightGray"/>
+                                <w:lang w:val="de-DE"/>
+                              </w:rPr>
+                              <w:t>tag</w:t>
+                            </w:r>
+                          </w:p>
+                        </w:txbxContent>
+                      </wps:txbx>
+                      <wps:bodyPr rot="0" spcFirstLastPara="0" vertOverflow="overflow" horzOverflow="overflow" vert="horz" wrap="square" lIns="91440" tIns="45720" rIns="91440" bIns="45720" numCol="1" spcCol="0" rtlCol="0" fromWordArt="0" anchor="t" anchorCtr="0" forceAA="0" compatLnSpc="1">
+                        <a:noAutofit/>
+                      </wps:bodyPr>
+                    </wps:wsp>
+                  </a:graphicData>
+                </a:graphic>
+              </wp:anchor>
+            </w:drawing>
+          </mc:Choice>
+          <mc:Fallback>
+            <w:pict>
+              <v:shape id="_x0000_s1026" o:spid="_x0000_s1026" o:spt="202" type="#_x0000_t202" style="position:absolute;left:0pt;margin-left:-72.85pt;margin-top:0.05pt;height:25.1pt;width:92pt;z-index:251694080;mso-width-relative:page;mso-height-relative:page;" fillcolor="#FFFFFF [3201]" filled="t" stroked="t" coordsize="21600,21600" o:gfxdata="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">
+                <v:fill on="t" focussize="0,0"/>
+                <v:stroke weight="0.5pt" color="#000000 [3204]" joinstyle="round"/>
+                <v:imagedata o:title=""/>
+                <o:lock v:ext="edit" aspectratio="f"/>
+                <v:textbox>
+                  <w:txbxContent>
+                    <w:p>
+                      <w:pPr>
+                        <w:rPr>
+                          <w:sz w:val="16"/>
+                          <w:szCs w:val="20"/>
+                          <w:lang w:val="de-DE"/>
+                        </w:rPr>
+                      </w:pPr>
+                      <w:r>
+                        <w:rPr>
+                          <w:rFonts w:hint="default" w:ascii="Courier New" w:hAnsi="Courier New"/>
+                          <w:color w:val="000000"/>
+                          <w:sz w:val="20"/>
+                          <w:szCs w:val="20"/>
+                          <w:highlight w:val="lightGray"/>
+                          <w:lang w:val="de-DE"/>
+                        </w:rPr>
+                        <w:t>tag</w:t>
+                      </w:r>
+                    </w:p>
+                  </w:txbxContent>
+                </v:textbox>
+              </v:shape>
+            </w:pict>
+          </mc:Fallback>
+        </mc:AlternateContent>
+      </w:r>
+    </w:p>
+    <w:p>
+      <w:pPr>
+        <w:ind w:left="420" w:leftChars="0" w:firstLine="420"/>
+      </w:pPr>
+    </w:p>
+    <w:p>
+      <w:pPr>
+        <w:ind w:firstLine="420"/>
+      </w:pPr>
+      <w:r>
+        <w:t>2.3 KF</w:t>
+      </w:r>
+    </w:p>
+    <w:p>
+      <w:pPr>
+        <w:ind w:left="420" w:leftChars="0" w:firstLine="420"/>
+        <w:rPr>
+          <w:rFonts w:hint="default"/>
+          <w:lang w:val="de-DE"/>
+        </w:rPr>
+      </w:pPr>
+      <w:r>
+        <w:rPr>
+          <w:lang w:val="de-DE"/>
+        </w:rPr>
+        <w:t>The positions of a moving mobile tag can be localized using the measured distances to anchor nodes as illustrated in \autoref</w:t>
+      </w:r>
+      <w:r>
+        <w:rPr>
+          <w:rFonts w:hint="default"/>
+          <w:lang w:val="de-DE"/>
+        </w:rPr>
+        <w:t>{2_1}.</w:t>
+      </w:r>
+    </w:p>
+    <w:p>
+      <w:pPr>
+        <w:ind w:left="420" w:leftChars="0" w:firstLine="420"/>
+        <w:rPr>
+          <w:rFonts w:hint="default"/>
+          <w:lang w:val="de-DE"/>
+        </w:rPr>
+      </w:pPr>
+      <w:r>
+        <w:rPr>
+          <w:rFonts w:hint="default"/>
+          <w:lang w:val="de-DE"/>
+        </w:rPr>
+        <w:t>But when</w:t>
+      </w:r>
+    </w:p>
+    <w:p>
+      <w:pPr>
+        <w:ind w:firstLine="420"/>
+      </w:pPr>
+      <w:r>
+        <w:t>2.4 EKF</w:t>
+      </w:r>
+    </w:p>
+    <w:p>
+      <w:pPr>
+        <w:ind w:firstLine="420"/>
+      </w:pPr>
+      <w:r>
+        <w:t xml:space="preserve">2.5 Self-Calibrations for </w:t>
+      </w:r>
+      <w:r>
+        <w:rPr>
+          <w:rFonts w:hint="eastAsia"/>
+        </w:rPr>
+        <w:t>An</w:t>
+      </w:r>
+      <w:r>
+        <w:t>cho</w:t>
+      </w:r>
+      <w:r>
+        <w:rPr>
+          <w:rFonts w:hint="eastAsia"/>
+        </w:rPr>
+        <w:t>r</w:t>
+      </w:r>
+      <w:r>
+        <w:t>-Nodes</w:t>
+      </w:r>
+    </w:p>
+    <w:p>
+      <w:pPr>
+        <w:ind w:firstLine="420"/>
+        <w:rPr>
+          <w:lang w:val="de-DE"/>
+        </w:rPr>
+      </w:pPr>
+      <w:r>
+        <w:rPr>
+          <w:lang w:val="de-DE"/>
+        </w:rPr>
+        <w:t>2.6 data mitigation</w:t>
+      </w:r>
+    </w:p>
+    <w:p>
+      <w:pPr>
+        <w:ind w:firstLine="420"/>
+        <w:rPr>
+          <w:lang w:val="de-DE"/>
+        </w:rPr>
+      </w:pPr>
+      <w:r>
+        <w:rPr>
+          <w:lang w:val="de-DE"/>
+        </w:rPr>
+        <w:t>2.7 State of the Art</w:t>
+      </w:r>
+    </w:p>
+    <w:p>
+      <w:r>
+        <w:rPr>
+          <w:rFonts w:hint="default"/>
+          <w:lang w:val="de-DE"/>
+        </w:rPr>
+        <w:t>3--</w:t>
+      </w:r>
+      <w:r>
+        <w:rPr>
+          <w:rFonts w:hint="default"/>
+        </w:rPr>
+        <w:t>2. Literature Review</w:t>
+      </w:r>
+      <w:r>
+        <w:rPr>
+          <w:rFonts w:hint="default"/>
+          <w:lang w:val="de-DE"/>
+        </w:rPr>
+        <w:t xml:space="preserve"> (</w:t>
+      </w:r>
+      <w:r>
+        <w:rPr>
+          <w:lang w:val="de-DE"/>
+        </w:rPr>
+        <w:t>State of the Art</w:t>
+      </w:r>
+      <w:r>
+        <w:rPr>
+          <w:rFonts w:hint="default"/>
+          <w:lang w:val="de-DE"/>
+        </w:rPr>
+        <w:t>)</w:t>
+      </w:r>
+    </w:p>
+    <w:p>
+      <w:pPr>
+        <w:rPr>
+          <w:lang w:val="de-DE"/>
+        </w:rPr>
+      </w:pPr>
+    </w:p>
+    <w:p>
+      <w:pPr>
+        <w:numPr>
+          <w:ilvl w:val="0"/>
+          <w:numId w:val="0"/>
+        </w:numPr>
+        <w:rPr>
+          <w:lang w:val="de-DE"/>
+        </w:rPr>
+      </w:pPr>
+      <w:r>
+        <w:rPr>
+          <w:lang w:val="de-DE"/>
+        </w:rPr>
+        <w:t>4-- 3.Hardware Improvement</w:t>
+      </w:r>
+    </w:p>
+    <w:p>
+      <w:pPr>
+        <w:numPr>
+          <w:ilvl w:val="0"/>
+          <w:numId w:val="0"/>
+        </w:numPr>
+        <w:rPr>
+          <w:lang w:val="de-DE"/>
+        </w:rPr>
+      </w:pPr>
+    </w:p>
+    <w:p>
+      <w:pPr>
+        <w:numPr>
+          <w:ilvl w:val="0"/>
+          <w:numId w:val="0"/>
+        </w:numPr>
       </w:pPr>
       <w:r>
         <w:drawing>
@@ -859,132 +2885,14 @@
     </w:p>
     <w:p>
       <w:pPr>
-        <w:ind w:left="420" w:leftChars="0" w:firstLine="420"/>
-      </w:pPr>
-    </w:p>
-    <w:p>
-      <w:pPr>
-        <w:ind w:firstLine="420"/>
-      </w:pPr>
-      <w:r>
-        <w:t>2.3 KF</w:t>
-      </w:r>
-    </w:p>
-    <w:p>
-      <w:pPr>
-        <w:ind w:firstLine="420"/>
-      </w:pPr>
-      <w:r>
-        <w:t>2.4 EKF</w:t>
-      </w:r>
-    </w:p>
-    <w:p>
-      <w:pPr>
-        <w:ind w:firstLine="420"/>
-      </w:pPr>
-      <w:r>
-        <w:t xml:space="preserve">2.5 Self-Calibrations for </w:t>
-      </w:r>
-      <w:r>
-        <w:rPr>
-          <w:rFonts w:hint="eastAsia"/>
-        </w:rPr>
-        <w:t>An</w:t>
-      </w:r>
-      <w:r>
-        <w:t>cho</w:t>
-      </w:r>
-      <w:r>
-        <w:rPr>
-          <w:rFonts w:hint="eastAsia"/>
-        </w:rPr>
-        <w:t>r</w:t>
-      </w:r>
-      <w:r>
-        <w:t>-Nodes</w:t>
-      </w:r>
-    </w:p>
-    <w:p>
-      <w:pPr>
-        <w:ind w:firstLine="420"/>
-        <w:rPr>
-          <w:lang w:val="de-DE"/>
-        </w:rPr>
-      </w:pPr>
-      <w:r>
-        <w:rPr>
-          <w:lang w:val="de-DE"/>
-        </w:rPr>
-        <w:t>2.6 data mitigation</w:t>
-      </w:r>
-    </w:p>
-    <w:p>
-      <w:pPr>
-        <w:ind w:firstLine="420"/>
-        <w:rPr>
-          <w:lang w:val="de-DE"/>
-        </w:rPr>
-      </w:pPr>
-      <w:r>
-        <w:rPr>
-          <w:lang w:val="de-DE"/>
-        </w:rPr>
-        <w:t>2.7 State of the Art</w:t>
-      </w:r>
-    </w:p>
-    <w:p>
-      <w:r>
-        <w:rPr>
-          <w:rFonts w:hint="default"/>
-        </w:rPr>
-        <w:t>2. Literature Review</w:t>
-      </w:r>
-      <w:r>
-        <w:rPr>
-          <w:rFonts w:hint="default"/>
-          <w:lang w:val="de-DE"/>
-        </w:rPr>
-        <w:t xml:space="preserve"> (</w:t>
-      </w:r>
-      <w:r>
-        <w:rPr>
-          <w:lang w:val="de-DE"/>
-        </w:rPr>
-        <w:t>State of the Art</w:t>
-      </w:r>
-      <w:bookmarkStart w:id="15" w:name="_GoBack"/>
-      <w:bookmarkEnd w:id="15"/>
-      <w:r>
-        <w:rPr>
-          <w:rFonts w:hint="default"/>
-          <w:lang w:val="de-DE"/>
-        </w:rPr>
-        <w:t>)</w:t>
-      </w:r>
-    </w:p>
-    <w:p>
-      <w:pPr>
-        <w:rPr>
-          <w:lang w:val="de-DE"/>
-        </w:rPr>
-      </w:pPr>
-    </w:p>
-    <w:p>
-      <w:pPr>
         <w:numPr>
           <w:ilvl w:val="0"/>
-          <w:numId w:val="1"/>
+          <w:numId w:val="0"/>
         </w:numPr>
         <w:rPr>
           <w:lang w:val="de-DE"/>
         </w:rPr>
       </w:pPr>
-      <w:r>
-        <w:rPr>
-          <w:lang w:val="de-DE"/>
-        </w:rPr>
-        <w:t>Improvement of hardware</w:t>
-      </w:r>
     </w:p>
     <w:p>
       <w:pPr>
@@ -1675,11 +3583,25 @@
     </w:p>
     <w:p>
       <w:r>
+        <w:rPr>
+          <w:lang w:val="de-DE"/>
+        </w:rPr>
+        <w:t xml:space="preserve">5-- </w:t>
+      </w:r>
+      <w:r>
         <w:t xml:space="preserve">4 </w:t>
       </w:r>
+      <w:bookmarkStart w:id="6" w:name="OLE_LINK10"/>
       <w:bookmarkStart w:id="7" w:name="OLE_LINK3"/>
       <w:r>
-        <w:t xml:space="preserve">Measurements </w:t>
+        <w:rPr>
+          <w:rFonts w:hint="default"/>
+        </w:rPr>
+        <w:t>Measurements Collection and Analysis</w:t>
+      </w:r>
+      <w:bookmarkEnd w:id="6"/>
+      <w:r>
+        <w:t xml:space="preserve"> </w:t>
       </w:r>
       <w:bookmarkEnd w:id="7"/>
     </w:p>
@@ -3726,16 +5648,23 @@
       <w:pPr>
         <w:numPr>
           <w:ilvl w:val="0"/>
-          <w:numId w:val="2"/>
+          <w:numId w:val="0"/>
         </w:numPr>
       </w:pPr>
       <w:r>
+        <w:rPr>
+          <w:lang w:val="de-DE"/>
+        </w:rPr>
+        <w:t>7-- 6.</w:t>
+      </w:r>
+      <w:r>
         <w:t>Experiments based on measurement data</w:t>
       </w:r>
     </w:p>
     <w:p>
       <w:pPr>
         <w:numPr>
+          <w:ilvl w:val="0"/>
           <w:numId w:val="0"/>
         </w:numPr>
         <w:ind w:firstLine="420" w:firstLineChars="0"/>
@@ -3753,6 +5682,7 @@
     <w:p>
       <w:pPr>
         <w:numPr>
+          <w:ilvl w:val="0"/>
           <w:numId w:val="0"/>
         </w:numPr>
         <w:ind w:firstLine="420" w:firstLineChars="0"/>
@@ -3770,6 +5700,7 @@
     <w:p>
       <w:pPr>
         <w:numPr>
+          <w:ilvl w:val="0"/>
           <w:numId w:val="0"/>
         </w:numPr>
         <w:ind w:left="420" w:leftChars="0" w:firstLine="420" w:firstLineChars="0"/>
@@ -3787,6 +5718,7 @@
     <w:p>
       <w:pPr>
         <w:numPr>
+          <w:ilvl w:val="0"/>
           <w:numId w:val="0"/>
         </w:numPr>
         <w:ind w:left="420" w:leftChars="0" w:firstLine="420" w:firstLineChars="0"/>
@@ -3804,6 +5736,7 @@
     <w:p>
       <w:pPr>
         <w:numPr>
+          <w:ilvl w:val="0"/>
           <w:numId w:val="0"/>
         </w:numPr>
         <w:ind w:left="420" w:leftChars="0" w:firstLine="420" w:firstLineChars="0"/>
@@ -3821,6 +5754,7 @@
     <w:p>
       <w:pPr>
         <w:numPr>
+          <w:ilvl w:val="0"/>
           <w:numId w:val="0"/>
         </w:numPr>
         <w:ind w:firstLine="420" w:firstLineChars="0"/>
@@ -3838,6 +5772,7 @@
     <w:p>
       <w:pPr>
         <w:numPr>
+          <w:ilvl w:val="0"/>
           <w:numId w:val="0"/>
         </w:numPr>
         <w:ind w:firstLine="420" w:firstLineChars="0"/>
@@ -3855,6 +5790,7 @@
     <w:p>
       <w:pPr>
         <w:numPr>
+          <w:ilvl w:val="0"/>
           <w:numId w:val="0"/>
         </w:numPr>
         <w:ind w:firstLine="420" w:firstLineChars="0"/>
@@ -3906,6 +5842,7 @@
     <w:p>
       <w:pPr>
         <w:numPr>
+          <w:ilvl w:val="0"/>
           <w:numId w:val="0"/>
         </w:numPr>
         <w:pBdr>
@@ -3941,6 +5878,7 @@
     <w:p>
       <w:pPr>
         <w:numPr>
+          <w:ilvl w:val="0"/>
           <w:numId w:val="0"/>
         </w:numPr>
         <w:ind w:firstLine="420" w:firstLineChars="0"/>
@@ -4497,6 +6435,7 @@
     <w:p>
       <w:pPr>
         <w:numPr>
+          <w:ilvl w:val="0"/>
           <w:numId w:val="0"/>
         </w:numPr>
         <w:ind w:firstLine="420" w:firstLineChars="0"/>
@@ -4912,41 +6851,6 @@
     </w:sectPr>
   </w:body>
 </w:document>
-</file>
-
-<file path=word/numbering.xml><?xml version="1.0" encoding="utf-8"?>
-<w:numbering xmlns:wpc="http://schemas.microsoft.com/office/word/2010/wordprocessingCanvas" xmlns:mc="http://schemas.openxmlformats.org/markup-compatibility/2006" xmlns:o="urn:schemas-microsoft-com:office:office" xmlns:r="http://schemas.openxmlformats.org/officeDocument/2006/relationships" xmlns:m="http://schemas.openxmlformats.org/officeDocument/2006/math" xmlns:v="urn:schemas-microsoft-com:vml" xmlns:wp14="http://schemas.microsoft.com/office/word/2010/wordprocessingDrawing" xmlns:wp="http://schemas.openxmlformats.org/drawingml/2006/wordprocessingDrawing" xmlns:w10="urn:schemas-microsoft-com:office:word" xmlns:w="http://schemas.openxmlformats.org/wordprocessingml/2006/main" xmlns:w14="http://schemas.microsoft.com/office/word/2010/wordml" xmlns:wpg="http://schemas.microsoft.com/office/word/2010/wordprocessingGroup" xmlns:wpi="http://schemas.microsoft.com/office/word/2010/wordprocessingInk" xmlns:wne="http://schemas.microsoft.com/office/word/2006/wordml" xmlns:wps="http://schemas.microsoft.com/office/word/2010/wordprocessingShape" mc:Ignorable="w14 wp14">
-  <w:abstractNum w:abstractNumId="0">
-    <w:nsid w:val="59E75070"/>
-    <w:multiLevelType w:val="singleLevel"/>
-    <w:tmpl w:val="59E75070"/>
-    <w:lvl w:ilvl="0" w:tentative="0">
-      <w:start w:val="3"/>
-      <w:numFmt w:val="decimal"/>
-      <w:suff w:val="nothing"/>
-      <w:lvlText w:val="%1 "/>
-      <w:lvlJc w:val="left"/>
-    </w:lvl>
-  </w:abstractNum>
-  <w:abstractNum w:abstractNumId="1">
-    <w:nsid w:val="5A13F5C5"/>
-    <w:multiLevelType w:val="singleLevel"/>
-    <w:tmpl w:val="5A13F5C5"/>
-    <w:lvl w:ilvl="0" w:tentative="0">
-      <w:start w:val="6"/>
-      <w:numFmt w:val="decimal"/>
-      <w:suff w:val="nothing"/>
-      <w:lvlText w:val="%1 "/>
-      <w:lvlJc w:val="left"/>
-    </w:lvl>
-  </w:abstractNum>
-  <w:num w:numId="1">
-    <w:abstractNumId w:val="0"/>
-  </w:num>
-  <w:num w:numId="2">
-    <w:abstractNumId w:val="1"/>
-  </w:num>
-</w:numbering>
 </file>
 
 <file path=word/styles.xml><?xml version="1.0" encoding="utf-8"?>
@@ -5577,6 +7481,9 @@
   <customSectProps>
     <customSectPr/>
   </customSectProps>
+  <customShpExts>
+    <customShpInfo spid="_x0000_s1026" textRotate="1"/>
+  </customShpExts>
 </s:customData>
 </file>
 

</xml_diff>

<commit_message>
try to fix unable to sync
</commit_message>
<xml_diff>
--- a/text_editing/pdf_edit/texting/table_of_Contents_from_Fabian.docx
+++ b/text_editing/pdf_edit/texting/table_of_Contents_from_Fabian.docx
@@ -13,7 +13,6 @@
         <w:t>1 Introduction</w:t>
       </w:r>
     </w:p>
-    <w:p/>
     <w:p>
       <w:r>
         <w:t>2 Theoretical Background</w:t>
@@ -21,68 +20,53 @@
     </w:p>
     <w:p>
       <w:pPr>
-        <w:ind w:firstLine="420"/>
-      </w:pPr>
-      <w:r>
-        <w:t>2.1 localization with distances</w:t>
-      </w:r>
+        <w:ind w:firstLine="420" w:firstLineChars="0"/>
+        <w:rPr>
+          <w:rFonts w:hint="default"/>
+        </w:rPr>
+      </w:pPr>
+      <w:bookmarkStart w:id="0" w:name="OLE_LINK15"/>
+      <w:r>
+        <w:rPr>
+          <w:rFonts w:hint="default"/>
+        </w:rPr>
+        <w:t xml:space="preserve">2.1 </w:t>
+      </w:r>
+      <w:bookmarkStart w:id="1" w:name="OLE_LINK11"/>
+      <w:r>
+        <w:rPr>
+          <w:rFonts w:hint="default"/>
+        </w:rPr>
+        <w:t>localization with distances</w:t>
+      </w:r>
+      <w:bookmarkEnd w:id="1"/>
     </w:p>
     <w:p>
       <w:pPr>
         <w:ind w:left="420" w:leftChars="0" w:firstLine="420"/>
         <w:rPr>
           <w:rFonts w:hint="default"/>
-          <w:lang w:val="de-DE"/>
-        </w:rPr>
-      </w:pPr>
-      <w:r>
-        <w:rPr>
-          <w:lang w:val="de-DE"/>
-        </w:rPr>
-        <w:t xml:space="preserve">In </w:t>
-      </w:r>
-      <w:r>
-        <w:rPr>
-          <w:rFonts w:hint="default"/>
-          <w:lang w:val="de-DE"/>
-        </w:rPr>
-        <w:t xml:space="preserve">Geometry, </w:t>
-      </w:r>
-      <w:r>
-        <w:rPr>
-          <w:lang w:val="de-DE"/>
-        </w:rPr>
-        <w:t xml:space="preserve">the position of a point can be determine by several methods, such as </w:t>
-      </w:r>
-      <w:bookmarkStart w:id="0" w:name="OLE_LINK10"/>
-      <w:r>
-        <w:rPr>
-          <w:rFonts w:hint="default"/>
-          <w:lang w:val="de-DE"/>
+        </w:rPr>
+      </w:pPr>
+      <w:r>
+        <w:rPr>
+          <w:rFonts w:hint="default"/>
+        </w:rPr>
+        <w:t xml:space="preserve">In Geometry, the position of a point can be determined by several methods, such as </w:t>
+      </w:r>
+      <w:bookmarkStart w:id="2" w:name="OLE_LINK13"/>
+      <w:r>
+        <w:rPr>
+          <w:rFonts w:hint="default"/>
         </w:rPr>
         <w:t xml:space="preserve">Trilateration </w:t>
       </w:r>
-      <w:bookmarkEnd w:id="0"/>
-      <w:r>
-        <w:rPr>
-          <w:rFonts w:hint="default"/>
-          <w:lang w:val="de-DE"/>
-        </w:rPr>
-        <w:t>and Triangulation. In this thesis, Trilateration is used for location determination. Followed is a brief introduction</w:t>
-      </w:r>
-      <w:r>
-        <w:rPr>
-          <w:rFonts w:hint="eastAsia"/>
-          <w:lang w:val="en-US" w:eastAsia="zh-CN"/>
-        </w:rPr>
-        <w:t xml:space="preserve"> about </w:t>
-      </w:r>
-      <w:r>
-        <w:rPr>
-          <w:rFonts w:hint="default"/>
-          <w:lang w:val="de-DE"/>
-        </w:rPr>
-        <w:t>Trilateration:</w:t>
+      <w:bookmarkEnd w:id="2"/>
+      <w:r>
+        <w:rPr>
+          <w:rFonts w:hint="default"/>
+        </w:rPr>
+        <w:t>and Triangulation. In this thesis, Trilateration is used for location determination. Followed is a brief introduction about Trilateration:</w:t>
       </w:r>
     </w:p>
     <w:p>
@@ -90,31 +74,13 @@
         <w:ind w:left="420" w:leftChars="0" w:firstLine="420"/>
         <w:rPr>
           <w:rFonts w:hint="default"/>
-          <w:lang w:val="de-DE"/>
-        </w:rPr>
-      </w:pPr>
-      <w:r>
-        <w:rPr>
-          <w:rFonts w:hint="default"/>
-          <w:lang w:val="de-DE"/>
-        </w:rPr>
-        <w:t>In a two dimensional space, to determine the position of a point, at least 3 distances to 3</w:t>
-      </w:r>
-      <w:bookmarkStart w:id="1" w:name="OLE_LINK11"/>
-      <w:r>
-        <w:rPr>
-          <w:rFonts w:hint="default"/>
-          <w:lang w:val="de-DE"/>
-        </w:rPr>
-        <w:t xml:space="preserve"> different fixed position</w:t>
-      </w:r>
-      <w:bookmarkEnd w:id="1"/>
-      <w:r>
-        <w:rPr>
-          <w:rFonts w:hint="default"/>
-          <w:lang w:val="de-DE"/>
-        </w:rPr>
-        <w:t>s are required(these 3 fixed positions should not lie in a same line).</w:t>
+        </w:rPr>
+      </w:pPr>
+      <w:r>
+        <w:rPr>
+          <w:rFonts w:hint="default"/>
+        </w:rPr>
+        <w:t>In a two dimensional space, to determine the position of a point, at least 3 distances to 3 different fixed positions are required(these 3 fixed positions should not lie on the same line).</w:t>
       </w:r>
     </w:p>
     <w:p>
@@ -125,79 +91,314 @@
           <w:lang w:val="de-DE"/>
         </w:rPr>
       </w:pPr>
-      <w:bookmarkStart w:id="2" w:name="OLE_LINK15"/>
-      <w:r>
-        <w:rPr>
-          <w:rFonts w:hint="default"/>
-          <w:lang w:val="de-DE"/>
-        </w:rPr>
-        <w:t xml:space="preserve">When the exact distances from a </w:t>
-      </w:r>
-      <w:bookmarkStart w:id="3" w:name="OLE_LINK13"/>
-      <w:r>
-        <w:rPr>
-          <w:rFonts w:hint="default"/>
-          <w:lang w:val="de-DE"/>
-        </w:rPr>
-        <w:t>mobile Tag</w:t>
-      </w:r>
-      <w:bookmarkEnd w:id="3"/>
-      <w:r>
-        <w:rPr>
-          <w:rFonts w:hint="default"/>
-          <w:lang w:val="de-DE"/>
-        </w:rPr>
-        <w:t xml:space="preserve"> to 3 anchor Nodes are known, the position of this mobile Tag can be determined by the intersection point</w:t>
-      </w:r>
-      <w:r>
-        <w:rPr>
-          <w:rFonts w:hint="eastAsia"/>
-          <w:lang w:val="en-US" w:eastAsia="zh-CN"/>
-        </w:rPr>
-        <w:t xml:space="preserve"> </w:t>
-      </w:r>
-      <w:r>
-        <w:rPr>
-          <w:rFonts w:hint="default"/>
-          <w:lang w:val="de-DE" w:eastAsia="zh-CN"/>
-        </w:rPr>
-        <w:t>of</w:t>
-      </w:r>
-      <w:r>
-        <w:rPr>
-          <w:rFonts w:hint="default"/>
-          <w:lang w:val="de-DE"/>
-        </w:rPr>
-        <w:t xml:space="preserve"> circles around the Nodes with corresponding </w:t>
-      </w:r>
-      <w:bookmarkStart w:id="4" w:name="OLE_LINK14"/>
-      <w:r>
-        <w:rPr>
-          <w:rFonts w:hint="default"/>
-          <w:lang w:val="de-DE"/>
-        </w:rPr>
-        <w:t>radius</w:t>
-      </w:r>
-      <w:bookmarkEnd w:id="4"/>
-      <w:r>
-        <w:rPr>
-          <w:rFonts w:hint="default"/>
-          <w:lang w:val="de-DE"/>
-        </w:rPr>
-        <w:t>.</w:t>
-      </w:r>
-    </w:p>
-    <w:bookmarkEnd w:id="2"/>
+      <w:r>
+        <w:rPr>
+          <w:rFonts w:hint="default"/>
+        </w:rPr>
+        <w:t>When the exact distances from a mobile Tag to 3 anchor Nodes are known, the position of this mobile Tag can be determined by the intersection point of circles around the Nodes with the corresponding radius.</w:t>
+      </w:r>
+    </w:p>
+    <w:bookmarkEnd w:id="0"/>
     <w:p>
       <w:pPr>
         <w:ind w:left="420" w:leftChars="0" w:firstLine="420"/>
       </w:pPr>
+      <w:r>
+        <w:rPr>
+          <w:sz w:val="21"/>
+        </w:rPr>
+        <mc:AlternateContent>
+          <mc:Choice Requires="wps">
+            <w:drawing>
+              <wp:anchor distT="0" distB="0" distL="114300" distR="114300" simplePos="0" relativeHeight="251658240" behindDoc="0" locked="0" layoutInCell="1" allowOverlap="1">
+                <wp:simplePos x="0" y="0"/>
+                <wp:positionH relativeFrom="column">
+                  <wp:posOffset>3786505</wp:posOffset>
+                </wp:positionH>
+                <wp:positionV relativeFrom="paragraph">
+                  <wp:posOffset>1382395</wp:posOffset>
+                </wp:positionV>
+                <wp:extent cx="916305" cy="1192530"/>
+                <wp:effectExtent l="0" t="0" r="0" b="0"/>
+                <wp:wrapNone/>
+                <wp:docPr id="45" name="文本框 45"/>
+                <wp:cNvGraphicFramePr/>
+                <a:graphic xmlns:a="http://schemas.openxmlformats.org/drawingml/2006/main">
+                  <a:graphicData uri="http://schemas.microsoft.com/office/word/2010/wordprocessingShape">
+                    <wps:wsp>
+                      <wps:cNvSpPr txBox="1"/>
+                      <wps:spPr>
+                        <a:xfrm>
+                          <a:off x="2835275" y="7743825"/>
+                          <a:ext cx="916305" cy="1192530"/>
+                        </a:xfrm>
+                        <a:prstGeom prst="rect">
+                          <a:avLst/>
+                        </a:prstGeom>
+                        <a:noFill/>
+                        <a:ln w="6350">
+                          <a:noFill/>
+                        </a:ln>
+                      </wps:spPr>
+                      <wps:style>
+                        <a:lnRef idx="0">
+                          <a:schemeClr val="accent1"/>
+                        </a:lnRef>
+                        <a:fillRef idx="0">
+                          <a:schemeClr val="accent1"/>
+                        </a:fillRef>
+                        <a:effectRef idx="0">
+                          <a:schemeClr val="accent1"/>
+                        </a:effectRef>
+                        <a:fontRef idx="minor">
+                          <a:schemeClr val="dk1"/>
+                        </a:fontRef>
+                      </wps:style>
+                      <wps:txbx>
+                        <w:txbxContent>
+                          <w:p>
+                            <w:pPr>
+                              <w:keepNext w:val="0"/>
+                              <w:keepLines w:val="0"/>
+                              <w:pageBreakBefore w:val="0"/>
+                              <w:widowControl w:val="0"/>
+                              <w:kinsoku/>
+                              <w:wordWrap/>
+                              <w:overflowPunct/>
+                              <w:topLinePunct w:val="0"/>
+                              <w:autoSpaceDE/>
+                              <w:autoSpaceDN/>
+                              <w:bidi w:val="0"/>
+                              <w:adjustRightInd/>
+                              <w:snapToGrid/>
+                              <w:spacing w:after="200" w:line="15" w:lineRule="auto"/>
+                              <w:ind w:left="0" w:leftChars="0" w:right="0" w:rightChars="0" w:firstLine="0" w:firstLineChars="0"/>
+                              <w:jc w:val="both"/>
+                              <w:textAlignment w:val="auto"/>
+                              <w:outlineLvl w:val="9"/>
+                              <w:rPr>
+                                <w:rFonts w:hint="default" w:ascii="Times New Roman" w:hAnsi="Times New Roman" w:eastAsia="MS PGothic" w:cs="Times New Roman"/>
+                                <w:b w:val="0"/>
+                                <w:i w:val="0"/>
+                                <w:caps w:val="0"/>
+                                <w:spacing w:val="0"/>
+                                <w:sz w:val="15"/>
+                                <w:szCs w:val="15"/>
+                                <w:shd w:val="clear" w:fill="CFCFCF"/>
+                              </w:rPr>
+                            </w:pPr>
+                            <w:bookmarkStart w:id="15" w:name="OLE_LINK14"/>
+                            <w:r>
+                              <w:rPr>
+                                <w:rFonts w:hint="default" w:ascii="Times New Roman" w:hAnsi="Times New Roman" w:eastAsia="MS PGothic" w:cs="Times New Roman"/>
+                                <w:b w:val="0"/>
+                                <w:i w:val="0"/>
+                                <w:caps w:val="0"/>
+                                <w:spacing w:val="0"/>
+                                <w:sz w:val="15"/>
+                                <w:szCs w:val="15"/>
+                                <w:shd w:val="clear" w:fill="CFCFCF"/>
+                                <w:lang w:val="de-DE"/>
+                              </w:rPr>
+                              <w:t>I</w:t>
+                            </w:r>
+                            <w:r>
+                              <w:rPr>
+                                <w:rFonts w:hint="default" w:ascii="Times New Roman" w:hAnsi="Times New Roman" w:eastAsia="MS PGothic" w:cs="Times New Roman"/>
+                                <w:b w:val="0"/>
+                                <w:i w:val="0"/>
+                                <w:caps w:val="0"/>
+                                <w:spacing w:val="0"/>
+                                <w:sz w:val="15"/>
+                                <w:szCs w:val="15"/>
+                                <w:shd w:val="clear" w:fill="CFCFCF"/>
+                              </w:rPr>
+                              <w:t>ntersection point</w:t>
+                            </w:r>
+                          </w:p>
+                          <w:bookmarkEnd w:id="15"/>
+                          <w:p>
+                            <w:pPr>
+                              <w:rPr>
+                                <w:rFonts w:hint="default" w:ascii="Times New Roman" w:hAnsi="Times New Roman" w:eastAsia="MS PGothic" w:cs="Times New Roman"/>
+                                <w:b w:val="0"/>
+                                <w:i w:val="0"/>
+                                <w:caps w:val="0"/>
+                                <w:spacing w:val="0"/>
+                                <w:sz w:val="15"/>
+                                <w:szCs w:val="15"/>
+                                <w:shd w:val="clear" w:fill="CFCFCF"/>
+                                <w:lang w:val="de-DE"/>
+                              </w:rPr>
+                            </w:pPr>
+                            <w:r>
+                              <w:rPr>
+                                <w:rFonts w:hint="default" w:ascii="Times New Roman" w:hAnsi="Times New Roman" w:eastAsia="MS PGothic" w:cs="Times New Roman"/>
+                                <w:b w:val="0"/>
+                                <w:i w:val="0"/>
+                                <w:caps w:val="0"/>
+                                <w:spacing w:val="0"/>
+                                <w:sz w:val="15"/>
+                                <w:szCs w:val="15"/>
+                                <w:shd w:val="clear" w:fill="CFCFCF"/>
+                                <w:lang w:val="de-DE"/>
+                              </w:rPr>
+                              <w:t>SDA</w:t>
+                            </w:r>
+                          </w:p>
+                          <w:p>
+                            <w:pPr>
+                              <w:rPr>
+                                <w:rFonts w:hint="default" w:ascii="Times New Roman" w:hAnsi="Times New Roman" w:eastAsia="MS PGothic" w:cs="Times New Roman"/>
+                                <w:b w:val="0"/>
+                                <w:i w:val="0"/>
+                                <w:caps w:val="0"/>
+                                <w:spacing w:val="0"/>
+                                <w:sz w:val="15"/>
+                                <w:szCs w:val="15"/>
+                                <w:shd w:val="clear" w:fill="CFCFCF"/>
+                                <w:lang w:val="de-DE"/>
+                              </w:rPr>
+                            </w:pPr>
+                          </w:p>
+                        </w:txbxContent>
+                      </wps:txbx>
+                      <wps:bodyPr rot="0" spcFirstLastPara="0" vertOverflow="overflow" horzOverflow="overflow" vert="horz" wrap="square" lIns="91440" tIns="45720" rIns="91440" bIns="45720" numCol="1" spcCol="0" rtlCol="0" fromWordArt="0" anchor="t" anchorCtr="0" forceAA="0" compatLnSpc="1">
+                        <a:noAutofit/>
+                      </wps:bodyPr>
+                    </wps:wsp>
+                  </a:graphicData>
+                </a:graphic>
+              </wp:anchor>
+            </w:drawing>
+          </mc:Choice>
+          <mc:Fallback>
+            <w:pict>
+              <v:shape id="_x0000_s1026" o:spid="_x0000_s1026" o:spt="202" type="#_x0000_t202" style="position:absolute;left:0pt;margin-left:298.15pt;margin-top:108.85pt;height:93.9pt;width:72.15pt;z-index:251658240;mso-width-relative:page;mso-height-relative:page;" filled="f" stroked="f" coordsize="21600,21600" o:gfxdata="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">
+                <v:fill on="f" focussize="0,0"/>
+                <v:stroke on="f" weight="0.5pt"/>
+                <v:imagedata o:title=""/>
+                <o:lock v:ext="edit" aspectratio="f"/>
+                <v:textbox>
+                  <w:txbxContent>
+                    <w:p>
+                      <w:pPr>
+                        <w:keepNext w:val="0"/>
+                        <w:keepLines w:val="0"/>
+                        <w:pageBreakBefore w:val="0"/>
+                        <w:widowControl w:val="0"/>
+                        <w:kinsoku/>
+                        <w:wordWrap/>
+                        <w:overflowPunct/>
+                        <w:topLinePunct w:val="0"/>
+                        <w:autoSpaceDE/>
+                        <w:autoSpaceDN/>
+                        <w:bidi w:val="0"/>
+                        <w:adjustRightInd/>
+                        <w:snapToGrid/>
+                        <w:spacing w:after="200" w:line="15" w:lineRule="auto"/>
+                        <w:ind w:left="0" w:leftChars="0" w:right="0" w:rightChars="0" w:firstLine="0" w:firstLineChars="0"/>
+                        <w:jc w:val="both"/>
+                        <w:textAlignment w:val="auto"/>
+                        <w:outlineLvl w:val="9"/>
+                        <w:rPr>
+                          <w:rFonts w:hint="default" w:ascii="Times New Roman" w:hAnsi="Times New Roman" w:eastAsia="MS PGothic" w:cs="Times New Roman"/>
+                          <w:b w:val="0"/>
+                          <w:i w:val="0"/>
+                          <w:caps w:val="0"/>
+                          <w:spacing w:val="0"/>
+                          <w:sz w:val="15"/>
+                          <w:szCs w:val="15"/>
+                          <w:shd w:val="clear" w:fill="CFCFCF"/>
+                        </w:rPr>
+                      </w:pPr>
+                      <w:bookmarkStart w:id="15" w:name="OLE_LINK14"/>
+                      <w:r>
+                        <w:rPr>
+                          <w:rFonts w:hint="default" w:ascii="Times New Roman" w:hAnsi="Times New Roman" w:eastAsia="MS PGothic" w:cs="Times New Roman"/>
+                          <w:b w:val="0"/>
+                          <w:i w:val="0"/>
+                          <w:caps w:val="0"/>
+                          <w:spacing w:val="0"/>
+                          <w:sz w:val="15"/>
+                          <w:szCs w:val="15"/>
+                          <w:shd w:val="clear" w:fill="CFCFCF"/>
+                          <w:lang w:val="de-DE"/>
+                        </w:rPr>
+                        <w:t>I</w:t>
+                      </w:r>
+                      <w:r>
+                        <w:rPr>
+                          <w:rFonts w:hint="default" w:ascii="Times New Roman" w:hAnsi="Times New Roman" w:eastAsia="MS PGothic" w:cs="Times New Roman"/>
+                          <w:b w:val="0"/>
+                          <w:i w:val="0"/>
+                          <w:caps w:val="0"/>
+                          <w:spacing w:val="0"/>
+                          <w:sz w:val="15"/>
+                          <w:szCs w:val="15"/>
+                          <w:shd w:val="clear" w:fill="CFCFCF"/>
+                        </w:rPr>
+                        <w:t>ntersection point</w:t>
+                      </w:r>
+                    </w:p>
+                    <w:bookmarkEnd w:id="15"/>
+                    <w:p>
+                      <w:pPr>
+                        <w:rPr>
+                          <w:rFonts w:hint="default" w:ascii="Times New Roman" w:hAnsi="Times New Roman" w:eastAsia="MS PGothic" w:cs="Times New Roman"/>
+                          <w:b w:val="0"/>
+                          <w:i w:val="0"/>
+                          <w:caps w:val="0"/>
+                          <w:spacing w:val="0"/>
+                          <w:sz w:val="15"/>
+                          <w:szCs w:val="15"/>
+                          <w:shd w:val="clear" w:fill="CFCFCF"/>
+                          <w:lang w:val="de-DE"/>
+                        </w:rPr>
+                      </w:pPr>
+                      <w:r>
+                        <w:rPr>
+                          <w:rFonts w:hint="default" w:ascii="Times New Roman" w:hAnsi="Times New Roman" w:eastAsia="MS PGothic" w:cs="Times New Roman"/>
+                          <w:b w:val="0"/>
+                          <w:i w:val="0"/>
+                          <w:caps w:val="0"/>
+                          <w:spacing w:val="0"/>
+                          <w:sz w:val="15"/>
+                          <w:szCs w:val="15"/>
+                          <w:shd w:val="clear" w:fill="CFCFCF"/>
+                          <w:lang w:val="de-DE"/>
+                        </w:rPr>
+                        <w:t>SDA</w:t>
+                      </w:r>
+                    </w:p>
+                    <w:p>
+                      <w:pPr>
+                        <w:rPr>
+                          <w:rFonts w:hint="default" w:ascii="Times New Roman" w:hAnsi="Times New Roman" w:eastAsia="MS PGothic" w:cs="Times New Roman"/>
+                          <w:b w:val="0"/>
+                          <w:i w:val="0"/>
+                          <w:caps w:val="0"/>
+                          <w:spacing w:val="0"/>
+                          <w:sz w:val="15"/>
+                          <w:szCs w:val="15"/>
+                          <w:shd w:val="clear" w:fill="CFCFCF"/>
+                          <w:lang w:val="de-DE"/>
+                        </w:rPr>
+                      </w:pPr>
+                    </w:p>
+                  </w:txbxContent>
+                </v:textbox>
+              </v:shape>
+            </w:pict>
+          </mc:Fallback>
+        </mc:AlternateContent>
+      </w:r>
       <w:r>
         <w:drawing>
           <wp:inline distT="0" distB="0" distL="114300" distR="114300">
             <wp:extent cx="2920365" cy="1928495"/>
             <wp:effectExtent l="0" t="0" r="13335" b="14605"/>
-            <wp:docPr id="4" name="图片 3"/>
+            <wp:docPr id="44" name="图片 3"/>
             <wp:cNvGraphicFramePr>
               <a:graphicFrameLocks xmlns:a="http://schemas.openxmlformats.org/drawingml/2006/main" noChangeAspect="1"/>
             </wp:cNvGraphicFramePr>
@@ -205,7 +406,7 @@
               <a:graphicData uri="http://schemas.openxmlformats.org/drawingml/2006/picture">
                 <pic:pic xmlns:pic="http://schemas.openxmlformats.org/drawingml/2006/picture">
                   <pic:nvPicPr>
-                    <pic:cNvPr id="4" name="图片 3"/>
+                    <pic:cNvPr id="44" name="图片 3"/>
                     <pic:cNvPicPr>
                       <a:picLocks noChangeAspect="1"/>
                     </pic:cNvPicPr>
@@ -235,10 +436,349 @@
           </wp:inline>
         </w:drawing>
       </w:r>
+      <w:r>
+        <w:rPr>
+          <w:sz w:val="21"/>
+        </w:rPr>
+        <mc:AlternateContent>
+          <mc:Choice Requires="wps">
+            <w:drawing>
+              <wp:anchor distT="0" distB="0" distL="114300" distR="114300" simplePos="0" relativeHeight="251659264" behindDoc="0" locked="0" layoutInCell="1" allowOverlap="1">
+                <wp:simplePos x="0" y="0"/>
+                <wp:positionH relativeFrom="column">
+                  <wp:posOffset>3384550</wp:posOffset>
+                </wp:positionH>
+                <wp:positionV relativeFrom="paragraph">
+                  <wp:posOffset>551180</wp:posOffset>
+                </wp:positionV>
+                <wp:extent cx="2628265" cy="1006475"/>
+                <wp:effectExtent l="0" t="0" r="635" b="3175"/>
+                <wp:wrapNone/>
+                <wp:docPr id="46" name="文本框 46"/>
+                <wp:cNvGraphicFramePr/>
+                <a:graphic xmlns:a="http://schemas.openxmlformats.org/drawingml/2006/main">
+                  <a:graphicData uri="http://schemas.microsoft.com/office/word/2010/wordprocessingShape">
+                    <wps:wsp>
+                      <wps:cNvSpPr txBox="1"/>
+                      <wps:spPr>
+                        <a:xfrm>
+                          <a:off x="3985260" y="7212965"/>
+                          <a:ext cx="2628265" cy="1006475"/>
+                        </a:xfrm>
+                        <a:prstGeom prst="rect">
+                          <a:avLst/>
+                        </a:prstGeom>
+                        <a:solidFill>
+                          <a:schemeClr val="lt1"/>
+                        </a:solidFill>
+                        <a:ln w="6350">
+                          <a:noFill/>
+                        </a:ln>
+                      </wps:spPr>
+                      <wps:style>
+                        <a:lnRef idx="0">
+                          <a:schemeClr val="accent1"/>
+                        </a:lnRef>
+                        <a:fillRef idx="0">
+                          <a:schemeClr val="accent1"/>
+                        </a:fillRef>
+                        <a:effectRef idx="0">
+                          <a:schemeClr val="accent1"/>
+                        </a:effectRef>
+                        <a:fontRef idx="minor">
+                          <a:schemeClr val="dk1"/>
+                        </a:fontRef>
+                      </wps:style>
+                      <wps:txbx>
+                        <w:txbxContent>
+                          <w:p>
+                            <w:pPr>
+                              <w:keepNext w:val="0"/>
+                              <w:keepLines w:val="0"/>
+                              <w:pageBreakBefore w:val="0"/>
+                              <w:widowControl w:val="0"/>
+                              <w:kinsoku/>
+                              <w:wordWrap/>
+                              <w:overflowPunct/>
+                              <w:topLinePunct w:val="0"/>
+                              <w:autoSpaceDE/>
+                              <w:autoSpaceDN/>
+                              <w:bidi w:val="0"/>
+                              <w:adjustRightInd/>
+                              <w:snapToGrid/>
+                              <w:spacing w:after="200" w:line="240" w:lineRule="auto"/>
+                              <w:ind w:left="0" w:leftChars="0" w:right="0" w:rightChars="0" w:firstLine="0" w:firstLineChars="0"/>
+                              <w:jc w:val="both"/>
+                              <w:textAlignment w:val="auto"/>
+                              <w:outlineLvl w:val="9"/>
+                              <w:rPr>
+                                <w:sz w:val="16"/>
+                                <w:szCs w:val="20"/>
+                                <w:lang w:val="de-DE"/>
+                              </w:rPr>
+                            </w:pPr>
+                            <w:r>
+                              <w:rPr>
+                                <w:sz w:val="16"/>
+                                <w:szCs w:val="20"/>
+                                <w:lang w:val="de-DE"/>
+                              </w:rPr>
+                              <w:t>intersection point:</w:t>
+                            </w:r>
+                          </w:p>
+                          <w:p>
+                            <w:pPr>
+                              <w:keepNext w:val="0"/>
+                              <w:keepLines w:val="0"/>
+                              <w:pageBreakBefore w:val="0"/>
+                              <w:widowControl w:val="0"/>
+                              <w:kinsoku/>
+                              <w:wordWrap/>
+                              <w:overflowPunct/>
+                              <w:topLinePunct w:val="0"/>
+                              <w:autoSpaceDE/>
+                              <w:autoSpaceDN/>
+                              <w:bidi w:val="0"/>
+                              <w:adjustRightInd/>
+                              <w:snapToGrid/>
+                              <w:spacing w:after="200" w:line="240" w:lineRule="auto"/>
+                              <w:ind w:left="0" w:leftChars="0" w:right="0" w:rightChars="0" w:firstLine="0" w:firstLineChars="0"/>
+                              <w:jc w:val="both"/>
+                              <w:textAlignment w:val="auto"/>
+                              <w:outlineLvl w:val="9"/>
+                              <w:rPr>
+                                <w:sz w:val="16"/>
+                                <w:szCs w:val="20"/>
+                                <w:lang w:val="de-DE"/>
+                              </w:rPr>
+                            </w:pPr>
+                            <w:bookmarkStart w:id="16" w:name="OLE_LINK16"/>
+                            <w:r>
+                              <w:rPr>
+                                <w:sz w:val="16"/>
+                                <w:szCs w:val="20"/>
+                                <w:lang w:val="de-DE"/>
+                              </w:rPr>
+                              <w:t>Mobile tag position</w:t>
+                            </w:r>
+                          </w:p>
+                          <w:bookmarkEnd w:id="16"/>
+                          <w:p>
+                            <w:pPr>
+                              <w:keepNext w:val="0"/>
+                              <w:keepLines w:val="0"/>
+                              <w:pageBreakBefore w:val="0"/>
+                              <w:widowControl w:val="0"/>
+                              <w:kinsoku/>
+                              <w:wordWrap/>
+                              <w:overflowPunct/>
+                              <w:topLinePunct w:val="0"/>
+                              <w:autoSpaceDE/>
+                              <w:autoSpaceDN/>
+                              <w:bidi w:val="0"/>
+                              <w:adjustRightInd/>
+                              <w:snapToGrid/>
+                              <w:spacing w:after="200" w:line="240" w:lineRule="auto"/>
+                              <w:ind w:left="0" w:leftChars="0" w:right="0" w:rightChars="0" w:firstLine="0" w:firstLineChars="0"/>
+                              <w:jc w:val="both"/>
+                              <w:textAlignment w:val="auto"/>
+                              <w:outlineLvl w:val="9"/>
+                              <w:rPr>
+                                <w:sz w:val="24"/>
+                                <w:szCs w:val="32"/>
+                                <w:lang w:val="de-DE"/>
+                              </w:rPr>
+                            </w:pPr>
+                          </w:p>
+                          <w:p>
+                            <w:pPr>
+                              <w:keepNext w:val="0"/>
+                              <w:keepLines w:val="0"/>
+                              <w:pageBreakBefore w:val="0"/>
+                              <w:widowControl w:val="0"/>
+                              <w:kinsoku/>
+                              <w:wordWrap/>
+                              <w:overflowPunct/>
+                              <w:topLinePunct w:val="0"/>
+                              <w:autoSpaceDE/>
+                              <w:autoSpaceDN/>
+                              <w:bidi w:val="0"/>
+                              <w:adjustRightInd/>
+                              <w:snapToGrid/>
+                              <w:spacing w:after="200" w:line="240" w:lineRule="auto"/>
+                              <w:ind w:left="0" w:leftChars="0" w:right="0" w:rightChars="0" w:firstLine="0" w:firstLineChars="0"/>
+                              <w:jc w:val="both"/>
+                              <w:textAlignment w:val="auto"/>
+                              <w:outlineLvl w:val="9"/>
+                              <w:rPr>
+                                <w:sz w:val="24"/>
+                                <w:szCs w:val="32"/>
+                                <w:lang w:val="de-DE"/>
+                              </w:rPr>
+                            </w:pPr>
+                          </w:p>
+                        </w:txbxContent>
+                      </wps:txbx>
+                      <wps:bodyPr rot="0" spcFirstLastPara="0" vertOverflow="overflow" horzOverflow="overflow" vert="horz" wrap="square" lIns="91440" tIns="45720" rIns="91440" bIns="45720" numCol="1" spcCol="0" rtlCol="0" fromWordArt="0" anchor="t" anchorCtr="0" forceAA="0" upright="0" compatLnSpc="1">
+                        <a:noAutofit/>
+                      </wps:bodyPr>
+                    </wps:wsp>
+                  </a:graphicData>
+                </a:graphic>
+              </wp:anchor>
+            </w:drawing>
+          </mc:Choice>
+          <mc:Fallback>
+            <w:pict>
+              <v:shape id="_x0000_s1026" o:spid="_x0000_s1026" o:spt="202" type="#_x0000_t202" style="position:absolute;left:0pt;margin-left:266.5pt;margin-top:43.4pt;height:79.25pt;width:206.95pt;z-index:251659264;mso-width-relative:page;mso-height-relative:page;" fillcolor="#FFFFFF [3201]" filled="t" stroked="f" coordsize="21600,21600" o:gfxdata="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">
+                <v:fill on="t" focussize="0,0"/>
+                <v:stroke on="f" weight="0.5pt"/>
+                <v:imagedata o:title=""/>
+                <o:lock v:ext="edit" aspectratio="f"/>
+                <v:textbox>
+                  <w:txbxContent>
+                    <w:p>
+                      <w:pPr>
+                        <w:keepNext w:val="0"/>
+                        <w:keepLines w:val="0"/>
+                        <w:pageBreakBefore w:val="0"/>
+                        <w:widowControl w:val="0"/>
+                        <w:kinsoku/>
+                        <w:wordWrap/>
+                        <w:overflowPunct/>
+                        <w:topLinePunct w:val="0"/>
+                        <w:autoSpaceDE/>
+                        <w:autoSpaceDN/>
+                        <w:bidi w:val="0"/>
+                        <w:adjustRightInd/>
+                        <w:snapToGrid/>
+                        <w:spacing w:after="200" w:line="240" w:lineRule="auto"/>
+                        <w:ind w:left="0" w:leftChars="0" w:right="0" w:rightChars="0" w:firstLine="0" w:firstLineChars="0"/>
+                        <w:jc w:val="both"/>
+                        <w:textAlignment w:val="auto"/>
+                        <w:outlineLvl w:val="9"/>
+                        <w:rPr>
+                          <w:sz w:val="16"/>
+                          <w:szCs w:val="20"/>
+                          <w:lang w:val="de-DE"/>
+                        </w:rPr>
+                      </w:pPr>
+                      <w:r>
+                        <w:rPr>
+                          <w:sz w:val="16"/>
+                          <w:szCs w:val="20"/>
+                          <w:lang w:val="de-DE"/>
+                        </w:rPr>
+                        <w:t>intersection point:</w:t>
+                      </w:r>
+                    </w:p>
+                    <w:p>
+                      <w:pPr>
+                        <w:keepNext w:val="0"/>
+                        <w:keepLines w:val="0"/>
+                        <w:pageBreakBefore w:val="0"/>
+                        <w:widowControl w:val="0"/>
+                        <w:kinsoku/>
+                        <w:wordWrap/>
+                        <w:overflowPunct/>
+                        <w:topLinePunct w:val="0"/>
+                        <w:autoSpaceDE/>
+                        <w:autoSpaceDN/>
+                        <w:bidi w:val="0"/>
+                        <w:adjustRightInd/>
+                        <w:snapToGrid/>
+                        <w:spacing w:after="200" w:line="240" w:lineRule="auto"/>
+                        <w:ind w:left="0" w:leftChars="0" w:right="0" w:rightChars="0" w:firstLine="0" w:firstLineChars="0"/>
+                        <w:jc w:val="both"/>
+                        <w:textAlignment w:val="auto"/>
+                        <w:outlineLvl w:val="9"/>
+                        <w:rPr>
+                          <w:sz w:val="16"/>
+                          <w:szCs w:val="20"/>
+                          <w:lang w:val="de-DE"/>
+                        </w:rPr>
+                      </w:pPr>
+                      <w:bookmarkStart w:id="16" w:name="OLE_LINK16"/>
+                      <w:r>
+                        <w:rPr>
+                          <w:sz w:val="16"/>
+                          <w:szCs w:val="20"/>
+                          <w:lang w:val="de-DE"/>
+                        </w:rPr>
+                        <w:t>Mobile tag position</w:t>
+                      </w:r>
+                    </w:p>
+                    <w:bookmarkEnd w:id="16"/>
+                    <w:p>
+                      <w:pPr>
+                        <w:keepNext w:val="0"/>
+                        <w:keepLines w:val="0"/>
+                        <w:pageBreakBefore w:val="0"/>
+                        <w:widowControl w:val="0"/>
+                        <w:kinsoku/>
+                        <w:wordWrap/>
+                        <w:overflowPunct/>
+                        <w:topLinePunct w:val="0"/>
+                        <w:autoSpaceDE/>
+                        <w:autoSpaceDN/>
+                        <w:bidi w:val="0"/>
+                        <w:adjustRightInd/>
+                        <w:snapToGrid/>
+                        <w:spacing w:after="200" w:line="240" w:lineRule="auto"/>
+                        <w:ind w:left="0" w:leftChars="0" w:right="0" w:rightChars="0" w:firstLine="0" w:firstLineChars="0"/>
+                        <w:jc w:val="both"/>
+                        <w:textAlignment w:val="auto"/>
+                        <w:outlineLvl w:val="9"/>
+                        <w:rPr>
+                          <w:sz w:val="24"/>
+                          <w:szCs w:val="32"/>
+                          <w:lang w:val="de-DE"/>
+                        </w:rPr>
+                      </w:pPr>
+                    </w:p>
+                    <w:p>
+                      <w:pPr>
+                        <w:keepNext w:val="0"/>
+                        <w:keepLines w:val="0"/>
+                        <w:pageBreakBefore w:val="0"/>
+                        <w:widowControl w:val="0"/>
+                        <w:kinsoku/>
+                        <w:wordWrap/>
+                        <w:overflowPunct/>
+                        <w:topLinePunct w:val="0"/>
+                        <w:autoSpaceDE/>
+                        <w:autoSpaceDN/>
+                        <w:bidi w:val="0"/>
+                        <w:adjustRightInd/>
+                        <w:snapToGrid/>
+                        <w:spacing w:after="200" w:line="240" w:lineRule="auto"/>
+                        <w:ind w:left="0" w:leftChars="0" w:right="0" w:rightChars="0" w:firstLine="0" w:firstLineChars="0"/>
+                        <w:jc w:val="both"/>
+                        <w:textAlignment w:val="auto"/>
+                        <w:outlineLvl w:val="9"/>
+                        <w:rPr>
+                          <w:sz w:val="24"/>
+                          <w:szCs w:val="32"/>
+                          <w:lang w:val="de-DE"/>
+                        </w:rPr>
+                      </w:pPr>
+                    </w:p>
+                  </w:txbxContent>
+                </v:textbox>
+              </v:shape>
+            </w:pict>
+          </mc:Fallback>
+        </mc:AlternateContent>
+      </w:r>
     </w:p>
     <w:p>
       <w:pPr>
         <w:ind w:left="420" w:leftChars="0" w:firstLine="420"/>
+      </w:pPr>
+    </w:p>
+    <w:p>
+      <w:pPr>
+        <w:ind w:left="420" w:leftChars="0" w:firstLine="420"/>
         <w:rPr>
           <w:rFonts w:hint="default"/>
           <w:lang w:val="de-DE"/>
@@ -279,7 +819,7 @@
           <w:rFonts w:hint="default"/>
           <w:lang w:val="de-DE"/>
         </w:rPr>
-        <w:t>When the distances from a mobile Tag to 3 anchor Nodes are added with noise due to the inherent error</w:t>
+        <w:t>When noises due to the inherent error</w:t>
       </w:r>
       <w:r>
         <w:rPr>
@@ -291,9 +831,16 @@
       <w:r>
         <w:rPr>
           <w:rFonts w:hint="default"/>
-          <w:lang w:val="de-DE"/>
-        </w:rPr>
-        <w:t xml:space="preserve">, the position of this mobile Tag </w:t>
+          <w:lang w:val="de-DE" w:eastAsia="zh-CN"/>
+        </w:rPr>
+        <w:t xml:space="preserve"> are added to </w:t>
+      </w:r>
+      <w:r>
+        <w:rPr>
+          <w:rFonts w:hint="default"/>
+          <w:lang w:val="de-DE"/>
+        </w:rPr>
+        <w:t xml:space="preserve">the distances from a mobile Tag to 3 anchor Nodes, the position of this mobile Tag </w:t>
       </w:r>
       <w:r>
         <w:rPr>
@@ -413,7 +960,7 @@
           <w:lang w:val="de-DE"/>
         </w:rPr>
       </w:pPr>
-      <w:bookmarkStart w:id="5" w:name="OLE_LINK12"/>
+      <w:bookmarkStart w:id="3" w:name="OLE_LINK12"/>
       <w:r>
         <w:rPr>
           <w:rFonts w:hint="default"/>
@@ -421,79 +968,179 @@
         </w:rPr>
         <w:t>(pic from ‘https://en.wikipedia.org/wiki/Trilateration’)</w:t>
       </w:r>
+      <w:bookmarkEnd w:id="3"/>
+    </w:p>
+    <w:p>
+      <w:pPr>
+        <w:rPr>
+          <w:rFonts w:hint="default"/>
+          <w:lang w:val="de-DE"/>
+        </w:rPr>
+      </w:pPr>
+    </w:p>
+    <w:p>
+      <w:pPr>
+        <w:ind w:left="420" w:leftChars="0" w:firstLine="420"/>
+        <w:rPr>
+          <w:rFonts w:hint="default"/>
+          <w:lang w:val="de-DE"/>
+        </w:rPr>
+      </w:pPr>
+    </w:p>
+    <w:p>
+      <w:pPr>
+        <w:ind w:firstLine="420"/>
+      </w:pPr>
+      <w:r>
+        <w:t xml:space="preserve">2.2 </w:t>
+      </w:r>
+      <w:bookmarkStart w:id="4" w:name="OLE_LINK1"/>
+      <w:bookmarkStart w:id="5" w:name="OLE_LINK17"/>
+      <w:r>
+        <w:t>distance measurements</w:t>
+      </w:r>
+      <w:bookmarkEnd w:id="4"/>
+      <w:r>
+        <w:t xml:space="preserve"> base on UWB signal</w:t>
+      </w:r>
       <w:bookmarkEnd w:id="5"/>
     </w:p>
     <w:p>
       <w:pPr>
-        <w:rPr>
-          <w:rFonts w:hint="default"/>
-          <w:lang w:val="de-DE"/>
-        </w:rPr>
-      </w:pPr>
-    </w:p>
-    <w:p>
-      <w:pPr>
         <w:ind w:left="420" w:leftChars="0" w:firstLine="420"/>
         <w:rPr>
-          <w:rFonts w:hint="default"/>
-          <w:lang w:val="de-DE"/>
-        </w:rPr>
-      </w:pPr>
-    </w:p>
-    <w:p>
-      <w:pPr>
-        <w:ind w:firstLine="420"/>
-      </w:pPr>
-      <w:r>
-        <w:t xml:space="preserve">2.2 </w:t>
-      </w:r>
-      <w:bookmarkStart w:id="6" w:name="OLE_LINK1"/>
+          <w:lang w:val="de-DE"/>
+        </w:rPr>
+      </w:pPr>
+      <w:r>
+        <w:t>2.2</w:t>
+      </w:r>
+      <w:r>
+        <w:rPr>
+          <w:lang w:val="de-DE"/>
+        </w:rPr>
+        <w:t>.1 UWB</w:t>
+      </w:r>
+    </w:p>
+    <w:p>
+      <w:pPr>
+        <w:ind w:left="420" w:leftChars="0" w:firstLine="420"/>
+      </w:pPr>
+      <w:r>
+        <w:t>2.2</w:t>
+      </w:r>
+      <w:r>
+        <w:rPr>
+          <w:lang w:val="de-DE"/>
+        </w:rPr>
+        <w:t xml:space="preserve">.2 </w:t>
+      </w:r>
       <w:r>
         <w:t>distance measurements</w:t>
       </w:r>
-      <w:bookmarkEnd w:id="6"/>
-      <w:r>
-        <w:t xml:space="preserve"> base on UWB signal</w:t>
-      </w:r>
     </w:p>
     <w:p>
       <w:pPr>
         <w:ind w:left="420" w:leftChars="0" w:firstLine="420"/>
         <w:rPr>
-          <w:lang w:val="de-DE"/>
-        </w:rPr>
-      </w:pPr>
-      <w:r>
-        <w:t>2.2</w:t>
-      </w:r>
-      <w:r>
-        <w:rPr>
-          <w:lang w:val="de-DE"/>
-        </w:rPr>
-        <w:t>.1 UWB</w:t>
+          <w:rFonts w:hint="default"/>
+        </w:rPr>
+      </w:pPr>
+      <w:r>
+        <w:rPr>
+          <w:rFonts w:hint="default"/>
+        </w:rPr>
+        <w:t>Figure\ref{figure3_1}</w:t>
       </w:r>
     </w:p>
     <w:p>
       <w:pPr>
         <w:ind w:left="420" w:leftChars="0" w:firstLine="420"/>
-      </w:pPr>
-      <w:r>
-        <w:t>2.2</w:t>
-      </w:r>
-      <w:r>
-        <w:rPr>
-          <w:lang w:val="de-DE"/>
-        </w:rPr>
-        <w:t xml:space="preserve">.2 </w:t>
-      </w:r>
-      <w:r>
-        <w:t>distance measurements</w:t>
-      </w:r>
+        <w:rPr>
+          <w:rFonts w:hint="default"/>
+        </w:rPr>
+      </w:pPr>
     </w:p>
     <w:p>
       <w:pPr>
         <w:ind w:left="420" w:leftChars="0" w:firstLine="420"/>
-      </w:pPr>
+        <w:rPr>
+          <w:rFonts w:hint="default"/>
+        </w:rPr>
+      </w:pPr>
+      <w:r>
+        <w:rPr>
+          <w:rFonts w:hint="default"/>
+        </w:rPr>
+        <w:t>\begin{figure}[ht]%</w:t>
+      </w:r>
+    </w:p>
+    <w:p>
+      <w:pPr>
+        <w:ind w:left="420" w:leftChars="0" w:firstLine="420"/>
+        <w:rPr>
+          <w:rFonts w:hint="default"/>
+        </w:rPr>
+      </w:pPr>
+      <w:r>
+        <w:rPr>
+          <w:rFonts w:hint="default"/>
+        </w:rPr>
+        <w:t>\centering</w:t>
+      </w:r>
+    </w:p>
+    <w:p>
+      <w:pPr>
+        <w:ind w:left="420" w:leftChars="0" w:firstLine="420"/>
+        <w:rPr>
+          <w:rFonts w:hint="default"/>
+        </w:rPr>
+      </w:pPr>
+      <w:r>
+        <w:rPr>
+          <w:rFonts w:hint="default"/>
+        </w:rPr>
+        <w:t>\includegraphics[width=0.6\textwidth]{figures/theoreticalBackground/3circles.PNG}%</w:t>
+      </w:r>
+    </w:p>
+    <w:p>
+      <w:pPr>
+        <w:ind w:left="420" w:leftChars="0" w:firstLine="420"/>
+        <w:rPr>
+          <w:rFonts w:hint="default"/>
+        </w:rPr>
+      </w:pPr>
+      <w:r>
+        <w:rPr>
+          <w:rFonts w:hint="default"/>
+        </w:rPr>
+        <w:t>\caption{localize the position of a mobile tag with distances to other 3 anchor nodes \cite{Patrick}.}%</w:t>
+      </w:r>
+    </w:p>
+    <w:p>
+      <w:pPr>
+        <w:ind w:left="420" w:leftChars="0" w:firstLine="420"/>
+        <w:rPr>
+          <w:rFonts w:hint="default"/>
+        </w:rPr>
+      </w:pPr>
+      <w:r>
+        <w:rPr>
+          <w:rFonts w:hint="default"/>
+        </w:rPr>
+        <w:t>\label{figure3_1}%</w:t>
+      </w:r>
+    </w:p>
+    <w:p>
+      <w:pPr>
+        <w:ind w:left="420" w:leftChars="0" w:firstLine="420"/>
+      </w:pPr>
+      <w:r>
+        <w:rPr>
+          <w:rFonts w:hint="default"/>
+        </w:rPr>
+        <w:t>\end{figure}</w:t>
+      </w:r>
       <w:r>
         <w:drawing>
           <wp:inline distT="0" distB="0" distL="114300" distR="114300">
@@ -732,6 +1379,124 @@
       </w:pPr>
       <w:r>
         <w:rPr>
+          <w:sz w:val="21"/>
+        </w:rPr>
+        <mc:AlternateContent>
+          <mc:Choice Requires="wps">
+            <w:drawing>
+              <wp:anchor distT="0" distB="0" distL="114300" distR="114300" simplePos="0" relativeHeight="251669504" behindDoc="0" locked="0" layoutInCell="1" allowOverlap="1">
+                <wp:simplePos x="0" y="0"/>
+                <wp:positionH relativeFrom="column">
+                  <wp:posOffset>4154805</wp:posOffset>
+                </wp:positionH>
+                <wp:positionV relativeFrom="paragraph">
+                  <wp:posOffset>352425</wp:posOffset>
+                </wp:positionV>
+                <wp:extent cx="1168400" cy="318770"/>
+                <wp:effectExtent l="4445" t="4445" r="8255" b="19685"/>
+                <wp:wrapNone/>
+                <wp:docPr id="48" name="文本框 48"/>
+                <wp:cNvGraphicFramePr/>
+                <a:graphic xmlns:a="http://schemas.openxmlformats.org/drawingml/2006/main">
+                  <a:graphicData uri="http://schemas.microsoft.com/office/word/2010/wordprocessingShape">
+                    <wps:wsp>
+                      <wps:cNvSpPr txBox="1"/>
+                      <wps:spPr>
+                        <a:xfrm>
+                          <a:off x="0" y="0"/>
+                          <a:ext cx="1168400" cy="318770"/>
+                        </a:xfrm>
+                        <a:prstGeom prst="rect">
+                          <a:avLst/>
+                        </a:prstGeom>
+                        <a:solidFill>
+                          <a:schemeClr val="lt1"/>
+                        </a:solidFill>
+                        <a:ln w="6350">
+                          <a:solidFill>
+                            <a:prstClr val="black"/>
+                          </a:solidFill>
+                        </a:ln>
+                      </wps:spPr>
+                      <wps:style>
+                        <a:lnRef idx="0">
+                          <a:schemeClr val="accent1"/>
+                        </a:lnRef>
+                        <a:fillRef idx="0">
+                          <a:schemeClr val="accent1"/>
+                        </a:fillRef>
+                        <a:effectRef idx="0">
+                          <a:schemeClr val="accent1"/>
+                        </a:effectRef>
+                        <a:fontRef idx="minor">
+                          <a:schemeClr val="dk1"/>
+                        </a:fontRef>
+                      </wps:style>
+                      <wps:txbx>
+                        <w:txbxContent>
+                          <w:p>
+                            <w:pPr>
+                              <w:rPr>
+                                <w:sz w:val="16"/>
+                                <w:szCs w:val="20"/>
+                              </w:rPr>
+                            </w:pPr>
+                            <w:r>
+                              <w:rPr>
+                                <w:rFonts w:hint="default" w:ascii="Courier New" w:hAnsi="Courier New"/>
+                                <w:color w:val="000000"/>
+                                <w:sz w:val="24"/>
+                                <w:highlight w:val="lightGray"/>
+                              </w:rPr>
+                              <w:t>final_tx_ts</w:t>
+                            </w:r>
+                          </w:p>
+                        </w:txbxContent>
+                      </wps:txbx>
+                      <wps:bodyPr rot="0" spcFirstLastPara="0" vertOverflow="overflow" horzOverflow="overflow" vert="horz" wrap="square" lIns="91440" tIns="45720" rIns="91440" bIns="45720" numCol="1" spcCol="0" rtlCol="0" fromWordArt="0" anchor="t" anchorCtr="0" forceAA="0" compatLnSpc="1">
+                        <a:noAutofit/>
+                      </wps:bodyPr>
+                    </wps:wsp>
+                  </a:graphicData>
+                </a:graphic>
+              </wp:anchor>
+            </w:drawing>
+          </mc:Choice>
+          <mc:Fallback>
+            <w:pict>
+              <v:shape id="_x0000_s1026" o:spid="_x0000_s1026" o:spt="202" type="#_x0000_t202" style="position:absolute;left:0pt;margin-left:327.15pt;margin-top:27.75pt;height:25.1pt;width:92pt;z-index:251669504;mso-width-relative:page;mso-height-relative:page;" fillcolor="#FFFFFF [3201]" filled="t" stroked="t" coordsize="21600,21600" o:gfxdata="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">
+                <v:fill on="t" focussize="0,0"/>
+                <v:stroke weight="0.5pt" color="#000000 [3204]" joinstyle="round"/>
+                <v:imagedata o:title=""/>
+                <o:lock v:ext="edit" aspectratio="f"/>
+                <v:textbox>
+                  <w:txbxContent>
+                    <w:p>
+                      <w:pPr>
+                        <w:rPr>
+                          <w:sz w:val="16"/>
+                          <w:szCs w:val="20"/>
+                        </w:rPr>
+                      </w:pPr>
+                      <w:r>
+                        <w:rPr>
+                          <w:rFonts w:hint="default" w:ascii="Courier New" w:hAnsi="Courier New"/>
+                          <w:color w:val="000000"/>
+                          <w:sz w:val="24"/>
+                          <w:highlight w:val="lightGray"/>
+                        </w:rPr>
+                        <w:t>final_tx_ts</w:t>
+                      </w:r>
+                    </w:p>
+                  </w:txbxContent>
+                </v:textbox>
+              </v:shape>
+            </w:pict>
+          </mc:Fallback>
+        </mc:AlternateContent>
+      </w:r>
+      <w:r>
+        <w:rPr>
           <w:rFonts w:hint="default"/>
           <w:lang w:val="de-DE"/>
         </w:rPr>
@@ -765,10 +1530,1270 @@
         </w:rPr>
         <w:t>’)</w:t>
       </w:r>
+      <w:bookmarkStart w:id="17" w:name="_GoBack"/>
+      <w:bookmarkEnd w:id="17"/>
     </w:p>
     <w:p>
       <w:pPr>
         <w:ind w:left="420" w:leftChars="0" w:firstLine="420"/>
+        <w:rPr>
+          <w:rFonts w:hint="default"/>
+          <w:lang w:val="de-DE"/>
+        </w:rPr>
+      </w:pPr>
+      <w:r>
+        <w:rPr>
+          <w:sz w:val="21"/>
+        </w:rPr>
+        <mc:AlternateContent>
+          <mc:Choice Requires="wps">
+            <w:drawing>
+              <wp:anchor distT="0" distB="0" distL="114300" distR="114300" simplePos="0" relativeHeight="251691008" behindDoc="0" locked="0" layoutInCell="1" allowOverlap="1">
+                <wp:simplePos x="0" y="0"/>
+                <wp:positionH relativeFrom="column">
+                  <wp:posOffset>-1045845</wp:posOffset>
+                </wp:positionH>
+                <wp:positionV relativeFrom="paragraph">
+                  <wp:posOffset>5715</wp:posOffset>
+                </wp:positionV>
+                <wp:extent cx="1168400" cy="318770"/>
+                <wp:effectExtent l="4445" t="4445" r="8255" b="19685"/>
+                <wp:wrapNone/>
+                <wp:docPr id="52" name="文本框 52"/>
+                <wp:cNvGraphicFramePr/>
+                <a:graphic xmlns:a="http://schemas.openxmlformats.org/drawingml/2006/main">
+                  <a:graphicData uri="http://schemas.microsoft.com/office/word/2010/wordprocessingShape">
+                    <wps:wsp>
+                      <wps:cNvSpPr txBox="1"/>
+                      <wps:spPr>
+                        <a:xfrm>
+                          <a:off x="0" y="0"/>
+                          <a:ext cx="1168400" cy="318770"/>
+                        </a:xfrm>
+                        <a:prstGeom prst="rect">
+                          <a:avLst/>
+                        </a:prstGeom>
+                        <a:solidFill>
+                          <a:schemeClr val="lt1"/>
+                        </a:solidFill>
+                        <a:ln w="6350">
+                          <a:solidFill>
+                            <a:prstClr val="black"/>
+                          </a:solidFill>
+                        </a:ln>
+                      </wps:spPr>
+                      <wps:style>
+                        <a:lnRef idx="0">
+                          <a:schemeClr val="accent1"/>
+                        </a:lnRef>
+                        <a:fillRef idx="0">
+                          <a:schemeClr val="accent1"/>
+                        </a:fillRef>
+                        <a:effectRef idx="0">
+                          <a:schemeClr val="accent1"/>
+                        </a:effectRef>
+                        <a:fontRef idx="minor">
+                          <a:schemeClr val="dk1"/>
+                        </a:fontRef>
+                      </wps:style>
+                      <wps:txbx>
+                        <w:txbxContent>
+                          <w:p>
+                            <w:pPr>
+                              <w:rPr>
+                                <w:sz w:val="16"/>
+                                <w:szCs w:val="20"/>
+                                <w:lang w:val="de-DE"/>
+                              </w:rPr>
+                            </w:pPr>
+                            <w:r>
+                              <w:rPr>
+                                <w:rFonts w:hint="default" w:ascii="Courier New" w:hAnsi="Courier New"/>
+                                <w:color w:val="000000"/>
+                                <w:sz w:val="20"/>
+                                <w:szCs w:val="20"/>
+                                <w:highlight w:val="lightGray"/>
+                                <w:lang w:val="de-DE"/>
+                              </w:rPr>
+                              <w:t>node</w:t>
+                            </w:r>
+                          </w:p>
+                        </w:txbxContent>
+                      </wps:txbx>
+                      <wps:bodyPr rot="0" spcFirstLastPara="0" vertOverflow="overflow" horzOverflow="overflow" vert="horz" wrap="square" lIns="91440" tIns="45720" rIns="91440" bIns="45720" numCol="1" spcCol="0" rtlCol="0" fromWordArt="0" anchor="t" anchorCtr="0" forceAA="0" compatLnSpc="1">
+                        <a:noAutofit/>
+                      </wps:bodyPr>
+                    </wps:wsp>
+                  </a:graphicData>
+                </a:graphic>
+              </wp:anchor>
+            </w:drawing>
+          </mc:Choice>
+          <mc:Fallback>
+            <w:pict>
+              <v:shape id="_x0000_s1026" o:spid="_x0000_s1026" o:spt="202" type="#_x0000_t202" style="position:absolute;left:0pt;margin-left:-82.35pt;margin-top:0.45pt;height:25.1pt;width:92pt;z-index:251691008;mso-width-relative:page;mso-height-relative:page;" fillcolor="#FFFFFF [3201]" filled="t" stroked="t" coordsize="21600,21600" o:gfxdata="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">
+                <v:fill on="t" focussize="0,0"/>
+                <v:stroke weight="0.5pt" color="#000000 [3204]" joinstyle="round"/>
+                <v:imagedata o:title=""/>
+                <o:lock v:ext="edit" aspectratio="f"/>
+                <v:textbox>
+                  <w:txbxContent>
+                    <w:p>
+                      <w:pPr>
+                        <w:rPr>
+                          <w:sz w:val="16"/>
+                          <w:szCs w:val="20"/>
+                          <w:lang w:val="de-DE"/>
+                        </w:rPr>
+                      </w:pPr>
+                      <w:r>
+                        <w:rPr>
+                          <w:rFonts w:hint="default" w:ascii="Courier New" w:hAnsi="Courier New"/>
+                          <w:color w:val="000000"/>
+                          <w:sz w:val="20"/>
+                          <w:szCs w:val="20"/>
+                          <w:highlight w:val="lightGray"/>
+                          <w:lang w:val="de-DE"/>
+                        </w:rPr>
+                        <w:t>node</w:t>
+                      </w:r>
+                    </w:p>
+                  </w:txbxContent>
+                </v:textbox>
+              </v:shape>
+            </w:pict>
+          </mc:Fallback>
+        </mc:AlternateContent>
+      </w:r>
+      <w:r>
+        <w:rPr>
+          <w:sz w:val="21"/>
+        </w:rPr>
+        <mc:AlternateContent>
+          <mc:Choice Requires="wps">
+            <w:drawing>
+              <wp:anchor distT="0" distB="0" distL="114300" distR="114300" simplePos="0" relativeHeight="251663360" behindDoc="0" locked="0" layoutInCell="1" allowOverlap="1">
+                <wp:simplePos x="0" y="0"/>
+                <wp:positionH relativeFrom="column">
+                  <wp:posOffset>2567305</wp:posOffset>
+                </wp:positionH>
+                <wp:positionV relativeFrom="paragraph">
+                  <wp:posOffset>12065</wp:posOffset>
+                </wp:positionV>
+                <wp:extent cx="1168400" cy="318770"/>
+                <wp:effectExtent l="4445" t="4445" r="8255" b="19685"/>
+                <wp:wrapNone/>
+                <wp:docPr id="47" name="文本框 47"/>
+                <wp:cNvGraphicFramePr/>
+                <a:graphic xmlns:a="http://schemas.openxmlformats.org/drawingml/2006/main">
+                  <a:graphicData uri="http://schemas.microsoft.com/office/word/2010/wordprocessingShape">
+                    <wps:wsp>
+                      <wps:cNvSpPr txBox="1"/>
+                      <wps:spPr>
+                        <a:xfrm>
+                          <a:off x="0" y="0"/>
+                          <a:ext cx="1168400" cy="318770"/>
+                        </a:xfrm>
+                        <a:prstGeom prst="rect">
+                          <a:avLst/>
+                        </a:prstGeom>
+                        <a:solidFill>
+                          <a:schemeClr val="lt1"/>
+                        </a:solidFill>
+                        <a:ln w="6350">
+                          <a:solidFill>
+                            <a:prstClr val="black"/>
+                          </a:solidFill>
+                        </a:ln>
+                      </wps:spPr>
+                      <wps:style>
+                        <a:lnRef idx="0">
+                          <a:schemeClr val="accent1"/>
+                        </a:lnRef>
+                        <a:fillRef idx="0">
+                          <a:schemeClr val="accent1"/>
+                        </a:fillRef>
+                        <a:effectRef idx="0">
+                          <a:schemeClr val="accent1"/>
+                        </a:effectRef>
+                        <a:fontRef idx="minor">
+                          <a:schemeClr val="dk1"/>
+                        </a:fontRef>
+                      </wps:style>
+                      <wps:txbx>
+                        <w:txbxContent>
+                          <w:p>
+                            <w:pPr>
+                              <w:rPr>
+                                <w:sz w:val="16"/>
+                                <w:szCs w:val="20"/>
+                              </w:rPr>
+                            </w:pPr>
+                            <w:r>
+                              <w:rPr>
+                                <w:rFonts w:hint="default" w:ascii="Courier New" w:hAnsi="Courier New"/>
+                                <w:color w:val="000000"/>
+                                <w:sz w:val="24"/>
+                                <w:highlight w:val="white"/>
+                              </w:rPr>
+                              <w:t>resp_rx_ts</w:t>
+                            </w:r>
+                          </w:p>
+                        </w:txbxContent>
+                      </wps:txbx>
+                      <wps:bodyPr rot="0" spcFirstLastPara="0" vertOverflow="overflow" horzOverflow="overflow" vert="horz" wrap="square" lIns="91440" tIns="45720" rIns="91440" bIns="45720" numCol="1" spcCol="0" rtlCol="0" fromWordArt="0" anchor="t" anchorCtr="0" forceAA="0" compatLnSpc="1">
+                        <a:noAutofit/>
+                      </wps:bodyPr>
+                    </wps:wsp>
+                  </a:graphicData>
+                </a:graphic>
+              </wp:anchor>
+            </w:drawing>
+          </mc:Choice>
+          <mc:Fallback>
+            <w:pict>
+              <v:shape id="_x0000_s1026" o:spid="_x0000_s1026" o:spt="202" type="#_x0000_t202" style="position:absolute;left:0pt;margin-left:202.15pt;margin-top:0.95pt;height:25.1pt;width:92pt;z-index:251663360;mso-width-relative:page;mso-height-relative:page;" fillcolor="#FFFFFF [3201]" filled="t" stroked="t" coordsize="21600,21600" o:gfxdata="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">
+                <v:fill on="t" focussize="0,0"/>
+                <v:stroke weight="0.5pt" color="#000000 [3204]" joinstyle="round"/>
+                <v:imagedata o:title=""/>
+                <o:lock v:ext="edit" aspectratio="f"/>
+                <v:textbox>
+                  <w:txbxContent>
+                    <w:p>
+                      <w:pPr>
+                        <w:rPr>
+                          <w:sz w:val="16"/>
+                          <w:szCs w:val="20"/>
+                        </w:rPr>
+                      </w:pPr>
+                      <w:r>
+                        <w:rPr>
+                          <w:rFonts w:hint="default" w:ascii="Courier New" w:hAnsi="Courier New"/>
+                          <w:color w:val="000000"/>
+                          <w:sz w:val="24"/>
+                          <w:highlight w:val="white"/>
+                        </w:rPr>
+                        <w:t>resp_rx_ts</w:t>
+                      </w:r>
+                    </w:p>
+                  </w:txbxContent>
+                </v:textbox>
+              </v:shape>
+            </w:pict>
+          </mc:Fallback>
+        </mc:AlternateContent>
+      </w:r>
+      <w:r>
+        <w:rPr>
+          <w:sz w:val="21"/>
+        </w:rPr>
+        <mc:AlternateContent>
+          <mc:Choice Requires="wps">
+            <w:drawing>
+              <wp:anchor distT="0" distB="0" distL="114300" distR="114300" simplePos="0" relativeHeight="251660288" behindDoc="0" locked="0" layoutInCell="1" allowOverlap="1">
+                <wp:simplePos x="0" y="0"/>
+                <wp:positionH relativeFrom="column">
+                  <wp:posOffset>319405</wp:posOffset>
+                </wp:positionH>
+                <wp:positionV relativeFrom="paragraph">
+                  <wp:posOffset>19685</wp:posOffset>
+                </wp:positionV>
+                <wp:extent cx="1168400" cy="318770"/>
+                <wp:effectExtent l="4445" t="4445" r="8255" b="19685"/>
+                <wp:wrapNone/>
+                <wp:docPr id="4" name="文本框 4"/>
+                <wp:cNvGraphicFramePr/>
+                <a:graphic xmlns:a="http://schemas.openxmlformats.org/drawingml/2006/main">
+                  <a:graphicData uri="http://schemas.microsoft.com/office/word/2010/wordprocessingShape">
+                    <wps:wsp>
+                      <wps:cNvSpPr txBox="1"/>
+                      <wps:spPr>
+                        <a:xfrm>
+                          <a:off x="1716405" y="3990975"/>
+                          <a:ext cx="1168400" cy="318770"/>
+                        </a:xfrm>
+                        <a:prstGeom prst="rect">
+                          <a:avLst/>
+                        </a:prstGeom>
+                        <a:solidFill>
+                          <a:schemeClr val="lt1"/>
+                        </a:solidFill>
+                        <a:ln w="6350">
+                          <a:solidFill>
+                            <a:prstClr val="black"/>
+                          </a:solidFill>
+                        </a:ln>
+                      </wps:spPr>
+                      <wps:style>
+                        <a:lnRef idx="0">
+                          <a:schemeClr val="accent1"/>
+                        </a:lnRef>
+                        <a:fillRef idx="0">
+                          <a:schemeClr val="accent1"/>
+                        </a:fillRef>
+                        <a:effectRef idx="0">
+                          <a:schemeClr val="accent1"/>
+                        </a:effectRef>
+                        <a:fontRef idx="minor">
+                          <a:schemeClr val="dk1"/>
+                        </a:fontRef>
+                      </wps:style>
+                      <wps:txbx>
+                        <w:txbxContent>
+                          <w:p>
+                            <w:pPr>
+                              <w:rPr>
+                                <w:sz w:val="16"/>
+                                <w:szCs w:val="20"/>
+                              </w:rPr>
+                            </w:pPr>
+                            <w:r>
+                              <w:rPr>
+                                <w:rFonts w:hint="default" w:ascii="Courier New" w:hAnsi="Courier New"/>
+                                <w:color w:val="000000"/>
+                                <w:sz w:val="20"/>
+                                <w:szCs w:val="20"/>
+                                <w:highlight w:val="lightGray"/>
+                              </w:rPr>
+                              <w:t>poll_tx_ts</w:t>
+                            </w:r>
+                          </w:p>
+                        </w:txbxContent>
+                      </wps:txbx>
+                      <wps:bodyPr rot="0" spcFirstLastPara="0" vertOverflow="overflow" horzOverflow="overflow" vert="horz" wrap="square" lIns="91440" tIns="45720" rIns="91440" bIns="45720" numCol="1" spcCol="0" rtlCol="0" fromWordArt="0" anchor="t" anchorCtr="0" forceAA="0" compatLnSpc="1">
+                        <a:noAutofit/>
+                      </wps:bodyPr>
+                    </wps:wsp>
+                  </a:graphicData>
+                </a:graphic>
+              </wp:anchor>
+            </w:drawing>
+          </mc:Choice>
+          <mc:Fallback>
+            <w:pict>
+              <v:shape id="_x0000_s1026" o:spid="_x0000_s1026" o:spt="202" type="#_x0000_t202" style="position:absolute;left:0pt;margin-left:25.15pt;margin-top:1.55pt;height:25.1pt;width:92pt;z-index:251660288;mso-width-relative:page;mso-height-relative:page;" fillcolor="#FFFFFF [3201]" filled="t" stroked="t" coordsize="21600,21600" o:gfxdata="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">
+                <v:fill on="t" focussize="0,0"/>
+                <v:stroke weight="0.5pt" color="#000000 [3204]" joinstyle="round"/>
+                <v:imagedata o:title=""/>
+                <o:lock v:ext="edit" aspectratio="f"/>
+                <v:textbox>
+                  <w:txbxContent>
+                    <w:p>
+                      <w:pPr>
+                        <w:rPr>
+                          <w:sz w:val="16"/>
+                          <w:szCs w:val="20"/>
+                        </w:rPr>
+                      </w:pPr>
+                      <w:r>
+                        <w:rPr>
+                          <w:rFonts w:hint="default" w:ascii="Courier New" w:hAnsi="Courier New"/>
+                          <w:color w:val="000000"/>
+                          <w:sz w:val="20"/>
+                          <w:szCs w:val="20"/>
+                          <w:highlight w:val="lightGray"/>
+                        </w:rPr>
+                        <w:t>poll_tx_ts</w:t>
+                      </w:r>
+                    </w:p>
+                  </w:txbxContent>
+                </v:textbox>
+              </v:shape>
+            </w:pict>
+          </mc:Fallback>
+        </mc:AlternateContent>
+      </w:r>
+    </w:p>
+    <w:p>
+      <w:pPr>
+        <w:ind w:left="420" w:leftChars="0" w:firstLine="420"/>
+        <w:rPr>
+          <w:rFonts w:hint="default"/>
+          <w:lang w:val="de-DE"/>
+        </w:rPr>
+      </w:pPr>
+      <w:r>
+        <w:rPr>
+          <w:sz w:val="21"/>
+        </w:rPr>
+        <mc:AlternateContent>
+          <mc:Choice Requires="wps">
+            <w:drawing>
+              <wp:anchor distT="0" distB="0" distL="114300" distR="114300" simplePos="0" relativeHeight="251697152" behindDoc="0" locked="0" layoutInCell="1" allowOverlap="1">
+                <wp:simplePos x="0" y="0"/>
+                <wp:positionH relativeFrom="column">
+                  <wp:posOffset>4885055</wp:posOffset>
+                </wp:positionH>
+                <wp:positionV relativeFrom="paragraph">
+                  <wp:posOffset>7620</wp:posOffset>
+                </wp:positionV>
+                <wp:extent cx="349250" cy="245110"/>
+                <wp:effectExtent l="2540" t="3810" r="10160" b="17780"/>
+                <wp:wrapNone/>
+                <wp:docPr id="56" name="直接箭头连接符 56"/>
+                <wp:cNvGraphicFramePr/>
+                <a:graphic xmlns:a="http://schemas.openxmlformats.org/drawingml/2006/main">
+                  <a:graphicData uri="http://schemas.microsoft.com/office/word/2010/wordprocessingShape">
+                    <wps:wsp>
+                      <wps:cNvCnPr>
+                        <a:endCxn id="51" idx="0"/>
+                      </wps:cNvCnPr>
+                      <wps:spPr>
+                        <a:xfrm>
+                          <a:off x="6028055" y="4333875"/>
+                          <a:ext cx="349250" cy="245110"/>
+                        </a:xfrm>
+                        <a:prstGeom prst="straightConnector1">
+                          <a:avLst/>
+                        </a:prstGeom>
+                        <a:ln>
+                          <a:tailEnd type="arrow"/>
+                        </a:ln>
+                      </wps:spPr>
+                      <wps:style>
+                        <a:lnRef idx="1">
+                          <a:schemeClr val="accent1"/>
+                        </a:lnRef>
+                        <a:fillRef idx="0">
+                          <a:schemeClr val="accent1"/>
+                        </a:fillRef>
+                        <a:effectRef idx="0">
+                          <a:schemeClr val="accent1"/>
+                        </a:effectRef>
+                        <a:fontRef idx="minor">
+                          <a:schemeClr val="tx1"/>
+                        </a:fontRef>
+                      </wps:style>
+                      <wps:bodyPr/>
+                    </wps:wsp>
+                  </a:graphicData>
+                </a:graphic>
+              </wp:anchor>
+            </w:drawing>
+          </mc:Choice>
+          <mc:Fallback>
+            <w:pict>
+              <v:shape id="_x0000_s1026" o:spid="_x0000_s1026" o:spt="32" type="#_x0000_t32" style="position:absolute;left:0pt;margin-left:384.65pt;margin-top:0.6pt;height:19.3pt;width:27.5pt;z-index:251697152;mso-width-relative:page;mso-height-relative:page;" filled="f" stroked="t" coordsize="21600,21600" o:gfxdata="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">
+                <v:fill on="f" focussize="0,0"/>
+                <v:stroke weight="0.5pt" color="#5B9BD5 [3204]" miterlimit="8" joinstyle="miter" endarrow="open"/>
+                <v:imagedata o:title=""/>
+                <o:lock v:ext="edit" aspectratio="f"/>
+              </v:shape>
+            </w:pict>
+          </mc:Fallback>
+        </mc:AlternateContent>
+      </w:r>
+      <w:r>
+        <w:rPr>
+          <w:sz w:val="21"/>
+        </w:rPr>
+        <mc:AlternateContent>
+          <mc:Choice Requires="wps">
+            <w:drawing>
+              <wp:anchor distT="0" distB="0" distL="114300" distR="114300" simplePos="0" relativeHeight="251696128" behindDoc="0" locked="0" layoutInCell="1" allowOverlap="1">
+                <wp:simplePos x="0" y="0"/>
+                <wp:positionH relativeFrom="column">
+                  <wp:posOffset>2719705</wp:posOffset>
+                </wp:positionH>
+                <wp:positionV relativeFrom="paragraph">
+                  <wp:posOffset>13970</wp:posOffset>
+                </wp:positionV>
+                <wp:extent cx="323850" cy="222250"/>
+                <wp:effectExtent l="2540" t="0" r="16510" b="6350"/>
+                <wp:wrapNone/>
+                <wp:docPr id="55" name="直接箭头连接符 55"/>
+                <wp:cNvGraphicFramePr/>
+                <a:graphic xmlns:a="http://schemas.openxmlformats.org/drawingml/2006/main">
+                  <a:graphicData uri="http://schemas.microsoft.com/office/word/2010/wordprocessingShape">
+                    <wps:wsp>
+                      <wps:cNvCnPr/>
+                      <wps:spPr>
+                        <a:xfrm flipV="1">
+                          <a:off x="3862705" y="4340225"/>
+                          <a:ext cx="323850" cy="222250"/>
+                        </a:xfrm>
+                        <a:prstGeom prst="straightConnector1">
+                          <a:avLst/>
+                        </a:prstGeom>
+                        <a:ln>
+                          <a:tailEnd type="arrow"/>
+                        </a:ln>
+                      </wps:spPr>
+                      <wps:style>
+                        <a:lnRef idx="1">
+                          <a:schemeClr val="accent1"/>
+                        </a:lnRef>
+                        <a:fillRef idx="0">
+                          <a:schemeClr val="accent1"/>
+                        </a:fillRef>
+                        <a:effectRef idx="0">
+                          <a:schemeClr val="accent1"/>
+                        </a:effectRef>
+                        <a:fontRef idx="minor">
+                          <a:schemeClr val="tx1"/>
+                        </a:fontRef>
+                      </wps:style>
+                      <wps:bodyPr/>
+                    </wps:wsp>
+                  </a:graphicData>
+                </a:graphic>
+              </wp:anchor>
+            </w:drawing>
+          </mc:Choice>
+          <mc:Fallback>
+            <w:pict>
+              <v:shape id="_x0000_s1026" o:spid="_x0000_s1026" o:spt="32" type="#_x0000_t32" style="position:absolute;left:0pt;flip:y;margin-left:214.15pt;margin-top:1.1pt;height:17.5pt;width:25.5pt;z-index:251696128;mso-width-relative:page;mso-height-relative:page;" filled="f" stroked="t" coordsize="21600,21600" o:gfxdata="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">
+                <v:fill on="f" focussize="0,0"/>
+                <v:stroke weight="0.5pt" color="#5B9BD5 [3204]" miterlimit="8" joinstyle="miter" endarrow="open"/>
+                <v:imagedata o:title=""/>
+                <o:lock v:ext="edit" aspectratio="f"/>
+              </v:shape>
+            </w:pict>
+          </mc:Fallback>
+        </mc:AlternateContent>
+      </w:r>
+      <w:r>
+        <w:rPr>
+          <w:sz w:val="21"/>
+        </w:rPr>
+        <mc:AlternateContent>
+          <mc:Choice Requires="wps">
+            <w:drawing>
+              <wp:anchor distT="0" distB="0" distL="114300" distR="114300" simplePos="0" relativeHeight="251695104" behindDoc="0" locked="0" layoutInCell="1" allowOverlap="1">
+                <wp:simplePos x="0" y="0"/>
+                <wp:positionH relativeFrom="column">
+                  <wp:posOffset>903605</wp:posOffset>
+                </wp:positionH>
+                <wp:positionV relativeFrom="paragraph">
+                  <wp:posOffset>20320</wp:posOffset>
+                </wp:positionV>
+                <wp:extent cx="228600" cy="203200"/>
+                <wp:effectExtent l="3175" t="3810" r="15875" b="2540"/>
+                <wp:wrapNone/>
+                <wp:docPr id="54" name="直接箭头连接符 54"/>
+                <wp:cNvGraphicFramePr/>
+                <a:graphic xmlns:a="http://schemas.openxmlformats.org/drawingml/2006/main">
+                  <a:graphicData uri="http://schemas.microsoft.com/office/word/2010/wordprocessingShape">
+                    <wps:wsp>
+                      <wps:cNvCnPr/>
+                      <wps:spPr>
+                        <a:xfrm>
+                          <a:off x="2046605" y="4346575"/>
+                          <a:ext cx="228600" cy="203200"/>
+                        </a:xfrm>
+                        <a:prstGeom prst="straightConnector1">
+                          <a:avLst/>
+                        </a:prstGeom>
+                        <a:ln>
+                          <a:tailEnd type="arrow"/>
+                        </a:ln>
+                      </wps:spPr>
+                      <wps:style>
+                        <a:lnRef idx="1">
+                          <a:schemeClr val="accent1"/>
+                        </a:lnRef>
+                        <a:fillRef idx="0">
+                          <a:schemeClr val="accent1"/>
+                        </a:fillRef>
+                        <a:effectRef idx="0">
+                          <a:schemeClr val="accent1"/>
+                        </a:effectRef>
+                        <a:fontRef idx="minor">
+                          <a:schemeClr val="tx1"/>
+                        </a:fontRef>
+                      </wps:style>
+                      <wps:bodyPr/>
+                    </wps:wsp>
+                  </a:graphicData>
+                </a:graphic>
+              </wp:anchor>
+            </w:drawing>
+          </mc:Choice>
+          <mc:Fallback>
+            <w:pict>
+              <v:shape id="_x0000_s1026" o:spid="_x0000_s1026" o:spt="32" type="#_x0000_t32" style="position:absolute;left:0pt;margin-left:71.15pt;margin-top:1.6pt;height:16pt;width:18pt;z-index:251695104;mso-width-relative:page;mso-height-relative:page;" filled="f" stroked="t" coordsize="21600,21600" o:gfxdata="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">
+                <v:fill on="f" focussize="0,0"/>
+                <v:stroke weight="0.5pt" color="#5B9BD5 [3204]" miterlimit="8" joinstyle="miter" endarrow="open"/>
+                <v:imagedata o:title=""/>
+                <o:lock v:ext="edit" aspectratio="f"/>
+              </v:shape>
+            </w:pict>
+          </mc:Fallback>
+        </mc:AlternateContent>
+      </w:r>
+      <w:r>
+        <w:rPr>
+          <w:sz w:val="21"/>
+        </w:rPr>
+        <mc:AlternateContent>
+          <mc:Choice Requires="wps">
+            <w:drawing>
+              <wp:anchor distT="0" distB="0" distL="114300" distR="114300" simplePos="0" relativeHeight="251687936" behindDoc="0" locked="0" layoutInCell="1" allowOverlap="1">
+                <wp:simplePos x="0" y="0"/>
+                <wp:positionH relativeFrom="column">
+                  <wp:posOffset>4650105</wp:posOffset>
+                </wp:positionH>
+                <wp:positionV relativeFrom="paragraph">
+                  <wp:posOffset>252730</wp:posOffset>
+                </wp:positionV>
+                <wp:extent cx="1168400" cy="318770"/>
+                <wp:effectExtent l="4445" t="4445" r="8255" b="19685"/>
+                <wp:wrapNone/>
+                <wp:docPr id="51" name="文本框 51"/>
+                <wp:cNvGraphicFramePr/>
+                <a:graphic xmlns:a="http://schemas.openxmlformats.org/drawingml/2006/main">
+                  <a:graphicData uri="http://schemas.microsoft.com/office/word/2010/wordprocessingShape">
+                    <wps:wsp>
+                      <wps:cNvSpPr txBox="1"/>
+                      <wps:spPr>
+                        <a:xfrm>
+                          <a:off x="0" y="0"/>
+                          <a:ext cx="1168400" cy="318770"/>
+                        </a:xfrm>
+                        <a:prstGeom prst="rect">
+                          <a:avLst/>
+                        </a:prstGeom>
+                        <a:solidFill>
+                          <a:schemeClr val="lt1"/>
+                        </a:solidFill>
+                        <a:ln w="6350">
+                          <a:solidFill>
+                            <a:prstClr val="black"/>
+                          </a:solidFill>
+                        </a:ln>
+                      </wps:spPr>
+                      <wps:style>
+                        <a:lnRef idx="0">
+                          <a:schemeClr val="accent1"/>
+                        </a:lnRef>
+                        <a:fillRef idx="0">
+                          <a:schemeClr val="accent1"/>
+                        </a:fillRef>
+                        <a:effectRef idx="0">
+                          <a:schemeClr val="accent1"/>
+                        </a:effectRef>
+                        <a:fontRef idx="minor">
+                          <a:schemeClr val="dk1"/>
+                        </a:fontRef>
+                      </wps:style>
+                      <wps:txbx>
+                        <w:txbxContent>
+                          <w:p>
+                            <w:pPr>
+                              <w:rPr>
+                                <w:sz w:val="16"/>
+                                <w:szCs w:val="20"/>
+                              </w:rPr>
+                            </w:pPr>
+                            <w:r>
+                              <w:rPr>
+                                <w:rFonts w:hint="default" w:ascii="Courier New" w:hAnsi="Courier New"/>
+                                <w:color w:val="000000"/>
+                                <w:sz w:val="24"/>
+                                <w:highlight w:val="white"/>
+                              </w:rPr>
+                              <w:t>final_rx_ts</w:t>
+                            </w:r>
+                          </w:p>
+                        </w:txbxContent>
+                      </wps:txbx>
+                      <wps:bodyPr rot="0" spcFirstLastPara="0" vertOverflow="overflow" horzOverflow="overflow" vert="horz" wrap="square" lIns="91440" tIns="45720" rIns="91440" bIns="45720" numCol="1" spcCol="0" rtlCol="0" fromWordArt="0" anchor="t" anchorCtr="0" forceAA="0" compatLnSpc="1">
+                        <a:noAutofit/>
+                      </wps:bodyPr>
+                    </wps:wsp>
+                  </a:graphicData>
+                </a:graphic>
+              </wp:anchor>
+            </w:drawing>
+          </mc:Choice>
+          <mc:Fallback>
+            <w:pict>
+              <v:shape id="_x0000_s1026" o:spid="_x0000_s1026" o:spt="202" type="#_x0000_t202" style="position:absolute;left:0pt;margin-left:366.15pt;margin-top:19.9pt;height:25.1pt;width:92pt;z-index:251687936;mso-width-relative:page;mso-height-relative:page;" fillcolor="#FFFFFF [3201]" filled="t" stroked="t" coordsize="21600,21600" o:gfxdata="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">
+                <v:fill on="t" focussize="0,0"/>
+                <v:stroke weight="0.5pt" color="#000000 [3204]" joinstyle="round"/>
+                <v:imagedata o:title=""/>
+                <o:lock v:ext="edit" aspectratio="f"/>
+                <v:textbox>
+                  <w:txbxContent>
+                    <w:p>
+                      <w:pPr>
+                        <w:rPr>
+                          <w:sz w:val="16"/>
+                          <w:szCs w:val="20"/>
+                        </w:rPr>
+                      </w:pPr>
+                      <w:r>
+                        <w:rPr>
+                          <w:rFonts w:hint="default" w:ascii="Courier New" w:hAnsi="Courier New"/>
+                          <w:color w:val="000000"/>
+                          <w:sz w:val="24"/>
+                          <w:highlight w:val="white"/>
+                        </w:rPr>
+                        <w:t>final_rx_ts</w:t>
+                      </w:r>
+                    </w:p>
+                  </w:txbxContent>
+                </v:textbox>
+              </v:shape>
+            </w:pict>
+          </mc:Fallback>
+        </mc:AlternateContent>
+      </w:r>
+      <w:r>
+        <w:rPr>
+          <w:sz w:val="21"/>
+        </w:rPr>
+        <mc:AlternateContent>
+          <mc:Choice Requires="wps">
+            <w:drawing>
+              <wp:anchor distT="0" distB="0" distL="114300" distR="114300" simplePos="0" relativeHeight="251675648" behindDoc="0" locked="0" layoutInCell="1" allowOverlap="1">
+                <wp:simplePos x="0" y="0"/>
+                <wp:positionH relativeFrom="column">
+                  <wp:posOffset>2319655</wp:posOffset>
+                </wp:positionH>
+                <wp:positionV relativeFrom="paragraph">
+                  <wp:posOffset>259080</wp:posOffset>
+                </wp:positionV>
+                <wp:extent cx="1168400" cy="318770"/>
+                <wp:effectExtent l="4445" t="4445" r="8255" b="19685"/>
+                <wp:wrapNone/>
+                <wp:docPr id="49" name="文本框 49"/>
+                <wp:cNvGraphicFramePr/>
+                <a:graphic xmlns:a="http://schemas.openxmlformats.org/drawingml/2006/main">
+                  <a:graphicData uri="http://schemas.microsoft.com/office/word/2010/wordprocessingShape">
+                    <wps:wsp>
+                      <wps:cNvSpPr txBox="1"/>
+                      <wps:spPr>
+                        <a:xfrm>
+                          <a:off x="0" y="0"/>
+                          <a:ext cx="1168400" cy="318770"/>
+                        </a:xfrm>
+                        <a:prstGeom prst="rect">
+                          <a:avLst/>
+                        </a:prstGeom>
+                        <a:solidFill>
+                          <a:schemeClr val="lt1"/>
+                        </a:solidFill>
+                        <a:ln w="6350">
+                          <a:solidFill>
+                            <a:prstClr val="black"/>
+                          </a:solidFill>
+                        </a:ln>
+                      </wps:spPr>
+                      <wps:style>
+                        <a:lnRef idx="0">
+                          <a:schemeClr val="accent1"/>
+                        </a:lnRef>
+                        <a:fillRef idx="0">
+                          <a:schemeClr val="accent1"/>
+                        </a:fillRef>
+                        <a:effectRef idx="0">
+                          <a:schemeClr val="accent1"/>
+                        </a:effectRef>
+                        <a:fontRef idx="minor">
+                          <a:schemeClr val="dk1"/>
+                        </a:fontRef>
+                      </wps:style>
+                      <wps:txbx>
+                        <w:txbxContent>
+                          <w:p>
+                            <w:pPr>
+                              <w:rPr>
+                                <w:sz w:val="16"/>
+                                <w:szCs w:val="20"/>
+                              </w:rPr>
+                            </w:pPr>
+                            <w:r>
+                              <w:rPr>
+                                <w:rFonts w:hint="default" w:ascii="Courier New" w:hAnsi="Courier New"/>
+                                <w:color w:val="000000"/>
+                                <w:sz w:val="24"/>
+                                <w:highlight w:val="white"/>
+                              </w:rPr>
+                              <w:t>resp_tx_ts</w:t>
+                            </w:r>
+                          </w:p>
+                        </w:txbxContent>
+                      </wps:txbx>
+                      <wps:bodyPr rot="0" spcFirstLastPara="0" vertOverflow="overflow" horzOverflow="overflow" vert="horz" wrap="square" lIns="91440" tIns="45720" rIns="91440" bIns="45720" numCol="1" spcCol="0" rtlCol="0" fromWordArt="0" anchor="t" anchorCtr="0" forceAA="0" compatLnSpc="1">
+                        <a:noAutofit/>
+                      </wps:bodyPr>
+                    </wps:wsp>
+                  </a:graphicData>
+                </a:graphic>
+              </wp:anchor>
+            </w:drawing>
+          </mc:Choice>
+          <mc:Fallback>
+            <w:pict>
+              <v:shape id="_x0000_s1026" o:spid="_x0000_s1026" o:spt="202" type="#_x0000_t202" style="position:absolute;left:0pt;margin-left:182.65pt;margin-top:20.4pt;height:25.1pt;width:92pt;z-index:251675648;mso-width-relative:page;mso-height-relative:page;" fillcolor="#FFFFFF [3201]" filled="t" stroked="t" coordsize="21600,21600" o:gfxdata="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">
+                <v:fill on="t" focussize="0,0"/>
+                <v:stroke weight="0.5pt" color="#000000 [3204]" joinstyle="round"/>
+                <v:imagedata o:title=""/>
+                <o:lock v:ext="edit" aspectratio="f"/>
+                <v:textbox>
+                  <w:txbxContent>
+                    <w:p>
+                      <w:pPr>
+                        <w:rPr>
+                          <w:sz w:val="16"/>
+                          <w:szCs w:val="20"/>
+                        </w:rPr>
+                      </w:pPr>
+                      <w:r>
+                        <w:rPr>
+                          <w:rFonts w:hint="default" w:ascii="Courier New" w:hAnsi="Courier New"/>
+                          <w:color w:val="000000"/>
+                          <w:sz w:val="24"/>
+                          <w:highlight w:val="white"/>
+                        </w:rPr>
+                        <w:t>resp_tx_ts</w:t>
+                      </w:r>
+                    </w:p>
+                  </w:txbxContent>
+                </v:textbox>
+              </v:shape>
+            </w:pict>
+          </mc:Fallback>
+        </mc:AlternateContent>
+      </w:r>
+      <w:r>
+        <w:rPr>
+          <w:sz w:val="21"/>
+        </w:rPr>
+        <mc:AlternateContent>
+          <mc:Choice Requires="wps">
+            <w:drawing>
+              <wp:anchor distT="0" distB="0" distL="114300" distR="114300" simplePos="0" relativeHeight="251681792" behindDoc="0" locked="0" layoutInCell="1" allowOverlap="1">
+                <wp:simplePos x="0" y="0"/>
+                <wp:positionH relativeFrom="column">
+                  <wp:posOffset>617855</wp:posOffset>
+                </wp:positionH>
+                <wp:positionV relativeFrom="paragraph">
+                  <wp:posOffset>265430</wp:posOffset>
+                </wp:positionV>
+                <wp:extent cx="1168400" cy="318770"/>
+                <wp:effectExtent l="4445" t="4445" r="8255" b="19685"/>
+                <wp:wrapNone/>
+                <wp:docPr id="50" name="文本框 50"/>
+                <wp:cNvGraphicFramePr/>
+                <a:graphic xmlns:a="http://schemas.openxmlformats.org/drawingml/2006/main">
+                  <a:graphicData uri="http://schemas.microsoft.com/office/word/2010/wordprocessingShape">
+                    <wps:wsp>
+                      <wps:cNvSpPr txBox="1"/>
+                      <wps:spPr>
+                        <a:xfrm>
+                          <a:off x="0" y="0"/>
+                          <a:ext cx="1168400" cy="318770"/>
+                        </a:xfrm>
+                        <a:prstGeom prst="rect">
+                          <a:avLst/>
+                        </a:prstGeom>
+                        <a:solidFill>
+                          <a:schemeClr val="lt1"/>
+                        </a:solidFill>
+                        <a:ln w="6350">
+                          <a:solidFill>
+                            <a:prstClr val="black"/>
+                          </a:solidFill>
+                        </a:ln>
+                      </wps:spPr>
+                      <wps:style>
+                        <a:lnRef idx="0">
+                          <a:schemeClr val="accent1"/>
+                        </a:lnRef>
+                        <a:fillRef idx="0">
+                          <a:schemeClr val="accent1"/>
+                        </a:fillRef>
+                        <a:effectRef idx="0">
+                          <a:schemeClr val="accent1"/>
+                        </a:effectRef>
+                        <a:fontRef idx="minor">
+                          <a:schemeClr val="dk1"/>
+                        </a:fontRef>
+                      </wps:style>
+                      <wps:txbx>
+                        <w:txbxContent>
+                          <w:p>
+                            <w:pPr>
+                              <w:rPr>
+                                <w:sz w:val="16"/>
+                                <w:szCs w:val="20"/>
+                              </w:rPr>
+                            </w:pPr>
+                            <w:r>
+                              <w:rPr>
+                                <w:rFonts w:hint="default" w:ascii="Courier New" w:hAnsi="Courier New"/>
+                                <w:color w:val="000000"/>
+                                <w:sz w:val="24"/>
+                                <w:highlight w:val="lightGray"/>
+                              </w:rPr>
+                              <w:t>poll_rx_ts</w:t>
+                            </w:r>
+                          </w:p>
+                        </w:txbxContent>
+                      </wps:txbx>
+                      <wps:bodyPr rot="0" spcFirstLastPara="0" vertOverflow="overflow" horzOverflow="overflow" vert="horz" wrap="square" lIns="91440" tIns="45720" rIns="91440" bIns="45720" numCol="1" spcCol="0" rtlCol="0" fromWordArt="0" anchor="t" anchorCtr="0" forceAA="0" compatLnSpc="1">
+                        <a:noAutofit/>
+                      </wps:bodyPr>
+                    </wps:wsp>
+                  </a:graphicData>
+                </a:graphic>
+              </wp:anchor>
+            </w:drawing>
+          </mc:Choice>
+          <mc:Fallback>
+            <w:pict>
+              <v:shape id="_x0000_s1026" o:spid="_x0000_s1026" o:spt="202" type="#_x0000_t202" style="position:absolute;left:0pt;margin-left:48.65pt;margin-top:20.9pt;height:25.1pt;width:92pt;z-index:251681792;mso-width-relative:page;mso-height-relative:page;" fillcolor="#FFFFFF [3201]" filled="t" stroked="t" coordsize="21600,21600" o:gfxdata="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">
+                <v:fill on="t" focussize="0,0"/>
+                <v:stroke weight="0.5pt" color="#000000 [3204]" joinstyle="round"/>
+                <v:imagedata o:title=""/>
+                <o:lock v:ext="edit" aspectratio="f"/>
+                <v:textbox>
+                  <w:txbxContent>
+                    <w:p>
+                      <w:pPr>
+                        <w:rPr>
+                          <w:sz w:val="16"/>
+                          <w:szCs w:val="20"/>
+                        </w:rPr>
+                      </w:pPr>
+                      <w:r>
+                        <w:rPr>
+                          <w:rFonts w:hint="default" w:ascii="Courier New" w:hAnsi="Courier New"/>
+                          <w:color w:val="000000"/>
+                          <w:sz w:val="24"/>
+                          <w:highlight w:val="lightGray"/>
+                        </w:rPr>
+                        <w:t>poll_rx_ts</w:t>
+                      </w:r>
+                    </w:p>
+                  </w:txbxContent>
+                </v:textbox>
+              </v:shape>
+            </w:pict>
+          </mc:Fallback>
+        </mc:AlternateContent>
+      </w:r>
+    </w:p>
+    <w:p>
+      <w:pPr>
+        <w:ind w:left="420" w:leftChars="0" w:firstLine="420"/>
+      </w:pPr>
+      <w:r>
+        <w:rPr>
+          <w:sz w:val="21"/>
+        </w:rPr>
+        <mc:AlternateContent>
+          <mc:Choice Requires="wps">
+            <w:drawing>
+              <wp:anchor distT="0" distB="0" distL="114300" distR="114300" simplePos="0" relativeHeight="251694080" behindDoc="0" locked="0" layoutInCell="1" allowOverlap="1">
+                <wp:simplePos x="0" y="0"/>
+                <wp:positionH relativeFrom="column">
+                  <wp:posOffset>-925195</wp:posOffset>
+                </wp:positionH>
+                <wp:positionV relativeFrom="paragraph">
+                  <wp:posOffset>635</wp:posOffset>
+                </wp:positionV>
+                <wp:extent cx="1168400" cy="318770"/>
+                <wp:effectExtent l="4445" t="4445" r="8255" b="19685"/>
+                <wp:wrapNone/>
+                <wp:docPr id="53" name="文本框 53"/>
+                <wp:cNvGraphicFramePr/>
+                <a:graphic xmlns:a="http://schemas.openxmlformats.org/drawingml/2006/main">
+                  <a:graphicData uri="http://schemas.microsoft.com/office/word/2010/wordprocessingShape">
+                    <wps:wsp>
+                      <wps:cNvSpPr txBox="1"/>
+                      <wps:spPr>
+                        <a:xfrm>
+                          <a:off x="0" y="0"/>
+                          <a:ext cx="1168400" cy="318770"/>
+                        </a:xfrm>
+                        <a:prstGeom prst="rect">
+                          <a:avLst/>
+                        </a:prstGeom>
+                        <a:solidFill>
+                          <a:schemeClr val="lt1"/>
+                        </a:solidFill>
+                        <a:ln w="6350">
+                          <a:solidFill>
+                            <a:prstClr val="black"/>
+                          </a:solidFill>
+                        </a:ln>
+                      </wps:spPr>
+                      <wps:style>
+                        <a:lnRef idx="0">
+                          <a:schemeClr val="accent1"/>
+                        </a:lnRef>
+                        <a:fillRef idx="0">
+                          <a:schemeClr val="accent1"/>
+                        </a:fillRef>
+                        <a:effectRef idx="0">
+                          <a:schemeClr val="accent1"/>
+                        </a:effectRef>
+                        <a:fontRef idx="minor">
+                          <a:schemeClr val="dk1"/>
+                        </a:fontRef>
+                      </wps:style>
+                      <wps:txbx>
+                        <w:txbxContent>
+                          <w:p>
+                            <w:pPr>
+                              <w:rPr>
+                                <w:sz w:val="16"/>
+                                <w:szCs w:val="20"/>
+                                <w:lang w:val="de-DE"/>
+                              </w:rPr>
+                            </w:pPr>
+                            <w:r>
+                              <w:rPr>
+                                <w:rFonts w:hint="default" w:ascii="Courier New" w:hAnsi="Courier New"/>
+                                <w:color w:val="000000"/>
+                                <w:sz w:val="20"/>
+                                <w:szCs w:val="20"/>
+                                <w:highlight w:val="lightGray"/>
+                                <w:lang w:val="de-DE"/>
+                              </w:rPr>
+                              <w:t>tag</w:t>
+                            </w:r>
+                          </w:p>
+                        </w:txbxContent>
+                      </wps:txbx>
+                      <wps:bodyPr rot="0" spcFirstLastPara="0" vertOverflow="overflow" horzOverflow="overflow" vert="horz" wrap="square" lIns="91440" tIns="45720" rIns="91440" bIns="45720" numCol="1" spcCol="0" rtlCol="0" fromWordArt="0" anchor="t" anchorCtr="0" forceAA="0" compatLnSpc="1">
+                        <a:noAutofit/>
+                      </wps:bodyPr>
+                    </wps:wsp>
+                  </a:graphicData>
+                </a:graphic>
+              </wp:anchor>
+            </w:drawing>
+          </mc:Choice>
+          <mc:Fallback>
+            <w:pict>
+              <v:shape id="_x0000_s1026" o:spid="_x0000_s1026" o:spt="202" type="#_x0000_t202" style="position:absolute;left:0pt;margin-left:-72.85pt;margin-top:0.05pt;height:25.1pt;width:92pt;z-index:251694080;mso-width-relative:page;mso-height-relative:page;" fillcolor="#FFFFFF [3201]" filled="t" stroked="t" coordsize="21600,21600" o:gfxdata="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">
+                <v:fill on="t" focussize="0,0"/>
+                <v:stroke weight="0.5pt" color="#000000 [3204]" joinstyle="round"/>
+                <v:imagedata o:title=""/>
+                <o:lock v:ext="edit" aspectratio="f"/>
+                <v:textbox>
+                  <w:txbxContent>
+                    <w:p>
+                      <w:pPr>
+                        <w:rPr>
+                          <w:sz w:val="16"/>
+                          <w:szCs w:val="20"/>
+                          <w:lang w:val="de-DE"/>
+                        </w:rPr>
+                      </w:pPr>
+                      <w:r>
+                        <w:rPr>
+                          <w:rFonts w:hint="default" w:ascii="Courier New" w:hAnsi="Courier New"/>
+                          <w:color w:val="000000"/>
+                          <w:sz w:val="20"/>
+                          <w:szCs w:val="20"/>
+                          <w:highlight w:val="lightGray"/>
+                          <w:lang w:val="de-DE"/>
+                        </w:rPr>
+                        <w:t>tag</w:t>
+                      </w:r>
+                    </w:p>
+                  </w:txbxContent>
+                </v:textbox>
+              </v:shape>
+            </w:pict>
+          </mc:Fallback>
+        </mc:AlternateContent>
+      </w:r>
+    </w:p>
+    <w:p>
+      <w:pPr>
+        <w:ind w:left="420" w:leftChars="0" w:firstLine="420"/>
+      </w:pPr>
+    </w:p>
+    <w:p>
+      <w:pPr>
+        <w:ind w:firstLine="420"/>
+      </w:pPr>
+      <w:r>
+        <w:t>2.3 KF</w:t>
+      </w:r>
+    </w:p>
+    <w:p>
+      <w:pPr>
+        <w:ind w:left="420" w:leftChars="0" w:firstLine="420"/>
+        <w:rPr>
+          <w:rFonts w:hint="default"/>
+          <w:lang w:val="de-DE"/>
+        </w:rPr>
+      </w:pPr>
+      <w:r>
+        <w:rPr>
+          <w:lang w:val="de-DE"/>
+        </w:rPr>
+        <w:t>The positions of a moving mobile tag can be localized using the measured distances to anchor nodes as illustrated in \autoref</w:t>
+      </w:r>
+      <w:r>
+        <w:rPr>
+          <w:rFonts w:hint="default"/>
+          <w:lang w:val="de-DE"/>
+        </w:rPr>
+        <w:t>{2_1}.</w:t>
+      </w:r>
+    </w:p>
+    <w:p>
+      <w:pPr>
+        <w:ind w:left="420" w:leftChars="0" w:firstLine="420"/>
+        <w:rPr>
+          <w:rFonts w:hint="default"/>
+          <w:lang w:val="de-DE"/>
+        </w:rPr>
+      </w:pPr>
+      <w:r>
+        <w:rPr>
+          <w:rFonts w:hint="default"/>
+          <w:lang w:val="de-DE"/>
+        </w:rPr>
+        <w:t>But when</w:t>
+      </w:r>
+    </w:p>
+    <w:p>
+      <w:pPr>
+        <w:ind w:firstLine="420"/>
+      </w:pPr>
+      <w:r>
+        <w:t>2.4 EKF</w:t>
+      </w:r>
+    </w:p>
+    <w:p>
+      <w:pPr>
+        <w:ind w:firstLine="420"/>
+      </w:pPr>
+      <w:r>
+        <w:t xml:space="preserve">2.5 Self-Calibrations for </w:t>
+      </w:r>
+      <w:r>
+        <w:rPr>
+          <w:rFonts w:hint="eastAsia"/>
+        </w:rPr>
+        <w:t>An</w:t>
+      </w:r>
+      <w:r>
+        <w:t>cho</w:t>
+      </w:r>
+      <w:r>
+        <w:rPr>
+          <w:rFonts w:hint="eastAsia"/>
+        </w:rPr>
+        <w:t>r</w:t>
+      </w:r>
+      <w:r>
+        <w:t>-Nodes</w:t>
+      </w:r>
+    </w:p>
+    <w:p>
+      <w:pPr>
+        <w:ind w:firstLine="420"/>
+        <w:rPr>
+          <w:lang w:val="de-DE"/>
+        </w:rPr>
+      </w:pPr>
+      <w:r>
+        <w:rPr>
+          <w:lang w:val="de-DE"/>
+        </w:rPr>
+        <w:t>2.6 data mitigation</w:t>
+      </w:r>
+    </w:p>
+    <w:p>
+      <w:pPr>
+        <w:ind w:firstLine="420"/>
+        <w:rPr>
+          <w:lang w:val="de-DE"/>
+        </w:rPr>
+      </w:pPr>
+      <w:r>
+        <w:rPr>
+          <w:lang w:val="de-DE"/>
+        </w:rPr>
+        <w:t>2.7 State of the Art</w:t>
+      </w:r>
+    </w:p>
+    <w:p>
+      <w:r>
+        <w:rPr>
+          <w:rFonts w:hint="default"/>
+          <w:lang w:val="de-DE"/>
+        </w:rPr>
+        <w:t>3--</w:t>
+      </w:r>
+      <w:r>
+        <w:rPr>
+          <w:rFonts w:hint="default"/>
+        </w:rPr>
+        <w:t>2. Literature Review</w:t>
+      </w:r>
+      <w:r>
+        <w:rPr>
+          <w:rFonts w:hint="default"/>
+          <w:lang w:val="de-DE"/>
+        </w:rPr>
+        <w:t xml:space="preserve"> (</w:t>
+      </w:r>
+      <w:r>
+        <w:rPr>
+          <w:lang w:val="de-DE"/>
+        </w:rPr>
+        <w:t>State of the Art</w:t>
+      </w:r>
+      <w:r>
+        <w:rPr>
+          <w:rFonts w:hint="default"/>
+          <w:lang w:val="de-DE"/>
+        </w:rPr>
+        <w:t>)</w:t>
+      </w:r>
+    </w:p>
+    <w:p>
+      <w:pPr>
+        <w:rPr>
+          <w:lang w:val="de-DE"/>
+        </w:rPr>
+      </w:pPr>
+    </w:p>
+    <w:p>
+      <w:pPr>
+        <w:numPr>
+          <w:ilvl w:val="0"/>
+          <w:numId w:val="0"/>
+        </w:numPr>
+        <w:rPr>
+          <w:lang w:val="de-DE"/>
+        </w:rPr>
+      </w:pPr>
+      <w:r>
+        <w:rPr>
+          <w:lang w:val="de-DE"/>
+        </w:rPr>
+        <w:t>4-- 3.Hardware Improvement</w:t>
+      </w:r>
+    </w:p>
+    <w:p>
+      <w:pPr>
+        <w:numPr>
+          <w:ilvl w:val="0"/>
+          <w:numId w:val="0"/>
+        </w:numPr>
+        <w:rPr>
+          <w:lang w:val="de-DE"/>
+        </w:rPr>
+      </w:pPr>
+    </w:p>
+    <w:p>
+      <w:pPr>
+        <w:numPr>
+          <w:ilvl w:val="0"/>
+          <w:numId w:val="0"/>
+        </w:numPr>
       </w:pPr>
       <w:r>
         <w:drawing>
@@ -860,88 +2885,14 @@
     </w:p>
     <w:p>
       <w:pPr>
-        <w:ind w:left="420" w:leftChars="0" w:firstLine="420"/>
-      </w:pPr>
-    </w:p>
-    <w:p>
-      <w:pPr>
-        <w:ind w:firstLine="420"/>
-      </w:pPr>
-      <w:r>
-        <w:t>2.3 KF</w:t>
-      </w:r>
-    </w:p>
-    <w:p>
-      <w:pPr>
-        <w:ind w:firstLine="420"/>
-      </w:pPr>
-      <w:r>
-        <w:t>2.4 EKF</w:t>
-      </w:r>
-    </w:p>
-    <w:p>
-      <w:pPr>
-        <w:ind w:firstLine="420"/>
-      </w:pPr>
-      <w:r>
-        <w:t xml:space="preserve">2.5 Self-Calibrations for </w:t>
-      </w:r>
-      <w:r>
-        <w:rPr>
-          <w:rFonts w:hint="eastAsia"/>
-        </w:rPr>
-        <w:t>An</w:t>
-      </w:r>
-      <w:r>
-        <w:t>cho</w:t>
-      </w:r>
-      <w:r>
-        <w:rPr>
-          <w:rFonts w:hint="eastAsia"/>
-        </w:rPr>
-        <w:t>r</w:t>
-      </w:r>
-      <w:r>
-        <w:t>-Nodes</w:t>
-      </w:r>
-    </w:p>
-    <w:p>
-      <w:pPr>
-        <w:ind w:firstLine="420"/>
-        <w:rPr>
-          <w:lang w:val="de-DE"/>
-        </w:rPr>
-      </w:pPr>
-      <w:r>
-        <w:rPr>
-          <w:lang w:val="de-DE"/>
-        </w:rPr>
-        <w:t>2.6 State of the Art</w:t>
-      </w:r>
-    </w:p>
-    <w:p>
-      <w:pPr>
-        <w:rPr>
-          <w:lang w:val="de-DE"/>
-        </w:rPr>
-      </w:pPr>
-    </w:p>
-    <w:p>
-      <w:pPr>
         <w:numPr>
           <w:ilvl w:val="0"/>
-          <w:numId w:val="1"/>
+          <w:numId w:val="0"/>
         </w:numPr>
         <w:rPr>
           <w:lang w:val="de-DE"/>
         </w:rPr>
       </w:pPr>
-      <w:r>
-        <w:rPr>
-          <w:lang w:val="de-DE"/>
-        </w:rPr>
-        <w:t>Improvement of hardware</w:t>
-      </w:r>
     </w:p>
     <w:p>
       <w:pPr>
@@ -1053,6 +3004,11 @@
     <w:p>
       <w:pPr>
         <w:ind w:left="420" w:leftChars="0" w:firstLine="420" w:firstLineChars="0"/>
+      </w:pPr>
+    </w:p>
+    <w:p>
+      <w:pPr>
+        <w:ind w:left="420" w:leftChars="0" w:firstLine="420" w:firstLineChars="0"/>
         <w:rPr>
           <w:lang w:val="de-DE"/>
         </w:rPr>
@@ -1060,8 +3016,8 @@
       <w:r>
         <w:drawing>
           <wp:inline distT="0" distB="0" distL="114300" distR="114300">
-            <wp:extent cx="5266055" cy="2962275"/>
-            <wp:effectExtent l="0" t="0" r="10795" b="9525"/>
+            <wp:extent cx="4073525" cy="2200275"/>
+            <wp:effectExtent l="0" t="0" r="3175" b="9525"/>
             <wp:docPr id="9" name="图片 4"/>
             <wp:cNvGraphicFramePr>
               <a:graphicFrameLocks xmlns:a="http://schemas.openxmlformats.org/drawingml/2006/main" noChangeAspect="1"/>
@@ -1077,6 +3033,7 @@
                   </pic:nvPicPr>
                   <pic:blipFill>
                     <a:blip r:embed="rId11"/>
+                    <a:srcRect l="8909" t="12526" r="8497" b="7691"/>
                     <a:stretch>
                       <a:fillRect/>
                     </a:stretch>
@@ -1084,7 +3041,7 @@
                   <pic:spPr>
                     <a:xfrm>
                       <a:off x="0" y="0"/>
-                      <a:ext cx="5266055" cy="2962275"/>
+                      <a:ext cx="4073525" cy="2200275"/>
                     </a:xfrm>
                     <a:prstGeom prst="rect">
                       <a:avLst/>
@@ -1626,11 +3583,25 @@
     </w:p>
     <w:p>
       <w:r>
+        <w:rPr>
+          <w:lang w:val="de-DE"/>
+        </w:rPr>
+        <w:t xml:space="preserve">5-- </w:t>
+      </w:r>
+      <w:r>
         <w:t xml:space="preserve">4 </w:t>
       </w:r>
+      <w:bookmarkStart w:id="6" w:name="OLE_LINK10"/>
       <w:bookmarkStart w:id="7" w:name="OLE_LINK3"/>
       <w:r>
-        <w:t xml:space="preserve">Measurements </w:t>
+        <w:rPr>
+          <w:rFonts w:hint="default"/>
+        </w:rPr>
+        <w:t>Measurements Collection and Analysis</w:t>
+      </w:r>
+      <w:bookmarkEnd w:id="6"/>
+      <w:r>
+        <w:t xml:space="preserve"> </w:t>
       </w:r>
       <w:bookmarkEnd w:id="7"/>
     </w:p>
@@ -1906,6 +3877,28 @@
         <w:rPr>
           <w:lang w:val="de-DE"/>
         </w:rPr>
+        <w:t>(ktest, ztest... results)</w:t>
+      </w:r>
+    </w:p>
+    <w:p>
+      <w:pPr>
+        <w:pStyle w:val="8"/>
+        <w:keepNext w:val="0"/>
+        <w:keepLines w:val="0"/>
+        <w:widowControl/>
+        <w:suppressLineNumbers w:val="0"/>
+        <w:bidi w:val="0"/>
+        <w:spacing w:before="0" w:beforeAutospacing="1" w:after="0" w:afterAutospacing="0" w:line="240" w:lineRule="auto"/>
+        <w:ind w:right="0" w:firstLine="420" w:firstLineChars="0"/>
+        <w:jc w:val="both"/>
+        <w:rPr>
+          <w:lang w:val="de-DE"/>
+        </w:rPr>
+      </w:pPr>
+      <w:r>
+        <w:rPr>
+          <w:lang w:val="de-DE"/>
+        </w:rPr>
         <w:t>...</w:t>
       </w:r>
     </w:p>
@@ -3652,9 +5645,805 @@
       </w:r>
     </w:p>
     <w:p>
-      <w:r>
-        <w:t>6 Experiments based on measurement data</w:t>
-      </w:r>
+      <w:pPr>
+        <w:numPr>
+          <w:ilvl w:val="0"/>
+          <w:numId w:val="0"/>
+        </w:numPr>
+      </w:pPr>
+      <w:r>
+        <w:rPr>
+          <w:lang w:val="de-DE"/>
+        </w:rPr>
+        <w:t>7-- 6.</w:t>
+      </w:r>
+      <w:r>
+        <w:t>Experiments based on measurement data</w:t>
+      </w:r>
+    </w:p>
+    <w:p>
+      <w:pPr>
+        <w:numPr>
+          <w:ilvl w:val="0"/>
+          <w:numId w:val="0"/>
+        </w:numPr>
+        <w:ind w:firstLine="420" w:firstLineChars="0"/>
+        <w:rPr>
+          <w:lang w:val="de-DE"/>
+        </w:rPr>
+      </w:pPr>
+      <w:r>
+        <w:rPr>
+          <w:lang w:val="de-DE"/>
+        </w:rPr>
+        <w:t xml:space="preserve">6.0 environment set up </w:t>
+      </w:r>
+    </w:p>
+    <w:p>
+      <w:pPr>
+        <w:numPr>
+          <w:ilvl w:val="0"/>
+          <w:numId w:val="0"/>
+        </w:numPr>
+        <w:ind w:firstLine="420" w:firstLineChars="0"/>
+        <w:rPr>
+          <w:lang w:val="de-DE"/>
+        </w:rPr>
+      </w:pPr>
+      <w:r>
+        <w:rPr>
+          <w:lang w:val="de-DE"/>
+        </w:rPr>
+        <w:t xml:space="preserve">Hangar set up </w:t>
+      </w:r>
+    </w:p>
+    <w:p>
+      <w:pPr>
+        <w:numPr>
+          <w:ilvl w:val="0"/>
+          <w:numId w:val="0"/>
+        </w:numPr>
+        <w:ind w:left="420" w:leftChars="0" w:firstLine="420" w:firstLineChars="0"/>
+        <w:rPr>
+          <w:lang w:val="de-DE"/>
+        </w:rPr>
+      </w:pPr>
+      <w:r>
+        <w:rPr>
+          <w:lang w:val="de-DE"/>
+        </w:rPr>
+        <w:t xml:space="preserve">§(size of room, </w:t>
+      </w:r>
+    </w:p>
+    <w:p>
+      <w:pPr>
+        <w:numPr>
+          <w:ilvl w:val="0"/>
+          <w:numId w:val="0"/>
+        </w:numPr>
+        <w:ind w:left="420" w:leftChars="0" w:firstLine="420" w:firstLineChars="0"/>
+        <w:rPr>
+          <w:lang w:val="de-DE"/>
+        </w:rPr>
+      </w:pPr>
+      <w:r>
+        <w:rPr>
+          <w:lang w:val="de-DE"/>
+        </w:rPr>
+        <w:t>§ position of nodes : range &amp; other unmovable facility</w:t>
+      </w:r>
+    </w:p>
+    <w:p>
+      <w:pPr>
+        <w:numPr>
+          <w:ilvl w:val="0"/>
+          <w:numId w:val="0"/>
+        </w:numPr>
+        <w:ind w:left="420" w:leftChars="0" w:firstLine="420" w:firstLineChars="0"/>
+        <w:rPr>
+          <w:lang w:val="de-DE"/>
+        </w:rPr>
+      </w:pPr>
+      <w:r>
+        <w:rPr>
+          <w:lang w:val="de-DE"/>
+        </w:rPr>
+        <w:t>§ position of ASSIST anchor-nodes</w:t>
+      </w:r>
+    </w:p>
+    <w:p>
+      <w:pPr>
+        <w:numPr>
+          <w:ilvl w:val="0"/>
+          <w:numId w:val="0"/>
+        </w:numPr>
+        <w:ind w:firstLine="420" w:firstLineChars="0"/>
+        <w:rPr>
+          <w:lang w:val="de-DE"/>
+        </w:rPr>
+      </w:pPr>
+      <w:r>
+        <w:rPr>
+          <w:lang w:val="de-DE"/>
+        </w:rPr>
+        <w:t>6.1 -- data analysis</w:t>
+      </w:r>
+    </w:p>
+    <w:p>
+      <w:pPr>
+        <w:numPr>
+          <w:ilvl w:val="0"/>
+          <w:numId w:val="0"/>
+        </w:numPr>
+        <w:ind w:firstLine="420" w:firstLineChars="0"/>
+        <w:rPr>
+          <w:lang w:val="de-DE"/>
+        </w:rPr>
+      </w:pPr>
+      <w:r>
+        <w:rPr>
+          <w:lang w:val="de-DE"/>
+        </w:rPr>
+        <w:t>Calibration results in the same environment as the experiments run</w:t>
+      </w:r>
+    </w:p>
+    <w:p>
+      <w:pPr>
+        <w:numPr>
+          <w:ilvl w:val="0"/>
+          <w:numId w:val="0"/>
+        </w:numPr>
+        <w:ind w:firstLine="420" w:firstLineChars="0"/>
+      </w:pPr>
+      <w:r>
+        <w:drawing>
+          <wp:inline distT="0" distB="0" distL="114300" distR="114300">
+            <wp:extent cx="5268595" cy="2041525"/>
+            <wp:effectExtent l="0" t="0" r="8255" b="15875"/>
+            <wp:docPr id="12" name="图片 1"/>
+            <wp:cNvGraphicFramePr>
+              <a:graphicFrameLocks xmlns:a="http://schemas.openxmlformats.org/drawingml/2006/main" noChangeAspect="1"/>
+            </wp:cNvGraphicFramePr>
+            <a:graphic xmlns:a="http://schemas.openxmlformats.org/drawingml/2006/main">
+              <a:graphicData uri="http://schemas.openxmlformats.org/drawingml/2006/picture">
+                <pic:pic xmlns:pic="http://schemas.openxmlformats.org/drawingml/2006/picture">
+                  <pic:nvPicPr>
+                    <pic:cNvPr id="12" name="图片 1"/>
+                    <pic:cNvPicPr>
+                      <a:picLocks noChangeAspect="1"/>
+                    </pic:cNvPicPr>
+                  </pic:nvPicPr>
+                  <pic:blipFill>
+                    <a:blip r:embed="rId34"/>
+                    <a:stretch>
+                      <a:fillRect/>
+                    </a:stretch>
+                  </pic:blipFill>
+                  <pic:spPr>
+                    <a:xfrm>
+                      <a:off x="0" y="0"/>
+                      <a:ext cx="5268595" cy="2041525"/>
+                    </a:xfrm>
+                    <a:prstGeom prst="rect">
+                      <a:avLst/>
+                    </a:prstGeom>
+                    <a:noFill/>
+                    <a:ln w="9525">
+                      <a:noFill/>
+                    </a:ln>
+                  </pic:spPr>
+                </pic:pic>
+              </a:graphicData>
+            </a:graphic>
+          </wp:inline>
+        </w:drawing>
+      </w:r>
+    </w:p>
+    <w:p>
+      <w:pPr>
+        <w:numPr>
+          <w:ilvl w:val="0"/>
+          <w:numId w:val="0"/>
+        </w:numPr>
+        <w:pBdr>
+          <w:bottom w:val="single" w:color="auto" w:sz="4" w:space="0"/>
+        </w:pBdr>
+        <w:ind w:firstLine="420" w:firstLineChars="0"/>
+        <w:rPr>
+          <w:rFonts w:hint="default"/>
+          <w:lang w:val="de-DE"/>
+        </w:rPr>
+      </w:pPr>
+      <w:r>
+        <w:rPr>
+          <w:rFonts w:hint="default"/>
+          <w:lang w:val="de-DE"/>
+        </w:rPr>
+        <w:t>‘</w:t>
+      </w:r>
+      <w:r>
+        <w:rPr>
+          <w:rFonts w:hint="default"/>
+        </w:rPr>
+        <w:t>D:\Yitong\GitHub\thesis_indoorLocalization\data-from-experiments\experiment_12.Oct.2017.Hangar\CALIB</w:t>
+      </w:r>
+      <w:r>
+        <w:rPr>
+          <w:rFonts w:hint="default"/>
+          <w:lang w:val="de-DE"/>
+        </w:rPr>
+        <w:t>\calib_statistic.xls’</w:t>
+      </w:r>
+    </w:p>
+    <w:p>
+      <w:pPr>
+        <w:numPr>
+          <w:ilvl w:val="0"/>
+          <w:numId w:val="0"/>
+        </w:numPr>
+        <w:ind w:firstLine="420" w:firstLineChars="0"/>
+        <w:rPr>
+          <w:rFonts w:hint="default"/>
+          <w:lang w:val="de-DE"/>
+        </w:rPr>
+      </w:pPr>
+      <w:r>
+        <w:rPr>
+          <w:rFonts w:hint="default"/>
+          <w:lang w:val="de-DE"/>
+        </w:rPr>
+        <w:t>Time diff in exper</w:t>
+      </w:r>
+    </w:p>
+    <w:p>
+      <w:pPr>
+        <w:rPr>
+          <w:lang w:val="de-DE"/>
+        </w:rPr>
+      </w:pPr>
+      <w:r>
+        <w:rPr>
+          <w:lang w:val="de-DE"/>
+        </w:rPr>
+        <w:drawing>
+          <wp:inline distT="0" distB="0" distL="114300" distR="114300">
+            <wp:extent cx="7552055" cy="3787775"/>
+            <wp:effectExtent l="0" t="0" r="10795" b="3175"/>
+            <wp:docPr id="32" name="图片 2" descr="time_diff_experi1"/>
+            <wp:cNvGraphicFramePr>
+              <a:graphicFrameLocks xmlns:a="http://schemas.openxmlformats.org/drawingml/2006/main" noChangeAspect="1"/>
+            </wp:cNvGraphicFramePr>
+            <a:graphic xmlns:a="http://schemas.openxmlformats.org/drawingml/2006/main">
+              <a:graphicData uri="http://schemas.openxmlformats.org/drawingml/2006/picture">
+                <pic:pic xmlns:pic="http://schemas.openxmlformats.org/drawingml/2006/picture">
+                  <pic:nvPicPr>
+                    <pic:cNvPr id="32" name="图片 2" descr="time_diff_experi1"/>
+                    <pic:cNvPicPr>
+                      <a:picLocks noChangeAspect="1"/>
+                    </pic:cNvPicPr>
+                  </pic:nvPicPr>
+                  <pic:blipFill>
+                    <a:blip r:embed="rId35"/>
+                    <a:stretch>
+                      <a:fillRect/>
+                    </a:stretch>
+                  </pic:blipFill>
+                  <pic:spPr>
+                    <a:xfrm>
+                      <a:off x="0" y="0"/>
+                      <a:ext cx="7552055" cy="3787775"/>
+                    </a:xfrm>
+                    <a:prstGeom prst="rect">
+                      <a:avLst/>
+                    </a:prstGeom>
+                    <a:noFill/>
+                    <a:ln w="9525">
+                      <a:noFill/>
+                    </a:ln>
+                  </pic:spPr>
+                </pic:pic>
+              </a:graphicData>
+            </a:graphic>
+          </wp:inline>
+        </w:drawing>
+      </w:r>
+      <w:r>
+        <w:rPr>
+          <w:lang w:val="de-DE"/>
+        </w:rPr>
+        <w:drawing>
+          <wp:inline distT="0" distB="0" distL="114300" distR="114300">
+            <wp:extent cx="7552055" cy="3787775"/>
+            <wp:effectExtent l="0" t="0" r="10795" b="3175"/>
+            <wp:docPr id="33" name="图片 3" descr="time_diff_experi3"/>
+            <wp:cNvGraphicFramePr>
+              <a:graphicFrameLocks xmlns:a="http://schemas.openxmlformats.org/drawingml/2006/main" noChangeAspect="1"/>
+            </wp:cNvGraphicFramePr>
+            <a:graphic xmlns:a="http://schemas.openxmlformats.org/drawingml/2006/main">
+              <a:graphicData uri="http://schemas.openxmlformats.org/drawingml/2006/picture">
+                <pic:pic xmlns:pic="http://schemas.openxmlformats.org/drawingml/2006/picture">
+                  <pic:nvPicPr>
+                    <pic:cNvPr id="33" name="图片 3" descr="time_diff_experi3"/>
+                    <pic:cNvPicPr>
+                      <a:picLocks noChangeAspect="1"/>
+                    </pic:cNvPicPr>
+                  </pic:nvPicPr>
+                  <pic:blipFill>
+                    <a:blip r:embed="rId36"/>
+                    <a:stretch>
+                      <a:fillRect/>
+                    </a:stretch>
+                  </pic:blipFill>
+                  <pic:spPr>
+                    <a:xfrm>
+                      <a:off x="0" y="0"/>
+                      <a:ext cx="7552055" cy="3787775"/>
+                    </a:xfrm>
+                    <a:prstGeom prst="rect">
+                      <a:avLst/>
+                    </a:prstGeom>
+                    <a:noFill/>
+                    <a:ln w="9525">
+                      <a:noFill/>
+                    </a:ln>
+                  </pic:spPr>
+                </pic:pic>
+              </a:graphicData>
+            </a:graphic>
+          </wp:inline>
+        </w:drawing>
+      </w:r>
+      <w:r>
+        <w:rPr>
+          <w:lang w:val="de-DE"/>
+        </w:rPr>
+        <w:drawing>
+          <wp:inline distT="0" distB="0" distL="114300" distR="114300">
+            <wp:extent cx="7552055" cy="3787775"/>
+            <wp:effectExtent l="0" t="0" r="10795" b="3175"/>
+            <wp:docPr id="34" name="图片 4" descr="time_diff_experi4"/>
+            <wp:cNvGraphicFramePr>
+              <a:graphicFrameLocks xmlns:a="http://schemas.openxmlformats.org/drawingml/2006/main" noChangeAspect="1"/>
+            </wp:cNvGraphicFramePr>
+            <a:graphic xmlns:a="http://schemas.openxmlformats.org/drawingml/2006/main">
+              <a:graphicData uri="http://schemas.openxmlformats.org/drawingml/2006/picture">
+                <pic:pic xmlns:pic="http://schemas.openxmlformats.org/drawingml/2006/picture">
+                  <pic:nvPicPr>
+                    <pic:cNvPr id="34" name="图片 4" descr="time_diff_experi4"/>
+                    <pic:cNvPicPr>
+                      <a:picLocks noChangeAspect="1"/>
+                    </pic:cNvPicPr>
+                  </pic:nvPicPr>
+                  <pic:blipFill>
+                    <a:blip r:embed="rId37"/>
+                    <a:stretch>
+                      <a:fillRect/>
+                    </a:stretch>
+                  </pic:blipFill>
+                  <pic:spPr>
+                    <a:xfrm>
+                      <a:off x="0" y="0"/>
+                      <a:ext cx="7552055" cy="3787775"/>
+                    </a:xfrm>
+                    <a:prstGeom prst="rect">
+                      <a:avLst/>
+                    </a:prstGeom>
+                    <a:noFill/>
+                    <a:ln w="9525">
+                      <a:noFill/>
+                    </a:ln>
+                  </pic:spPr>
+                </pic:pic>
+              </a:graphicData>
+            </a:graphic>
+          </wp:inline>
+        </w:drawing>
+      </w:r>
+    </w:p>
+    <w:p>
+      <w:pPr>
+        <w:rPr>
+          <w:lang w:val="de-DE"/>
+        </w:rPr>
+      </w:pPr>
+      <w:r>
+        <w:rPr>
+          <w:lang w:val="de-DE"/>
+        </w:rPr>
+        <w:drawing>
+          <wp:inline distT="0" distB="0" distL="114300" distR="114300">
+            <wp:extent cx="7552055" cy="3787775"/>
+            <wp:effectExtent l="0" t="0" r="10795" b="3175"/>
+            <wp:docPr id="35" name="图片 5" descr="time_diff_experi5"/>
+            <wp:cNvGraphicFramePr>
+              <a:graphicFrameLocks xmlns:a="http://schemas.openxmlformats.org/drawingml/2006/main" noChangeAspect="1"/>
+            </wp:cNvGraphicFramePr>
+            <a:graphic xmlns:a="http://schemas.openxmlformats.org/drawingml/2006/main">
+              <a:graphicData uri="http://schemas.openxmlformats.org/drawingml/2006/picture">
+                <pic:pic xmlns:pic="http://schemas.openxmlformats.org/drawingml/2006/picture">
+                  <pic:nvPicPr>
+                    <pic:cNvPr id="35" name="图片 5" descr="time_diff_experi5"/>
+                    <pic:cNvPicPr>
+                      <a:picLocks noChangeAspect="1"/>
+                    </pic:cNvPicPr>
+                  </pic:nvPicPr>
+                  <pic:blipFill>
+                    <a:blip r:embed="rId38"/>
+                    <a:stretch>
+                      <a:fillRect/>
+                    </a:stretch>
+                  </pic:blipFill>
+                  <pic:spPr>
+                    <a:xfrm>
+                      <a:off x="0" y="0"/>
+                      <a:ext cx="7552055" cy="3787775"/>
+                    </a:xfrm>
+                    <a:prstGeom prst="rect">
+                      <a:avLst/>
+                    </a:prstGeom>
+                    <a:noFill/>
+                    <a:ln w="9525">
+                      <a:noFill/>
+                    </a:ln>
+                  </pic:spPr>
+                </pic:pic>
+              </a:graphicData>
+            </a:graphic>
+          </wp:inline>
+        </w:drawing>
+      </w:r>
+      <w:r>
+        <w:rPr>
+          <w:lang w:val="de-DE"/>
+        </w:rPr>
+        <w:drawing>
+          <wp:inline distT="0" distB="0" distL="114300" distR="114300">
+            <wp:extent cx="7552055" cy="3787775"/>
+            <wp:effectExtent l="0" t="0" r="10795" b="3175"/>
+            <wp:docPr id="38" name="图片 6" descr="time_diff_experi6"/>
+            <wp:cNvGraphicFramePr>
+              <a:graphicFrameLocks xmlns:a="http://schemas.openxmlformats.org/drawingml/2006/main" noChangeAspect="1"/>
+            </wp:cNvGraphicFramePr>
+            <a:graphic xmlns:a="http://schemas.openxmlformats.org/drawingml/2006/main">
+              <a:graphicData uri="http://schemas.openxmlformats.org/drawingml/2006/picture">
+                <pic:pic xmlns:pic="http://schemas.openxmlformats.org/drawingml/2006/picture">
+                  <pic:nvPicPr>
+                    <pic:cNvPr id="38" name="图片 6" descr="time_diff_experi6"/>
+                    <pic:cNvPicPr>
+                      <a:picLocks noChangeAspect="1"/>
+                    </pic:cNvPicPr>
+                  </pic:nvPicPr>
+                  <pic:blipFill>
+                    <a:blip r:embed="rId39"/>
+                    <a:stretch>
+                      <a:fillRect/>
+                    </a:stretch>
+                  </pic:blipFill>
+                  <pic:spPr>
+                    <a:xfrm>
+                      <a:off x="0" y="0"/>
+                      <a:ext cx="7552055" cy="3787775"/>
+                    </a:xfrm>
+                    <a:prstGeom prst="rect">
+                      <a:avLst/>
+                    </a:prstGeom>
+                    <a:noFill/>
+                    <a:ln w="9525">
+                      <a:noFill/>
+                    </a:ln>
+                  </pic:spPr>
+                </pic:pic>
+              </a:graphicData>
+            </a:graphic>
+          </wp:inline>
+        </w:drawing>
+      </w:r>
+      <w:r>
+        <w:rPr>
+          <w:lang w:val="de-DE"/>
+        </w:rPr>
+        <w:drawing>
+          <wp:inline distT="0" distB="0" distL="114300" distR="114300">
+            <wp:extent cx="7552055" cy="3787775"/>
+            <wp:effectExtent l="0" t="0" r="10795" b="3175"/>
+            <wp:docPr id="42" name="图片 7" descr="time_diff_experi7"/>
+            <wp:cNvGraphicFramePr>
+              <a:graphicFrameLocks xmlns:a="http://schemas.openxmlformats.org/drawingml/2006/main" noChangeAspect="1"/>
+            </wp:cNvGraphicFramePr>
+            <a:graphic xmlns:a="http://schemas.openxmlformats.org/drawingml/2006/main">
+              <a:graphicData uri="http://schemas.openxmlformats.org/drawingml/2006/picture">
+                <pic:pic xmlns:pic="http://schemas.openxmlformats.org/drawingml/2006/picture">
+                  <pic:nvPicPr>
+                    <pic:cNvPr id="42" name="图片 7" descr="time_diff_experi7"/>
+                    <pic:cNvPicPr>
+                      <a:picLocks noChangeAspect="1"/>
+                    </pic:cNvPicPr>
+                  </pic:nvPicPr>
+                  <pic:blipFill>
+                    <a:blip r:embed="rId40"/>
+                    <a:stretch>
+                      <a:fillRect/>
+                    </a:stretch>
+                  </pic:blipFill>
+                  <pic:spPr>
+                    <a:xfrm>
+                      <a:off x="0" y="0"/>
+                      <a:ext cx="7552055" cy="3787775"/>
+                    </a:xfrm>
+                    <a:prstGeom prst="rect">
+                      <a:avLst/>
+                    </a:prstGeom>
+                    <a:noFill/>
+                    <a:ln w="9525">
+                      <a:noFill/>
+                    </a:ln>
+                  </pic:spPr>
+                </pic:pic>
+              </a:graphicData>
+            </a:graphic>
+          </wp:inline>
+        </w:drawing>
+      </w:r>
+    </w:p>
+    <w:p>
+      <w:pPr>
+        <w:rPr>
+          <w:lang w:val="de-DE"/>
+        </w:rPr>
+      </w:pPr>
+    </w:p>
+    <w:p>
+      <w:pPr>
+        <w:pBdr>
+          <w:bottom w:val="single" w:color="auto" w:sz="4" w:space="0"/>
+        </w:pBdr>
+        <w:rPr>
+          <w:lang w:val="de-DE"/>
+        </w:rPr>
+      </w:pPr>
+      <w:r>
+        <w:rPr>
+          <w:lang w:val="de-DE"/>
+        </w:rPr>
+        <w:drawing>
+          <wp:inline distT="0" distB="0" distL="114300" distR="114300">
+            <wp:extent cx="7552055" cy="3787775"/>
+            <wp:effectExtent l="0" t="0" r="10795" b="3175"/>
+            <wp:docPr id="36" name="图片 8" descr="time_diff_experi8"/>
+            <wp:cNvGraphicFramePr>
+              <a:graphicFrameLocks xmlns:a="http://schemas.openxmlformats.org/drawingml/2006/main" noChangeAspect="1"/>
+            </wp:cNvGraphicFramePr>
+            <a:graphic xmlns:a="http://schemas.openxmlformats.org/drawingml/2006/main">
+              <a:graphicData uri="http://schemas.openxmlformats.org/drawingml/2006/picture">
+                <pic:pic xmlns:pic="http://schemas.openxmlformats.org/drawingml/2006/picture">
+                  <pic:nvPicPr>
+                    <pic:cNvPr id="36" name="图片 8" descr="time_diff_experi8"/>
+                    <pic:cNvPicPr>
+                      <a:picLocks noChangeAspect="1"/>
+                    </pic:cNvPicPr>
+                  </pic:nvPicPr>
+                  <pic:blipFill>
+                    <a:blip r:embed="rId41"/>
+                    <a:stretch>
+                      <a:fillRect/>
+                    </a:stretch>
+                  </pic:blipFill>
+                  <pic:spPr>
+                    <a:xfrm>
+                      <a:off x="0" y="0"/>
+                      <a:ext cx="7552055" cy="3787775"/>
+                    </a:xfrm>
+                    <a:prstGeom prst="rect">
+                      <a:avLst/>
+                    </a:prstGeom>
+                    <a:noFill/>
+                    <a:ln w="9525">
+                      <a:noFill/>
+                    </a:ln>
+                  </pic:spPr>
+                </pic:pic>
+              </a:graphicData>
+            </a:graphic>
+          </wp:inline>
+        </w:drawing>
+      </w:r>
+      <w:r>
+        <w:rPr>
+          <w:lang w:val="de-DE"/>
+        </w:rPr>
+        <w:drawing>
+          <wp:inline distT="0" distB="0" distL="114300" distR="114300">
+            <wp:extent cx="7552055" cy="3787775"/>
+            <wp:effectExtent l="0" t="0" r="10795" b="3175"/>
+            <wp:docPr id="37" name="图片 9" descr="time_diff_experi9"/>
+            <wp:cNvGraphicFramePr>
+              <a:graphicFrameLocks xmlns:a="http://schemas.openxmlformats.org/drawingml/2006/main" noChangeAspect="1"/>
+            </wp:cNvGraphicFramePr>
+            <a:graphic xmlns:a="http://schemas.openxmlformats.org/drawingml/2006/main">
+              <a:graphicData uri="http://schemas.openxmlformats.org/drawingml/2006/picture">
+                <pic:pic xmlns:pic="http://schemas.openxmlformats.org/drawingml/2006/picture">
+                  <pic:nvPicPr>
+                    <pic:cNvPr id="37" name="图片 9" descr="time_diff_experi9"/>
+                    <pic:cNvPicPr>
+                      <a:picLocks noChangeAspect="1"/>
+                    </pic:cNvPicPr>
+                  </pic:nvPicPr>
+                  <pic:blipFill>
+                    <a:blip r:embed="rId42"/>
+                    <a:stretch>
+                      <a:fillRect/>
+                    </a:stretch>
+                  </pic:blipFill>
+                  <pic:spPr>
+                    <a:xfrm>
+                      <a:off x="0" y="0"/>
+                      <a:ext cx="7552055" cy="3787775"/>
+                    </a:xfrm>
+                    <a:prstGeom prst="rect">
+                      <a:avLst/>
+                    </a:prstGeom>
+                    <a:noFill/>
+                    <a:ln w="9525">
+                      <a:noFill/>
+                    </a:ln>
+                  </pic:spPr>
+                </pic:pic>
+              </a:graphicData>
+            </a:graphic>
+          </wp:inline>
+        </w:drawing>
+      </w:r>
+      <w:r>
+        <w:rPr>
+          <w:lang w:val="de-DE"/>
+        </w:rPr>
+        <w:drawing>
+          <wp:inline distT="0" distB="0" distL="114300" distR="114300">
+            <wp:extent cx="7552055" cy="3787775"/>
+            <wp:effectExtent l="0" t="0" r="10795" b="3175"/>
+            <wp:docPr id="41" name="图片 10" descr="time_diff_experi10"/>
+            <wp:cNvGraphicFramePr>
+              <a:graphicFrameLocks xmlns:a="http://schemas.openxmlformats.org/drawingml/2006/main" noChangeAspect="1"/>
+            </wp:cNvGraphicFramePr>
+            <a:graphic xmlns:a="http://schemas.openxmlformats.org/drawingml/2006/main">
+              <a:graphicData uri="http://schemas.openxmlformats.org/drawingml/2006/picture">
+                <pic:pic xmlns:pic="http://schemas.openxmlformats.org/drawingml/2006/picture">
+                  <pic:nvPicPr>
+                    <pic:cNvPr id="41" name="图片 10" descr="time_diff_experi10"/>
+                    <pic:cNvPicPr>
+                      <a:picLocks noChangeAspect="1"/>
+                    </pic:cNvPicPr>
+                  </pic:nvPicPr>
+                  <pic:blipFill>
+                    <a:blip r:embed="rId43"/>
+                    <a:stretch>
+                      <a:fillRect/>
+                    </a:stretch>
+                  </pic:blipFill>
+                  <pic:spPr>
+                    <a:xfrm>
+                      <a:off x="0" y="0"/>
+                      <a:ext cx="7552055" cy="3787775"/>
+                    </a:xfrm>
+                    <a:prstGeom prst="rect">
+                      <a:avLst/>
+                    </a:prstGeom>
+                    <a:noFill/>
+                    <a:ln w="9525">
+                      <a:noFill/>
+                    </a:ln>
+                  </pic:spPr>
+                </pic:pic>
+              </a:graphicData>
+            </a:graphic>
+          </wp:inline>
+        </w:drawing>
+      </w:r>
+      <w:r>
+        <w:rPr>
+          <w:lang w:val="de-DE"/>
+        </w:rPr>
+        <w:drawing>
+          <wp:inline distT="0" distB="0" distL="114300" distR="114300">
+            <wp:extent cx="7552055" cy="3787775"/>
+            <wp:effectExtent l="0" t="0" r="10795" b="3175"/>
+            <wp:docPr id="39" name="图片 11" descr="time_diff_experi11"/>
+            <wp:cNvGraphicFramePr>
+              <a:graphicFrameLocks xmlns:a="http://schemas.openxmlformats.org/drawingml/2006/main" noChangeAspect="1"/>
+            </wp:cNvGraphicFramePr>
+            <a:graphic xmlns:a="http://schemas.openxmlformats.org/drawingml/2006/main">
+              <a:graphicData uri="http://schemas.openxmlformats.org/drawingml/2006/picture">
+                <pic:pic xmlns:pic="http://schemas.openxmlformats.org/drawingml/2006/picture">
+                  <pic:nvPicPr>
+                    <pic:cNvPr id="39" name="图片 11" descr="time_diff_experi11"/>
+                    <pic:cNvPicPr>
+                      <a:picLocks noChangeAspect="1"/>
+                    </pic:cNvPicPr>
+                  </pic:nvPicPr>
+                  <pic:blipFill>
+                    <a:blip r:embed="rId44"/>
+                    <a:stretch>
+                      <a:fillRect/>
+                    </a:stretch>
+                  </pic:blipFill>
+                  <pic:spPr>
+                    <a:xfrm>
+                      <a:off x="0" y="0"/>
+                      <a:ext cx="7552055" cy="3787775"/>
+                    </a:xfrm>
+                    <a:prstGeom prst="rect">
+                      <a:avLst/>
+                    </a:prstGeom>
+                    <a:noFill/>
+                    <a:ln w="9525">
+                      <a:noFill/>
+                    </a:ln>
+                  </pic:spPr>
+                </pic:pic>
+              </a:graphicData>
+            </a:graphic>
+          </wp:inline>
+        </w:drawing>
+      </w:r>
+      <w:r>
+        <w:rPr>
+          <w:lang w:val="de-DE"/>
+        </w:rPr>
+        <w:drawing>
+          <wp:inline distT="0" distB="0" distL="114300" distR="114300">
+            <wp:extent cx="7552055" cy="3787775"/>
+            <wp:effectExtent l="0" t="0" r="10795" b="3175"/>
+            <wp:docPr id="40" name="图片 12" descr="time_diff_experi14"/>
+            <wp:cNvGraphicFramePr>
+              <a:graphicFrameLocks xmlns:a="http://schemas.openxmlformats.org/drawingml/2006/main" noChangeAspect="1"/>
+            </wp:cNvGraphicFramePr>
+            <a:graphic xmlns:a="http://schemas.openxmlformats.org/drawingml/2006/main">
+              <a:graphicData uri="http://schemas.openxmlformats.org/drawingml/2006/picture">
+                <pic:pic xmlns:pic="http://schemas.openxmlformats.org/drawingml/2006/picture">
+                  <pic:nvPicPr>
+                    <pic:cNvPr id="40" name="图片 12" descr="time_diff_experi14"/>
+                    <pic:cNvPicPr>
+                      <a:picLocks noChangeAspect="1"/>
+                    </pic:cNvPicPr>
+                  </pic:nvPicPr>
+                  <pic:blipFill>
+                    <a:blip r:embed="rId45"/>
+                    <a:stretch>
+                      <a:fillRect/>
+                    </a:stretch>
+                  </pic:blipFill>
+                  <pic:spPr>
+                    <a:xfrm>
+                      <a:off x="0" y="0"/>
+                      <a:ext cx="7552055" cy="3787775"/>
+                    </a:xfrm>
+                    <a:prstGeom prst="rect">
+                      <a:avLst/>
+                    </a:prstGeom>
+                    <a:noFill/>
+                    <a:ln w="9525">
+                      <a:noFill/>
+                    </a:ln>
+                  </pic:spPr>
+                </pic:pic>
+              </a:graphicData>
+            </a:graphic>
+          </wp:inline>
+        </w:drawing>
+      </w:r>
+    </w:p>
+    <w:p>
+      <w:pPr>
+        <w:numPr>
+          <w:ilvl w:val="0"/>
+          <w:numId w:val="0"/>
+        </w:numPr>
+        <w:ind w:firstLine="420" w:firstLineChars="0"/>
+        <w:rPr>
+          <w:rFonts w:hint="default"/>
+          <w:lang w:val="de-DE"/>
+        </w:rPr>
+      </w:pPr>
     </w:p>
     <w:p>
       <w:pPr>
@@ -3685,6 +6474,9 @@
     <w:p>
       <w:pPr>
         <w:ind w:left="420" w:firstLine="420"/>
+        <w:rPr>
+          <w:rFonts w:hint="eastAsia"/>
+        </w:rPr>
       </w:pPr>
       <w:r>
         <w:t>6.1</w:t>
@@ -3699,10 +6491,253 @@
     <w:p>
       <w:pPr>
         <w:ind w:left="420" w:firstLine="420"/>
+        <w:rPr>
+          <w:rFonts w:hint="eastAsia"/>
+        </w:rPr>
+      </w:pPr>
+      <w:r>
+        <w:drawing>
+          <wp:inline distT="0" distB="0" distL="114300" distR="114300">
+            <wp:extent cx="2734310" cy="2927350"/>
+            <wp:effectExtent l="0" t="0" r="8890" b="6350"/>
+            <wp:docPr id="43" name="图片 13"/>
+            <wp:cNvGraphicFramePr>
+              <a:graphicFrameLocks xmlns:a="http://schemas.openxmlformats.org/drawingml/2006/main" noChangeAspect="1"/>
+            </wp:cNvGraphicFramePr>
+            <a:graphic xmlns:a="http://schemas.openxmlformats.org/drawingml/2006/main">
+              <a:graphicData uri="http://schemas.openxmlformats.org/drawingml/2006/picture">
+                <pic:pic xmlns:pic="http://schemas.openxmlformats.org/drawingml/2006/picture">
+                  <pic:nvPicPr>
+                    <pic:cNvPr id="43" name="图片 13"/>
+                    <pic:cNvPicPr>
+                      <a:picLocks noChangeAspect="1"/>
+                    </pic:cNvPicPr>
+                  </pic:nvPicPr>
+                  <pic:blipFill>
+                    <a:blip r:embed="rId46"/>
+                    <a:stretch>
+                      <a:fillRect/>
+                    </a:stretch>
+                  </pic:blipFill>
+                  <pic:spPr>
+                    <a:xfrm>
+                      <a:off x="0" y="0"/>
+                      <a:ext cx="2734310" cy="2927350"/>
+                    </a:xfrm>
+                    <a:prstGeom prst="rect">
+                      <a:avLst/>
+                    </a:prstGeom>
+                    <a:noFill/>
+                    <a:ln w="9525">
+                      <a:noFill/>
+                    </a:ln>
+                  </pic:spPr>
+                </pic:pic>
+              </a:graphicData>
+            </a:graphic>
+          </wp:inline>
+        </w:drawing>
+      </w:r>
+    </w:p>
+    <w:p>
+      <w:pPr>
+        <w:pBdr>
+          <w:bottom w:val="single" w:color="auto" w:sz="4" w:space="0"/>
+        </w:pBdr>
+        <w:ind w:left="840" w:leftChars="0" w:firstLine="420"/>
+        <w:rPr>
+          <w:rFonts w:hint="default"/>
+          <w:lang w:val="de-DE"/>
+        </w:rPr>
+      </w:pPr>
+      <w:r>
+        <w:rPr>
+          <w:rFonts w:hint="default"/>
+          <w:lang w:val="de-DE"/>
+        </w:rPr>
+        <w:t>‘</w:t>
+      </w:r>
+      <w:r>
+        <w:rPr>
+          <w:rFonts w:hint="eastAsia"/>
+        </w:rPr>
+        <w:t>D:\Yitong\GitHub\thesis_indoorLocalization\data-from-experiments\experiment_12.Oct.2017.Hangar\record_of_HTerm\traj_recovered_ekf_experiment_other</w:t>
+      </w:r>
+      <w:r>
+        <w:rPr>
+          <w:rFonts w:hint="default"/>
+          <w:lang w:val="de-DE"/>
+        </w:rPr>
+        <w:t>’</w:t>
+      </w:r>
+    </w:p>
+    <w:p>
+      <w:pPr>
+        <w:ind w:left="840" w:leftChars="0" w:firstLine="420"/>
+        <w:rPr>
+          <w:lang w:val="de-DE"/>
+        </w:rPr>
+      </w:pPr>
+      <w:r>
+        <w:rPr>
+          <w:rFonts w:hint="default"/>
+          <w:lang w:val="de-DE"/>
+        </w:rPr>
+        <w:t xml:space="preserve">Remove outliars with methods </w:t>
+      </w:r>
+      <w:r>
+        <w:rPr>
+          <w:lang w:val="de-DE"/>
+        </w:rPr>
+        <w:t>data mitigation</w:t>
+      </w:r>
+    </w:p>
+    <w:p>
+      <w:pPr>
+        <w:ind w:left="840" w:leftChars="0" w:firstLine="420"/>
+        <w:rPr>
+          <w:lang w:val="de-DE"/>
+        </w:rPr>
+      </w:pPr>
+      <w:r>
+        <w:rPr>
+          <w:lang w:val="de-DE"/>
+        </w:rPr>
+        <w:t xml:space="preserve">All kinds of fig(hist, std-mad, time-diff, </w:t>
+      </w:r>
+      <w:r>
+        <w:rPr>
+          <w:rFonts w:hint="default"/>
+          <w:lang w:val="de-DE"/>
+        </w:rPr>
+        <w:t>exper4_posiVSnumbMeasurements_2_1. etc</w:t>
+      </w:r>
+      <w:r>
+        <w:rPr>
+          <w:lang w:val="de-DE"/>
+        </w:rPr>
+        <w:t>)</w:t>
+      </w:r>
+    </w:p>
+    <w:p>
+      <w:pPr>
+        <w:ind w:left="840" w:leftChars="0" w:firstLine="420"/>
+        <w:rPr>
+          <w:lang w:val="de-DE"/>
+        </w:rPr>
+      </w:pPr>
+      <w:r>
+        <w:rPr>
+          <w:rFonts w:hint="default"/>
+          <w:lang w:val="de-DE"/>
+        </w:rPr>
+        <w:t>‘D:\Yitong\GitHub\thesis_indoorLocalization\data-from-experiments\experiment_12.Oct.2017.Hangar\record_of_HTerm\outlier_removement\exper4’</w:t>
+      </w:r>
+    </w:p>
+    <w:p>
+      <w:pPr>
+        <w:ind w:left="840" w:leftChars="0" w:firstLine="420"/>
+        <w:rPr>
+          <w:rFonts w:hint="eastAsia"/>
+          <w:lang w:val="de-DE"/>
+        </w:rPr>
+      </w:pPr>
+    </w:p>
+    <w:p>
+      <w:pPr>
+        <w:ind w:left="420" w:firstLine="420"/>
+        <w:rPr>
+          <w:lang w:val="de-DE"/>
+        </w:rPr>
       </w:pPr>
       <w:r>
         <w:t>6.1.2 Results</w:t>
       </w:r>
+      <w:r>
+        <w:rPr>
+          <w:lang w:val="de-DE"/>
+        </w:rPr>
+        <w:t xml:space="preserve"> Compare with other system</w:t>
+      </w:r>
+    </w:p>
+    <w:p>
+      <w:pPr>
+        <w:ind w:left="420" w:firstLine="420"/>
+        <w:rPr>
+          <w:lang w:val="de-DE"/>
+        </w:rPr>
+      </w:pPr>
+    </w:p>
+    <w:p>
+      <w:pPr>
+        <w:ind w:left="420" w:firstLine="420"/>
+        <w:rPr>
+          <w:lang w:val="de-DE"/>
+        </w:rPr>
+      </w:pPr>
+      <w:r>
+        <w:rPr>
+          <w:lang w:val="de-DE"/>
+        </w:rPr>
+        <w:t>Rotation algo base on the points with closest time stamp (due to diff sampling rate in diff system)</w:t>
+      </w:r>
+    </w:p>
+    <w:p>
+      <w:pPr>
+        <w:ind w:left="420" w:firstLine="420"/>
+        <w:rPr>
+          <w:lang w:val="de-DE"/>
+        </w:rPr>
+      </w:pPr>
+      <w:r>
+        <w:rPr>
+          <w:lang w:val="de-DE"/>
+        </w:rPr>
+        <w:t>^^Compare with assist</w:t>
+      </w:r>
+    </w:p>
+    <w:p>
+      <w:pPr>
+        <w:ind w:left="420" w:firstLine="420"/>
+        <w:rPr>
+          <w:lang w:val="de-DE"/>
+        </w:rPr>
+      </w:pPr>
+      <w:r>
+        <w:rPr>
+          <w:lang w:val="de-DE"/>
+        </w:rPr>
+        <w:t>ASSIST results</w:t>
+      </w:r>
+    </w:p>
+    <w:p>
+      <w:pPr>
+        <w:ind w:left="420" w:firstLine="420"/>
+        <w:rPr>
+          <w:lang w:val="de-DE"/>
+        </w:rPr>
+      </w:pPr>
+      <w:r>
+        <w:rPr>
+          <w:rFonts w:hint="default"/>
+          <w:lang w:val="de-DE"/>
+        </w:rPr>
+        <w:t>’D:\Yitong\GitHub\thesis_indoorLocalization\data-from-experiments\experiment_12.Oct.2017.Hangar\record_of_ultra_sound_system’</w:t>
+      </w:r>
+    </w:p>
+    <w:p>
+      <w:pPr>
+        <w:ind w:left="420" w:firstLine="420"/>
+        <w:rPr>
+          <w:lang w:val="de-DE"/>
+        </w:rPr>
+      </w:pPr>
+      <w:r>
+        <w:rPr>
+          <w:lang w:val="de-DE"/>
+        </w:rPr>
+        <w:t>^^Compare with MOCAP</w:t>
+      </w:r>
     </w:p>
     <w:p>
       <w:pPr>
@@ -3797,15 +6832,7 @@
         <w:rPr>
           <w:lang w:val="de-DE"/>
         </w:rPr>
-        <w:t>RMSE (VS hand meas resultingEKF</w:t>
-      </w:r>
-      <w:bookmarkStart w:id="15" w:name="_GoBack"/>
-      <w:bookmarkEnd w:id="15"/>
-      <w:r>
-        <w:rPr>
-          <w:lang w:val="de-DE"/>
-        </w:rPr>
-        <w:t>)</w:t>
+        <w:t>RMSE (VS hand meas resultingEKF)</w:t>
       </w:r>
     </w:p>
     <w:p>
@@ -3824,26 +6851,6 @@
     </w:sectPr>
   </w:body>
 </w:document>
-</file>
-
-<file path=word/numbering.xml><?xml version="1.0" encoding="utf-8"?>
-<w:numbering xmlns:wpc="http://schemas.microsoft.com/office/word/2010/wordprocessingCanvas" xmlns:mc="http://schemas.openxmlformats.org/markup-compatibility/2006" xmlns:o="urn:schemas-microsoft-com:office:office" xmlns:r="http://schemas.openxmlformats.org/officeDocument/2006/relationships" xmlns:m="http://schemas.openxmlformats.org/officeDocument/2006/math" xmlns:v="urn:schemas-microsoft-com:vml" xmlns:wp14="http://schemas.microsoft.com/office/word/2010/wordprocessingDrawing" xmlns:wp="http://schemas.openxmlformats.org/drawingml/2006/wordprocessingDrawing" xmlns:w10="urn:schemas-microsoft-com:office:word" xmlns:w="http://schemas.openxmlformats.org/wordprocessingml/2006/main" xmlns:w14="http://schemas.microsoft.com/office/word/2010/wordml" xmlns:wpg="http://schemas.microsoft.com/office/word/2010/wordprocessingGroup" xmlns:wpi="http://schemas.microsoft.com/office/word/2010/wordprocessingInk" xmlns:wne="http://schemas.microsoft.com/office/word/2006/wordml" xmlns:wps="http://schemas.microsoft.com/office/word/2010/wordprocessingShape" mc:Ignorable="w14 wp14">
-  <w:abstractNum w:abstractNumId="0">
-    <w:nsid w:val="59E75070"/>
-    <w:multiLevelType w:val="singleLevel"/>
-    <w:tmpl w:val="59E75070"/>
-    <w:lvl w:ilvl="0" w:tentative="0">
-      <w:start w:val="3"/>
-      <w:numFmt w:val="decimal"/>
-      <w:suff w:val="nothing"/>
-      <w:lvlText w:val="%1 "/>
-      <w:lvlJc w:val="left"/>
-    </w:lvl>
-  </w:abstractNum>
-  <w:num w:numId="1">
-    <w:abstractNumId w:val="0"/>
-  </w:num>
-</w:numbering>
 </file>
 
 <file path=word/styles.xml><?xml version="1.0" encoding="utf-8"?>
@@ -3942,7 +6949,7 @@
     <w:lsdException w:unhideWhenUsed="0" w:uiPriority="0" w:semiHidden="0" w:name="Body Text Indent 3"/>
     <w:lsdException w:unhideWhenUsed="0" w:uiPriority="0" w:semiHidden="0" w:name="Block Text"/>
     <w:lsdException w:unhideWhenUsed="0" w:uiPriority="0" w:semiHidden="0" w:name="Hyperlink"/>
-    <w:lsdException w:unhideWhenUsed="0" w:uiPriority="0" w:semiHidden="0" w:name="FollowedHyperlink"/>
+    <w:lsdException w:qFormat="1" w:unhideWhenUsed="0" w:uiPriority="0" w:semiHidden="0" w:name="FollowedHyperlink"/>
     <w:lsdException w:qFormat="1" w:unhideWhenUsed="0" w:uiPriority="0" w:semiHidden="0" w:name="Strong"/>
     <w:lsdException w:qFormat="1" w:unhideWhenUsed="0" w:uiPriority="0" w:semiHidden="0" w:name="Emphasis"/>
     <w:lsdException w:unhideWhenUsed="0" w:uiPriority="0" w:semiHidden="0" w:name="Document Map"/>
@@ -4179,6 +7186,7 @@
   <w:style w:type="character" w:styleId="5">
     <w:name w:val="FollowedHyperlink"/>
     <w:basedOn w:val="4"/>
+    <w:qFormat/>
     <w:uiPriority w:val="0"/>
     <w:rPr>
       <w:color w:val="006699"/>
@@ -4197,6 +7205,7 @@
   <w:style w:type="paragraph" w:customStyle="1" w:styleId="8">
     <w:name w:val="cjk"/>
     <w:basedOn w:val="1"/>
+    <w:qFormat/>
     <w:uiPriority w:val="0"/>
     <w:pPr>
       <w:jc w:val="left"/>
@@ -4472,6 +7481,9 @@
   <customSectProps>
     <customSectPr/>
   </customSectProps>
+  <customShpExts>
+    <customShpInfo spid="_x0000_s1026" textRotate="1"/>
+  </customShpExts>
 </s:customData>
 </file>
 

</xml_diff>